<commit_message>
continued with main documentation. Started software structure, instructions and testing chapters.
</commit_message>
<xml_diff>
--- a/doc/documentation.docx
+++ b/doc/documentation.docx
@@ -800,18 +800,25 @@
         </w:numPr>
         <w:rPr>
           <w:rFonts w:ascii="Baskerville" w:hAnsi="Baskerville"/>
-          <w:color w:val="C00000"/>
-          <w:lang w:val="en-US"/>
-        </w:rPr>
-      </w:pPr>
-      <w:r>
-        <w:rPr>
-          <w:rFonts w:ascii="Baskerville" w:hAnsi="Baskerville"/>
-          <w:color w:val="FF0000"/>
-          <w:lang w:val="en-US"/>
-        </w:rPr>
-        <w:t>(High Score)</w:t>
-      </w:r>
+          <w:lang w:val="en-US"/>
+        </w:rPr>
+      </w:pPr>
+      <w:r>
+        <w:rPr>
+          <w:rFonts w:ascii="Baskerville" w:hAnsi="Baskerville"/>
+          <w:lang w:val="en-US"/>
+        </w:rPr>
+        <w:t xml:space="preserve">Different damage levels depending on type of </w:t>
+      </w:r>
+      <w:proofErr w:type="gramStart"/>
+      <w:r>
+        <w:rPr>
+          <w:rFonts w:ascii="Baskerville" w:hAnsi="Baskerville"/>
+          <w:lang w:val="en-US"/>
+        </w:rPr>
+        <w:t>object</w:t>
+      </w:r>
+      <w:proofErr w:type="gramEnd"/>
     </w:p>
     <w:p>
       <w:pPr>
@@ -829,9 +836,31 @@
       <w:r>
         <w:rPr>
           <w:rFonts w:ascii="Baskerville" w:hAnsi="Baskerville"/>
+          <w:color w:val="FF0000"/>
+          <w:lang w:val="en-US"/>
+        </w:rPr>
+        <w:t>(High Score)</w:t>
+      </w:r>
+    </w:p>
+    <w:p>
+      <w:pPr>
+        <w:pStyle w:val="Luettelokappale"/>
+        <w:numPr>
+          <w:ilvl w:val="0"/>
+          <w:numId w:val="4"/>
+        </w:numPr>
+        <w:rPr>
+          <w:rFonts w:ascii="Baskerville" w:hAnsi="Baskerville"/>
           <w:color w:val="C00000"/>
           <w:lang w:val="en-US"/>
         </w:rPr>
+      </w:pPr>
+      <w:r>
+        <w:rPr>
+          <w:rFonts w:ascii="Baskerville" w:hAnsi="Baskerville"/>
+          <w:color w:val="C00000"/>
+          <w:lang w:val="en-US"/>
+        </w:rPr>
         <w:t>Multiple difficulties</w:t>
       </w:r>
     </w:p>
@@ -840,183 +869,281 @@
         <w:rPr>
           <w:rFonts w:ascii="Baskerville" w:hAnsi="Baskerville"/>
           <w:color w:val="000000" w:themeColor="text1"/>
-          <w:sz w:val="40"/>
-          <w:szCs w:val="40"/>
-          <w:lang w:val="en-US"/>
-        </w:rPr>
-      </w:pPr>
-      <w:r>
-        <w:rPr>
-          <w:rFonts w:ascii="Baskerville" w:hAnsi="Baskerville"/>
-          <w:color w:val="C00000"/>
-          <w:sz w:val="40"/>
-          <w:szCs w:val="40"/>
-          <w:lang w:val="en-US"/>
-        </w:rPr>
-        <w:t>Picture of the game in action here</w:t>
-      </w:r>
-    </w:p>
-    <w:p>
-      <w:pPr>
-        <w:rPr>
-          <w:rFonts w:ascii="Baskerville" w:hAnsi="Baskerville"/>
-          <w:color w:val="000000" w:themeColor="text1"/>
-          <w:sz w:val="40"/>
-          <w:szCs w:val="40"/>
-          <w:lang w:val="en-US"/>
-        </w:rPr>
-      </w:pPr>
-    </w:p>
-    <w:p>
-      <w:pPr>
-        <w:rPr>
-          <w:rFonts w:ascii="Baskerville" w:hAnsi="Baskerville"/>
-          <w:color w:val="000000" w:themeColor="text1"/>
-          <w:sz w:val="40"/>
-          <w:szCs w:val="40"/>
-          <w:lang w:val="en-US"/>
-        </w:rPr>
-      </w:pPr>
-    </w:p>
-    <w:p>
-      <w:pPr>
-        <w:rPr>
-          <w:rFonts w:ascii="Baskerville" w:hAnsi="Baskerville"/>
-          <w:color w:val="000000" w:themeColor="text1"/>
-          <w:sz w:val="40"/>
-          <w:szCs w:val="40"/>
-          <w:lang w:val="en-US"/>
-        </w:rPr>
-      </w:pPr>
-    </w:p>
-    <w:p>
-      <w:pPr>
-        <w:rPr>
-          <w:rFonts w:ascii="Baskerville" w:hAnsi="Baskerville"/>
-          <w:color w:val="000000" w:themeColor="text1"/>
-          <w:sz w:val="40"/>
-          <w:szCs w:val="40"/>
-          <w:lang w:val="en-US"/>
-        </w:rPr>
-      </w:pPr>
-    </w:p>
-    <w:p>
-      <w:pPr>
-        <w:rPr>
-          <w:rFonts w:ascii="Baskerville" w:hAnsi="Baskerville"/>
-          <w:color w:val="000000" w:themeColor="text1"/>
-          <w:sz w:val="40"/>
-          <w:szCs w:val="40"/>
-          <w:lang w:val="en-US"/>
-        </w:rPr>
-      </w:pPr>
-    </w:p>
-    <w:p>
-      <w:pPr>
-        <w:rPr>
-          <w:rFonts w:ascii="Baskerville" w:hAnsi="Baskerville"/>
-          <w:color w:val="000000" w:themeColor="text1"/>
-          <w:sz w:val="40"/>
-          <w:szCs w:val="40"/>
-          <w:lang w:val="en-US"/>
-        </w:rPr>
-      </w:pPr>
-    </w:p>
-    <w:p>
-      <w:pPr>
-        <w:rPr>
-          <w:rFonts w:ascii="Baskerville" w:hAnsi="Baskerville"/>
-          <w:color w:val="000000" w:themeColor="text1"/>
-          <w:sz w:val="40"/>
-          <w:szCs w:val="40"/>
-          <w:lang w:val="en-US"/>
-        </w:rPr>
-      </w:pPr>
-    </w:p>
-    <w:p>
-      <w:pPr>
-        <w:rPr>
-          <w:rFonts w:ascii="Baskerville" w:hAnsi="Baskerville"/>
-          <w:color w:val="000000" w:themeColor="text1"/>
-          <w:sz w:val="40"/>
-          <w:szCs w:val="40"/>
-          <w:lang w:val="en-US"/>
-        </w:rPr>
-      </w:pPr>
-    </w:p>
-    <w:p>
-      <w:pPr>
-        <w:rPr>
-          <w:rFonts w:ascii="Baskerville" w:hAnsi="Baskerville"/>
-          <w:color w:val="000000" w:themeColor="text1"/>
-          <w:sz w:val="40"/>
-          <w:szCs w:val="40"/>
-          <w:lang w:val="en-US"/>
-        </w:rPr>
-      </w:pPr>
-    </w:p>
-    <w:p>
-      <w:pPr>
-        <w:rPr>
-          <w:rFonts w:ascii="Baskerville" w:hAnsi="Baskerville"/>
-          <w:color w:val="000000" w:themeColor="text1"/>
-          <w:sz w:val="40"/>
-          <w:szCs w:val="40"/>
-          <w:lang w:val="en-US"/>
-        </w:rPr>
-      </w:pPr>
-    </w:p>
-    <w:p>
-      <w:pPr>
-        <w:rPr>
-          <w:rFonts w:ascii="Baskerville" w:hAnsi="Baskerville"/>
-          <w:color w:val="000000" w:themeColor="text1"/>
-          <w:sz w:val="40"/>
-          <w:szCs w:val="40"/>
-          <w:lang w:val="en-US"/>
-        </w:rPr>
-      </w:pPr>
-    </w:p>
-    <w:p>
-      <w:pPr>
-        <w:rPr>
-          <w:rFonts w:ascii="Baskerville" w:hAnsi="Baskerville"/>
-          <w:color w:val="000000" w:themeColor="text1"/>
-          <w:sz w:val="40"/>
-          <w:szCs w:val="40"/>
-          <w:lang w:val="en-US"/>
-        </w:rPr>
-      </w:pPr>
-    </w:p>
-    <w:p>
-      <w:pPr>
-        <w:rPr>
-          <w:rFonts w:ascii="Baskerville" w:hAnsi="Baskerville"/>
-          <w:color w:val="000000" w:themeColor="text1"/>
-          <w:sz w:val="40"/>
-          <w:szCs w:val="40"/>
-          <w:lang w:val="en-US"/>
-        </w:rPr>
-      </w:pPr>
-    </w:p>
-    <w:p>
-      <w:pPr>
-        <w:rPr>
-          <w:rFonts w:ascii="Baskerville" w:hAnsi="Baskerville"/>
-          <w:color w:val="000000" w:themeColor="text1"/>
-          <w:sz w:val="40"/>
-          <w:szCs w:val="40"/>
-          <w:lang w:val="en-US"/>
-        </w:rPr>
-      </w:pPr>
-    </w:p>
-    <w:p>
-      <w:pPr>
-        <w:rPr>
-          <w:rFonts w:ascii="Baskerville" w:hAnsi="Baskerville"/>
-          <w:color w:val="000000" w:themeColor="text1"/>
-          <w:sz w:val="40"/>
-          <w:szCs w:val="40"/>
+          <w:sz w:val="32"/>
+          <w:szCs w:val="32"/>
+          <w:lang w:val="en-US"/>
+        </w:rPr>
+      </w:pPr>
+      <w:r>
+        <w:rPr>
+          <w:rFonts w:ascii="Baskerville" w:hAnsi="Baskerville"/>
+          <w:color w:val="000000" w:themeColor="text1"/>
+          <w:sz w:val="32"/>
+          <w:szCs w:val="32"/>
+          <w:lang w:val="en-US"/>
+        </w:rPr>
+        <w:t xml:space="preserve">   Photo of main menu</w:t>
+      </w:r>
+    </w:p>
+    <w:p>
+      <w:pPr>
+        <w:rPr>
+          <w:rFonts w:ascii="Baskerville" w:hAnsi="Baskerville"/>
+          <w:color w:val="000000" w:themeColor="text1"/>
+          <w:sz w:val="32"/>
+          <w:szCs w:val="32"/>
+          <w:lang w:val="en-US"/>
+        </w:rPr>
+      </w:pPr>
+      <w:r>
+        <w:rPr>
+          <w:rFonts w:ascii="Baskerville" w:hAnsi="Baskerville"/>
+          <w:color w:val="000000" w:themeColor="text1"/>
+          <w:sz w:val="32"/>
+          <w:szCs w:val="32"/>
+          <w:lang w:val="en-US"/>
+        </w:rPr>
+        <w:t xml:space="preserve">   </w:t>
+      </w:r>
+      <w:r>
+        <w:rPr>
+          <w:rFonts w:ascii="Baskerville" w:hAnsi="Baskerville"/>
+          <w:noProof/>
+          <w:color w:val="000000" w:themeColor="text1"/>
+          <w:lang w:val="en-US"/>
+        </w:rPr>
+        <w:drawing>
+          <wp:inline distT="0" distB="0" distL="0" distR="0" wp14:anchorId="1EC2D064" wp14:editId="2DBE4170">
+            <wp:extent cx="4322658" cy="2768600"/>
+            <wp:effectExtent l="0" t="0" r="0" b="0"/>
+            <wp:docPr id="224432474" name="Kuva 1" descr="Kuva, joka sisältää kohteen animaatio, pikseli&#10;&#10;Kuvaus luotu automaattisesti"/>
+            <wp:cNvGraphicFramePr>
+              <a:graphicFrameLocks xmlns:a="http://schemas.openxmlformats.org/drawingml/2006/main" noChangeAspect="1"/>
+            </wp:cNvGraphicFramePr>
+            <a:graphic xmlns:a="http://schemas.openxmlformats.org/drawingml/2006/main">
+              <a:graphicData uri="http://schemas.openxmlformats.org/drawingml/2006/picture">
+                <pic:pic xmlns:pic="http://schemas.openxmlformats.org/drawingml/2006/picture">
+                  <pic:nvPicPr>
+                    <pic:cNvPr id="224432474" name="Kuva 1" descr="Kuva, joka sisältää kohteen animaatio, pikseli&#10;&#10;Kuvaus luotu automaattisesti"/>
+                    <pic:cNvPicPr/>
+                  </pic:nvPicPr>
+                  <pic:blipFill>
+                    <a:blip r:embed="rId5">
+                      <a:extLst>
+                        <a:ext uri="{28A0092B-C50C-407E-A947-70E740481C1C}">
+                          <a14:useLocalDpi xmlns:a14="http://schemas.microsoft.com/office/drawing/2010/main" val="0"/>
+                        </a:ext>
+                      </a:extLst>
+                    </a:blip>
+                    <a:stretch>
+                      <a:fillRect/>
+                    </a:stretch>
+                  </pic:blipFill>
+                  <pic:spPr>
+                    <a:xfrm>
+                      <a:off x="0" y="0"/>
+                      <a:ext cx="4345530" cy="2783249"/>
+                    </a:xfrm>
+                    <a:prstGeom prst="rect">
+                      <a:avLst/>
+                    </a:prstGeom>
+                  </pic:spPr>
+                </pic:pic>
+              </a:graphicData>
+            </a:graphic>
+          </wp:inline>
+        </w:drawing>
+      </w:r>
+    </w:p>
+    <w:p>
+      <w:pPr>
+        <w:rPr>
+          <w:rFonts w:ascii="Baskerville" w:hAnsi="Baskerville"/>
+          <w:color w:val="000000" w:themeColor="text1"/>
+          <w:sz w:val="32"/>
+          <w:szCs w:val="32"/>
+          <w:lang w:val="en-US"/>
+        </w:rPr>
+      </w:pPr>
+    </w:p>
+    <w:p>
+      <w:pPr>
+        <w:rPr>
+          <w:rFonts w:ascii="Baskerville" w:hAnsi="Baskerville"/>
+          <w:color w:val="000000" w:themeColor="text1"/>
+          <w:sz w:val="32"/>
+          <w:szCs w:val="32"/>
+          <w:lang w:val="en-US"/>
+        </w:rPr>
+      </w:pPr>
+    </w:p>
+    <w:p>
+      <w:pPr>
+        <w:rPr>
+          <w:rFonts w:ascii="Baskerville" w:hAnsi="Baskerville"/>
+          <w:color w:val="000000" w:themeColor="text1"/>
+          <w:sz w:val="32"/>
+          <w:szCs w:val="32"/>
+          <w:lang w:val="en-US"/>
+        </w:rPr>
+      </w:pPr>
+    </w:p>
+    <w:p>
+      <w:pPr>
+        <w:rPr>
+          <w:rFonts w:ascii="Baskerville" w:hAnsi="Baskerville"/>
+          <w:color w:val="000000" w:themeColor="text1"/>
+          <w:sz w:val="32"/>
+          <w:szCs w:val="32"/>
+          <w:lang w:val="en-US"/>
+        </w:rPr>
+      </w:pPr>
+    </w:p>
+    <w:p>
+      <w:pPr>
+        <w:rPr>
+          <w:rFonts w:ascii="Baskerville" w:hAnsi="Baskerville"/>
+          <w:color w:val="000000" w:themeColor="text1"/>
+          <w:sz w:val="32"/>
+          <w:szCs w:val="32"/>
+          <w:lang w:val="en-US"/>
+        </w:rPr>
+      </w:pPr>
+    </w:p>
+    <w:p>
+      <w:pPr>
+        <w:rPr>
+          <w:rFonts w:ascii="Baskerville" w:hAnsi="Baskerville"/>
+          <w:color w:val="000000" w:themeColor="text1"/>
+          <w:sz w:val="32"/>
+          <w:szCs w:val="32"/>
+          <w:lang w:val="en-US"/>
+        </w:rPr>
+      </w:pPr>
+    </w:p>
+    <w:p>
+      <w:pPr>
+        <w:rPr>
+          <w:rFonts w:ascii="Baskerville" w:hAnsi="Baskerville"/>
+          <w:color w:val="000000" w:themeColor="text1"/>
+          <w:sz w:val="32"/>
+          <w:szCs w:val="32"/>
+          <w:lang w:val="en-US"/>
+        </w:rPr>
+      </w:pPr>
+      <w:r>
+        <w:rPr>
+          <w:rFonts w:ascii="Baskerville" w:hAnsi="Baskerville"/>
+          <w:color w:val="000000" w:themeColor="text1"/>
+          <w:sz w:val="32"/>
+          <w:szCs w:val="32"/>
+          <w:lang w:val="en-US"/>
+        </w:rPr>
+        <w:lastRenderedPageBreak/>
+        <w:t xml:space="preserve">    Photo of in game action</w:t>
+      </w:r>
+    </w:p>
+    <w:p>
+      <w:pPr>
+        <w:rPr>
+          <w:rFonts w:ascii="Baskerville" w:hAnsi="Baskerville"/>
+          <w:color w:val="000000" w:themeColor="text1"/>
+          <w:sz w:val="32"/>
+          <w:szCs w:val="32"/>
+          <w:lang w:val="en-US"/>
+        </w:rPr>
+      </w:pPr>
+      <w:r>
+        <w:rPr>
+          <w:rFonts w:ascii="Baskerville" w:hAnsi="Baskerville"/>
+          <w:color w:val="000000" w:themeColor="text1"/>
+          <w:sz w:val="32"/>
+          <w:szCs w:val="32"/>
+          <w:lang w:val="en-US"/>
+        </w:rPr>
+        <w:t xml:space="preserve">    </w:t>
+      </w:r>
+      <w:r>
+        <w:rPr>
+          <w:rFonts w:ascii="Baskerville" w:hAnsi="Baskerville"/>
+          <w:noProof/>
+          <w:color w:val="000000" w:themeColor="text1"/>
+          <w:sz w:val="32"/>
+          <w:szCs w:val="32"/>
+          <w:lang w:val="en-US"/>
+        </w:rPr>
+        <w:drawing>
+          <wp:inline distT="0" distB="0" distL="0" distR="0" wp14:anchorId="2BFC2A01" wp14:editId="7A751A95">
+            <wp:extent cx="2872619" cy="4001696"/>
+            <wp:effectExtent l="0" t="5715" r="5080" b="5080"/>
+            <wp:docPr id="765047014" name="Kuva 2" descr="Kuva, joka sisältää kohteen teksti, kuvakaappaus, neliö, animaatio&#10;&#10;Kuvaus luotu automaattisesti"/>
+            <wp:cNvGraphicFramePr>
+              <a:graphicFrameLocks xmlns:a="http://schemas.openxmlformats.org/drawingml/2006/main" noChangeAspect="1"/>
+            </wp:cNvGraphicFramePr>
+            <a:graphic xmlns:a="http://schemas.openxmlformats.org/drawingml/2006/main">
+              <a:graphicData uri="http://schemas.openxmlformats.org/drawingml/2006/picture">
+                <pic:pic xmlns:pic="http://schemas.openxmlformats.org/drawingml/2006/picture">
+                  <pic:nvPicPr>
+                    <pic:cNvPr id="765047014" name="Kuva 2" descr="Kuva, joka sisältää kohteen teksti, kuvakaappaus, neliö, animaatio&#10;&#10;Kuvaus luotu automaattisesti"/>
+                    <pic:cNvPicPr/>
+                  </pic:nvPicPr>
+                  <pic:blipFill>
+                    <a:blip r:embed="rId6" cstate="print">
+                      <a:extLst>
+                        <a:ext uri="{28A0092B-C50C-407E-A947-70E740481C1C}">
+                          <a14:useLocalDpi xmlns:a14="http://schemas.microsoft.com/office/drawing/2010/main" val="0"/>
+                        </a:ext>
+                      </a:extLst>
+                    </a:blip>
+                    <a:stretch>
+                      <a:fillRect/>
+                    </a:stretch>
+                  </pic:blipFill>
+                  <pic:spPr>
+                    <a:xfrm rot="16200000">
+                      <a:off x="0" y="0"/>
+                      <a:ext cx="2905994" cy="4048189"/>
+                    </a:xfrm>
+                    <a:prstGeom prst="rect">
+                      <a:avLst/>
+                    </a:prstGeom>
+                  </pic:spPr>
+                </pic:pic>
+              </a:graphicData>
+            </a:graphic>
+          </wp:inline>
+        </w:drawing>
+      </w:r>
+    </w:p>
+    <w:p>
+      <w:pPr>
+        <w:rPr>
+          <w:rFonts w:ascii="Baskerville" w:hAnsi="Baskerville"/>
+          <w:color w:val="000000" w:themeColor="text1"/>
+          <w:sz w:val="28"/>
+          <w:szCs w:val="28"/>
+          <w:lang w:val="en-US"/>
+        </w:rPr>
+      </w:pPr>
+    </w:p>
+    <w:p>
+      <w:pPr>
+        <w:rPr>
+          <w:rFonts w:ascii="Baskerville" w:hAnsi="Baskerville"/>
+          <w:color w:val="000000" w:themeColor="text1"/>
+          <w:sz w:val="28"/>
+          <w:szCs w:val="28"/>
+          <w:lang w:val="en-US"/>
+        </w:rPr>
+      </w:pPr>
+    </w:p>
+    <w:p>
+      <w:pPr>
+        <w:rPr>
+          <w:rFonts w:ascii="Baskerville" w:hAnsi="Baskerville"/>
+          <w:color w:val="000000" w:themeColor="text1"/>
+          <w:sz w:val="28"/>
+          <w:szCs w:val="28"/>
           <w:lang w:val="en-US"/>
         </w:rPr>
       </w:pPr>
@@ -1033,8 +1160,8 @@
           <w:b/>
           <w:bCs/>
           <w:color w:val="000000" w:themeColor="text1"/>
-          <w:sz w:val="32"/>
-          <w:szCs w:val="32"/>
+          <w:sz w:val="28"/>
+          <w:szCs w:val="28"/>
           <w:lang w:val="en-US"/>
         </w:rPr>
       </w:pPr>
@@ -1044,57 +1171,1184 @@
           <w:b/>
           <w:bCs/>
           <w:color w:val="000000" w:themeColor="text1"/>
-          <w:sz w:val="32"/>
-          <w:szCs w:val="32"/>
+          <w:sz w:val="28"/>
+          <w:szCs w:val="28"/>
+          <w:lang w:val="en-US"/>
+        </w:rPr>
+        <w:t>Software structure</w:t>
+      </w:r>
+    </w:p>
+    <w:p>
+      <w:pPr>
+        <w:ind w:left="360"/>
+        <w:rPr>
+          <w:rFonts w:ascii="Baskerville" w:hAnsi="Baskerville"/>
+          <w:color w:val="000000" w:themeColor="text1"/>
+          <w:lang w:val="en-US"/>
+        </w:rPr>
+      </w:pPr>
+      <w:r>
+        <w:rPr>
+          <w:rFonts w:ascii="Baskerville" w:hAnsi="Baskerville"/>
+          <w:color w:val="000000" w:themeColor="text1"/>
+          <w:lang w:val="en-US"/>
+        </w:rPr>
+        <w:t xml:space="preserve">In our project we have Game class that runs whole game. Game class relies on Level class that runs logic of in game level and on the Render class that renders everything that appears on the screen. </w:t>
+      </w:r>
+    </w:p>
+    <w:p>
+      <w:pPr>
+        <w:ind w:left="360"/>
+        <w:rPr>
+          <w:rFonts w:ascii="Baskerville" w:hAnsi="Baskerville"/>
+          <w:color w:val="000000" w:themeColor="text1"/>
+          <w:lang w:val="en-US"/>
+        </w:rPr>
+      </w:pPr>
+      <w:r>
+        <w:rPr>
+          <w:rFonts w:ascii="Baskerville" w:hAnsi="Baskerville"/>
+          <w:color w:val="000000" w:themeColor="text1"/>
+          <w:lang w:val="en-US"/>
+        </w:rPr>
+        <w:t xml:space="preserve">As was mentioned Level class has all logic that runs in game level. It stores current grid, enemies, towers, etc. It relies on two classes, Square and Object. Square class is running logic for all individuals squares in </w:t>
+      </w:r>
+      <w:r>
+        <w:rPr>
+          <w:rFonts w:ascii="Baskerville" w:hAnsi="Baskerville"/>
+          <w:color w:val="000000" w:themeColor="text1"/>
+          <w:lang w:val="en-US"/>
+        </w:rPr>
+        <w:t xml:space="preserve">levels grid. For example, it stores occupancy of the specific square. Object class is basic constructor for all objects in the game. Under it we have Tower and Enemy classes that inherited Object class and serve as more specific basic constructors for enemies and towers. Then we have in total 14 subclasses for every type of tower and enemy in the game. They inherited Enemy or Tower class depending on which type they represent. </w:t>
+      </w:r>
+    </w:p>
+    <w:p>
+      <w:pPr>
+        <w:ind w:left="360"/>
+        <w:rPr>
+          <w:rFonts w:ascii="Baskerville" w:hAnsi="Baskerville"/>
+          <w:color w:val="000000" w:themeColor="text1"/>
+          <w:lang w:val="en-US"/>
+        </w:rPr>
+      </w:pPr>
+      <w:r>
+        <w:rPr>
+          <w:rFonts w:ascii="Baskerville" w:hAnsi="Baskerville"/>
+          <w:color w:val="000000" w:themeColor="text1"/>
+          <w:lang w:val="en-US"/>
+        </w:rPr>
+        <w:t xml:space="preserve">Render class helps Game class to render all graphics. It uses </w:t>
+      </w:r>
+      <w:proofErr w:type="spellStart"/>
+      <w:r>
+        <w:rPr>
+          <w:rFonts w:ascii="Baskerville" w:hAnsi="Baskerville"/>
+          <w:color w:val="000000" w:themeColor="text1"/>
+          <w:lang w:val="en-US"/>
+        </w:rPr>
+        <w:t>ResourceHandler</w:t>
+      </w:r>
+      <w:proofErr w:type="spellEnd"/>
+      <w:r>
+        <w:rPr>
+          <w:rFonts w:ascii="Baskerville" w:hAnsi="Baskerville"/>
+          <w:color w:val="000000" w:themeColor="text1"/>
+          <w:lang w:val="en-US"/>
+        </w:rPr>
+        <w:t xml:space="preserve"> class to get right textures for each object in the game. </w:t>
+      </w:r>
+      <w:proofErr w:type="spellStart"/>
+      <w:r>
+        <w:rPr>
+          <w:rFonts w:ascii="Baskerville" w:hAnsi="Baskerville"/>
+          <w:color w:val="000000" w:themeColor="text1"/>
+          <w:lang w:val="en-US"/>
+        </w:rPr>
+        <w:t>ResourceHandler</w:t>
+      </w:r>
+      <w:proofErr w:type="spellEnd"/>
+      <w:r>
+        <w:rPr>
+          <w:rFonts w:ascii="Baskerville" w:hAnsi="Baskerville"/>
+          <w:color w:val="000000" w:themeColor="text1"/>
+          <w:lang w:val="en-US"/>
+        </w:rPr>
+        <w:t xml:space="preserve"> class is managing all textures by loading them all at the start of the game and storing pointers for each one</w:t>
+      </w:r>
+      <w:r>
+        <w:rPr>
+          <w:rFonts w:ascii="Baskerville" w:hAnsi="Baskerville"/>
+          <w:color w:val="000000" w:themeColor="text1"/>
+          <w:lang w:val="en-US"/>
+        </w:rPr>
+        <w:t xml:space="preserve">. It helps to make game smoother, because functions in Render class doesn’t need to load textures every time, but they can just use pointers that point to textures. </w:t>
+      </w:r>
+    </w:p>
+    <w:p>
+      <w:pPr>
+        <w:ind w:left="360"/>
+        <w:rPr>
+          <w:rFonts w:ascii="Baskerville" w:hAnsi="Baskerville"/>
+          <w:color w:val="000000" w:themeColor="text1"/>
+          <w:lang w:val="en-US"/>
+        </w:rPr>
+      </w:pPr>
+      <w:r>
+        <w:rPr>
+          <w:rFonts w:ascii="Baskerville" w:hAnsi="Baskerville"/>
+          <w:color w:val="000000" w:themeColor="text1"/>
+          <w:lang w:val="en-US"/>
+        </w:rPr>
+        <w:t xml:space="preserve">On the side we have two classes that are separately, because they don’t </w:t>
+      </w:r>
+      <w:proofErr w:type="spellStart"/>
+      <w:r>
+        <w:rPr>
+          <w:rFonts w:ascii="Baskerville" w:hAnsi="Baskerville"/>
+          <w:color w:val="000000" w:themeColor="text1"/>
+          <w:lang w:val="en-US"/>
+        </w:rPr>
+        <w:t>relay</w:t>
+      </w:r>
+      <w:proofErr w:type="spellEnd"/>
+      <w:r>
+        <w:rPr>
+          <w:rFonts w:ascii="Baskerville" w:hAnsi="Baskerville"/>
+          <w:color w:val="000000" w:themeColor="text1"/>
+          <w:lang w:val="en-US"/>
+        </w:rPr>
+        <w:t xml:space="preserve"> on any other class, but all other classes relay on them. One of them is class Vector2D that manages in game coordinates. And other class is </w:t>
+      </w:r>
+      <w:proofErr w:type="spellStart"/>
+      <w:r>
+        <w:rPr>
+          <w:rFonts w:ascii="Baskerville" w:hAnsi="Baskerville"/>
+          <w:color w:val="000000" w:themeColor="text1"/>
+          <w:lang w:val="en-US"/>
+        </w:rPr>
+        <w:t>AttackTypes</w:t>
+      </w:r>
+      <w:proofErr w:type="spellEnd"/>
+      <w:r>
+        <w:rPr>
+          <w:rFonts w:ascii="Baskerville" w:hAnsi="Baskerville"/>
+          <w:color w:val="000000" w:themeColor="text1"/>
+          <w:lang w:val="en-US"/>
+        </w:rPr>
+        <w:t xml:space="preserve"> that manages types of objects and has function in it that decide how much damage one object does to another.</w:t>
+      </w:r>
+    </w:p>
+    <w:p>
+      <w:pPr>
+        <w:ind w:left="360"/>
+        <w:rPr>
+          <w:rFonts w:ascii="Baskerville" w:hAnsi="Baskerville"/>
+          <w:color w:val="FF0000"/>
+          <w:sz w:val="32"/>
+          <w:szCs w:val="32"/>
+          <w:lang w:val="en-US"/>
+        </w:rPr>
+      </w:pPr>
+      <w:r>
+        <w:rPr>
+          <w:rFonts w:ascii="Baskerville" w:hAnsi="Baskerville"/>
+          <w:color w:val="FF0000"/>
+          <w:sz w:val="32"/>
+          <w:szCs w:val="32"/>
+          <w:lang w:val="en-US"/>
+        </w:rPr>
+        <w:t>Picture of structure here when ready</w:t>
+      </w:r>
+    </w:p>
+    <w:p>
+      <w:pPr>
+        <w:ind w:left="360"/>
+        <w:rPr>
+          <w:rFonts w:ascii="Baskerville" w:hAnsi="Baskerville"/>
+          <w:color w:val="000000" w:themeColor="text1"/>
+          <w:lang w:val="en-US"/>
+        </w:rPr>
+      </w:pPr>
+    </w:p>
+    <w:p>
+      <w:pPr>
+        <w:pStyle w:val="Luettelokappale"/>
+        <w:numPr>
+          <w:ilvl w:val="0"/>
+          <w:numId w:val="3"/>
+        </w:numPr>
+        <w:rPr>
+          <w:rFonts w:ascii="Baskerville" w:hAnsi="Baskerville"/>
+          <w:b/>
+          <w:bCs/>
+          <w:color w:val="000000" w:themeColor="text1"/>
+          <w:sz w:val="28"/>
+          <w:szCs w:val="28"/>
+          <w:lang w:val="en-US"/>
+        </w:rPr>
+      </w:pPr>
+      <w:r>
+        <w:rPr>
+          <w:rFonts w:ascii="Baskerville" w:hAnsi="Baskerville"/>
+          <w:b/>
+          <w:bCs/>
+          <w:color w:val="000000" w:themeColor="text1"/>
+          <w:sz w:val="28"/>
+          <w:szCs w:val="28"/>
+          <w:lang w:val="en-US"/>
+        </w:rPr>
+        <w:t xml:space="preserve">Instructions for building and using the </w:t>
+      </w:r>
+      <w:proofErr w:type="gramStart"/>
+      <w:r>
+        <w:rPr>
+          <w:rFonts w:ascii="Baskerville" w:hAnsi="Baskerville"/>
+          <w:b/>
+          <w:bCs/>
+          <w:color w:val="000000" w:themeColor="text1"/>
+          <w:sz w:val="28"/>
+          <w:szCs w:val="28"/>
+          <w:lang w:val="en-US"/>
+        </w:rPr>
+        <w:t>software</w:t>
+      </w:r>
+      <w:proofErr w:type="gramEnd"/>
+    </w:p>
+    <w:p>
+      <w:pPr>
+        <w:ind w:left="360"/>
+        <w:rPr>
+          <w:rFonts w:ascii="Baskerville" w:hAnsi="Baskerville"/>
+          <w:b/>
+          <w:bCs/>
+          <w:color w:val="000000" w:themeColor="text1"/>
+          <w:lang w:val="en-US"/>
+        </w:rPr>
+      </w:pPr>
+      <w:r>
+        <w:rPr>
+          <w:rFonts w:ascii="Baskerville" w:hAnsi="Baskerville"/>
+          <w:b/>
+          <w:bCs/>
+          <w:color w:val="000000" w:themeColor="text1"/>
+          <w:lang w:val="en-US"/>
+        </w:rPr>
+        <w:t>Building instructions</w:t>
+      </w:r>
+    </w:p>
+    <w:p>
+      <w:pPr>
+        <w:ind w:left="360"/>
+        <w:rPr>
+          <w:rFonts w:ascii="Baskerville" w:hAnsi="Baskerville"/>
+          <w:color w:val="FF0000"/>
+          <w:lang w:val="en-US"/>
+        </w:rPr>
+      </w:pPr>
+      <w:r>
+        <w:rPr>
+          <w:rFonts w:ascii="Baskerville" w:hAnsi="Baskerville"/>
+          <w:color w:val="FF0000"/>
+          <w:lang w:val="en-US"/>
+        </w:rPr>
+        <w:t>BUILDING INSTRUCTIONS HERE</w:t>
+      </w:r>
+    </w:p>
+    <w:p>
+      <w:pPr>
+        <w:ind w:left="360"/>
+        <w:rPr>
+          <w:rFonts w:ascii="Baskerville" w:hAnsi="Baskerville"/>
+          <w:color w:val="000000" w:themeColor="text1"/>
+          <w:lang w:val="en-US"/>
+        </w:rPr>
+      </w:pPr>
+    </w:p>
+    <w:p>
+      <w:pPr>
+        <w:ind w:left="360"/>
+        <w:rPr>
+          <w:rFonts w:ascii="Baskerville" w:hAnsi="Baskerville"/>
+          <w:b/>
+          <w:bCs/>
+          <w:color w:val="000000" w:themeColor="text1"/>
+          <w:lang w:val="en-US"/>
+        </w:rPr>
+      </w:pPr>
+      <w:r>
+        <w:rPr>
+          <w:rFonts w:ascii="Baskerville" w:hAnsi="Baskerville"/>
+          <w:b/>
+          <w:bCs/>
+          <w:color w:val="000000" w:themeColor="text1"/>
+          <w:lang w:val="en-US"/>
+        </w:rPr>
+        <w:t>Usage instructions</w:t>
+      </w:r>
+    </w:p>
+    <w:p>
+      <w:pPr>
+        <w:ind w:left="360"/>
+        <w:rPr>
+          <w:rFonts w:ascii="Baskerville" w:hAnsi="Baskerville"/>
+          <w:color w:val="000000" w:themeColor="text1"/>
+          <w:lang w:val="en-US"/>
+        </w:rPr>
+      </w:pPr>
+      <w:r>
+        <w:rPr>
+          <w:rFonts w:ascii="Baskerville" w:hAnsi="Baskerville"/>
+          <w:color w:val="000000" w:themeColor="text1"/>
           <w:lang w:val="en-US"/>
         </w:rPr>
         <w:lastRenderedPageBreak/>
-        <w:t>Software structure</w:t>
-      </w:r>
-    </w:p>
-    <w:p>
-      <w:pPr>
-        <w:rPr>
-          <w:rFonts w:ascii="Baskerville" w:hAnsi="Baskerville"/>
-          <w:color w:val="000000" w:themeColor="text1"/>
-          <w:sz w:val="40"/>
-          <w:szCs w:val="40"/>
-          <w:lang w:val="en-US"/>
-        </w:rPr>
-      </w:pPr>
-    </w:p>
-    <w:p>
-      <w:pPr>
-        <w:rPr>
-          <w:rFonts w:ascii="Baskerville" w:hAnsi="Baskerville"/>
-          <w:color w:val="000000" w:themeColor="text1"/>
-          <w:sz w:val="40"/>
-          <w:szCs w:val="40"/>
-          <w:lang w:val="en-US"/>
-        </w:rPr>
-      </w:pPr>
-    </w:p>
-    <w:p>
-      <w:pPr>
-        <w:rPr>
-          <w:rFonts w:ascii="Baskerville" w:hAnsi="Baskerville"/>
-          <w:color w:val="000000" w:themeColor="text1"/>
-          <w:sz w:val="40"/>
-          <w:szCs w:val="40"/>
-          <w:lang w:val="en-US"/>
-        </w:rPr>
-      </w:pPr>
-    </w:p>
-    <w:p>
-      <w:pPr>
-        <w:rPr>
-          <w:rFonts w:ascii="Baskerville" w:hAnsi="Baskerville"/>
-          <w:color w:val="000000" w:themeColor="text1"/>
-          <w:sz w:val="40"/>
-          <w:szCs w:val="40"/>
-          <w:lang w:val="en-US"/>
-        </w:rPr>
-      </w:pPr>
+        <w:t xml:space="preserve">Game starts with main menu, where user should choose which type of level they want to play. User can choose to play already existing level, after what in front of </w:t>
+      </w:r>
+      <w:proofErr w:type="gramStart"/>
+      <w:r>
+        <w:rPr>
+          <w:rFonts w:ascii="Baskerville" w:hAnsi="Baskerville"/>
+          <w:color w:val="000000" w:themeColor="text1"/>
+          <w:lang w:val="en-US"/>
+        </w:rPr>
+        <w:t>users</w:t>
+      </w:r>
+      <w:proofErr w:type="gramEnd"/>
+      <w:r>
+        <w:rPr>
+          <w:rFonts w:ascii="Baskerville" w:hAnsi="Baskerville"/>
+          <w:color w:val="000000" w:themeColor="text1"/>
+          <w:lang w:val="en-US"/>
+        </w:rPr>
+        <w:t xml:space="preserve"> eyes will appear </w:t>
+      </w:r>
+      <w:r>
+        <w:rPr>
+          <w:rFonts w:ascii="Baskerville" w:hAnsi="Baskerville"/>
+          <w:color w:val="000000" w:themeColor="text1"/>
+          <w:lang w:val="en-US"/>
+        </w:rPr>
+        <w:t xml:space="preserve">new window where user then can choose which specific level of 6 existing user wants to play. If user chooses to play random level, game will generate fully new and fully random level and game will start. </w:t>
+      </w:r>
+    </w:p>
+    <w:p>
+      <w:pPr>
+        <w:ind w:left="360"/>
+        <w:rPr>
+          <w:rFonts w:ascii="Baskerville" w:hAnsi="Baskerville"/>
+          <w:color w:val="000000" w:themeColor="text1"/>
+          <w:lang w:val="en-US"/>
+        </w:rPr>
+      </w:pPr>
+      <w:r>
+        <w:rPr>
+          <w:rFonts w:ascii="Baskerville" w:hAnsi="Baskerville"/>
+          <w:color w:val="000000" w:themeColor="text1"/>
+          <w:lang w:val="en-US"/>
+        </w:rPr>
+        <w:t xml:space="preserve">After game has started, user will see level on the screen with side menu on the right side of it. On the bottom of side menu, user will see stats of the game, as current round, money situation and lives remaining. With money that user has, user can buy towers from side menu by clicking on then and dragging to play field. All towers have different stats as health, damage, etc. That can be seen to the right side from tower. In the side menu is also “Start round” button that will start new round when pressed. Button will start new round that will </w:t>
+      </w:r>
+      <w:proofErr w:type="gramStart"/>
+      <w:r>
+        <w:rPr>
+          <w:rFonts w:ascii="Baskerville" w:hAnsi="Baskerville"/>
+          <w:color w:val="000000" w:themeColor="text1"/>
+          <w:lang w:val="en-US"/>
+        </w:rPr>
+        <w:t>generated</w:t>
+      </w:r>
+      <w:proofErr w:type="gramEnd"/>
+      <w:r>
+        <w:rPr>
+          <w:rFonts w:ascii="Baskerville" w:hAnsi="Baskerville"/>
+          <w:color w:val="000000" w:themeColor="text1"/>
+          <w:lang w:val="en-US"/>
+        </w:rPr>
+        <w:t xml:space="preserve"> some specific amount of enemies (depending on current round and difficulty of the game). Enemies will spawn on left side on in game level on the first piece of road and </w:t>
+      </w:r>
+      <w:proofErr w:type="gramStart"/>
+      <w:r>
+        <w:rPr>
+          <w:rFonts w:ascii="Baskerville" w:hAnsi="Baskerville"/>
+          <w:color w:val="000000" w:themeColor="text1"/>
+          <w:lang w:val="en-US"/>
+        </w:rPr>
+        <w:t>enemies</w:t>
+      </w:r>
+      <w:proofErr w:type="gramEnd"/>
+      <w:r>
+        <w:rPr>
+          <w:rFonts w:ascii="Baskerville" w:hAnsi="Baskerville"/>
+          <w:color w:val="000000" w:themeColor="text1"/>
+          <w:lang w:val="en-US"/>
+        </w:rPr>
+        <w:t xml:space="preserve"> mission is to get to the house that is located somewhere on the right side of the in game level. If they get to the house user will lose lives (one enemy takes on life).</w:t>
+      </w:r>
+    </w:p>
+    <w:p>
+      <w:pPr>
+        <w:ind w:left="360"/>
+        <w:rPr>
+          <w:rFonts w:ascii="Baskerville" w:hAnsi="Baskerville"/>
+          <w:color w:val="000000" w:themeColor="text1"/>
+          <w:lang w:val="en-US"/>
+        </w:rPr>
+      </w:pPr>
+      <w:r>
+        <w:rPr>
+          <w:rFonts w:ascii="Baskerville" w:hAnsi="Baskerville"/>
+          <w:color w:val="000000" w:themeColor="text1"/>
+          <w:lang w:val="en-US"/>
+        </w:rPr>
+        <w:t xml:space="preserve">Depending on </w:t>
+      </w:r>
+      <w:proofErr w:type="gramStart"/>
+      <w:r>
+        <w:rPr>
+          <w:rFonts w:ascii="Baskerville" w:hAnsi="Baskerville"/>
+          <w:color w:val="000000" w:themeColor="text1"/>
+          <w:lang w:val="en-US"/>
+        </w:rPr>
+        <w:t>enemies</w:t>
+      </w:r>
+      <w:proofErr w:type="gramEnd"/>
+      <w:r>
+        <w:rPr>
+          <w:rFonts w:ascii="Baskerville" w:hAnsi="Baskerville"/>
+          <w:color w:val="000000" w:themeColor="text1"/>
+          <w:lang w:val="en-US"/>
+        </w:rPr>
+        <w:t xml:space="preserve"> type enemies can only move or they have some ability as well. Enemy’s ability can be ability to attack towers, heal other enemies or make fog around them that make will decrees towers attack range. </w:t>
+      </w:r>
+      <w:proofErr w:type="gramStart"/>
+      <w:r>
+        <w:rPr>
+          <w:rFonts w:ascii="Baskerville" w:hAnsi="Baskerville"/>
+          <w:color w:val="000000" w:themeColor="text1"/>
+          <w:lang w:val="en-US"/>
+        </w:rPr>
+        <w:t>Also</w:t>
+      </w:r>
+      <w:proofErr w:type="gramEnd"/>
+      <w:r>
+        <w:rPr>
+          <w:rFonts w:ascii="Baskerville" w:hAnsi="Baskerville"/>
+          <w:color w:val="000000" w:themeColor="text1"/>
+          <w:lang w:val="en-US"/>
+        </w:rPr>
+        <w:t xml:space="preserve"> Boss enemy will spawn new smaller enemies when it dies.</w:t>
+      </w:r>
+    </w:p>
+    <w:p>
+      <w:pPr>
+        <w:ind w:left="360"/>
+        <w:rPr>
+          <w:rFonts w:ascii="Baskerville" w:hAnsi="Baskerville"/>
+          <w:color w:val="000000" w:themeColor="text1"/>
+          <w:lang w:val="en-US"/>
+        </w:rPr>
+      </w:pPr>
+      <w:r>
+        <w:rPr>
+          <w:rFonts w:ascii="Baskerville" w:hAnsi="Baskerville"/>
+          <w:color w:val="000000" w:themeColor="text1"/>
+          <w:lang w:val="en-US"/>
+        </w:rPr>
+        <w:t xml:space="preserve">Towers can move </w:t>
+      </w:r>
+      <w:proofErr w:type="gramStart"/>
+      <w:r>
+        <w:rPr>
+          <w:rFonts w:ascii="Baskerville" w:hAnsi="Baskerville"/>
+          <w:color w:val="000000" w:themeColor="text1"/>
+          <w:lang w:val="en-US"/>
+        </w:rPr>
+        <w:t>in side</w:t>
+      </w:r>
+      <w:proofErr w:type="gramEnd"/>
+      <w:r>
+        <w:rPr>
+          <w:rFonts w:ascii="Baskerville" w:hAnsi="Baskerville"/>
+          <w:color w:val="000000" w:themeColor="text1"/>
+          <w:lang w:val="en-US"/>
+        </w:rPr>
+        <w:t xml:space="preserve"> of game, but they can attack enemies. Depending on tower type, they can attack enemies by dealing damage to them, slowing down enemies or by pushing back the enemies.</w:t>
+      </w:r>
+      <w:r>
+        <w:rPr>
+          <w:rFonts w:ascii="Baskerville" w:hAnsi="Baskerville"/>
+          <w:color w:val="000000" w:themeColor="text1"/>
+          <w:lang w:val="en-US"/>
+        </w:rPr>
+        <w:t xml:space="preserve"> </w:t>
+      </w:r>
+      <w:proofErr w:type="gramStart"/>
+      <w:r>
+        <w:rPr>
+          <w:rFonts w:ascii="Baskerville" w:hAnsi="Baskerville"/>
+          <w:color w:val="000000" w:themeColor="text1"/>
+          <w:lang w:val="en-US"/>
+        </w:rPr>
+        <w:t>Also</w:t>
+      </w:r>
+      <w:proofErr w:type="gramEnd"/>
+      <w:r>
+        <w:rPr>
+          <w:rFonts w:ascii="Baskerville" w:hAnsi="Baskerville"/>
+          <w:color w:val="000000" w:themeColor="text1"/>
+          <w:lang w:val="en-US"/>
+        </w:rPr>
+        <w:t xml:space="preserve"> all towers can be upgraded by clicking first on the tower and then clicking on “upgrade” button. Upgrading will add damage, health and range to tower.</w:t>
+      </w:r>
+    </w:p>
+    <w:p>
+      <w:pPr>
+        <w:ind w:left="360"/>
+        <w:rPr>
+          <w:rFonts w:ascii="Baskerville" w:hAnsi="Baskerville"/>
+          <w:color w:val="000000" w:themeColor="text1"/>
+          <w:lang w:val="en-US"/>
+        </w:rPr>
+      </w:pPr>
+      <w:r>
+        <w:rPr>
+          <w:rFonts w:ascii="Baskerville" w:hAnsi="Baskerville"/>
+          <w:color w:val="000000" w:themeColor="text1"/>
+          <w:lang w:val="en-US"/>
+        </w:rPr>
+        <w:t xml:space="preserve">All objects that can attack other objects by dealing damage to them. Deals different amount of damage </w:t>
+      </w:r>
+      <w:proofErr w:type="gramStart"/>
+      <w:r>
+        <w:rPr>
+          <w:rFonts w:ascii="Baskerville" w:hAnsi="Baskerville"/>
+          <w:color w:val="000000" w:themeColor="text1"/>
+          <w:lang w:val="en-US"/>
+        </w:rPr>
+        <w:t>depending</w:t>
+      </w:r>
+      <w:proofErr w:type="gramEnd"/>
+      <w:r>
+        <w:rPr>
+          <w:rFonts w:ascii="Baskerville" w:hAnsi="Baskerville"/>
+          <w:color w:val="000000" w:themeColor="text1"/>
+          <w:lang w:val="en-US"/>
+        </w:rPr>
+        <w:t xml:space="preserve"> what type they are and what type object that they are attacking are. User wins game by </w:t>
+      </w:r>
+      <w:r>
+        <w:rPr>
+          <w:rFonts w:ascii="Baskerville" w:hAnsi="Baskerville"/>
+          <w:color w:val="000000" w:themeColor="text1"/>
+          <w:lang w:val="en-US"/>
+        </w:rPr>
+        <w:t>reaching specific amount of round that depends on difficulty of the game. And loses game by letting to many enemies reach house at the end of the road (amount depends on difficulty).</w:t>
+      </w:r>
+    </w:p>
+    <w:p>
+      <w:pPr>
+        <w:ind w:left="360"/>
+        <w:rPr>
+          <w:rFonts w:ascii="Baskerville" w:hAnsi="Baskerville"/>
+          <w:color w:val="000000" w:themeColor="text1"/>
+          <w:lang w:val="en-US"/>
+        </w:rPr>
+      </w:pPr>
+      <w:r>
+        <w:rPr>
+          <w:rFonts w:ascii="Baskerville" w:hAnsi="Baskerville"/>
+          <w:color w:val="000000" w:themeColor="text1"/>
+          <w:lang w:val="en-US"/>
+        </w:rPr>
+        <w:t>After winning or losing user can go back to menu and start new game.</w:t>
+      </w:r>
+    </w:p>
+    <w:p>
+      <w:pPr>
+        <w:ind w:left="360"/>
+        <w:rPr>
+          <w:rFonts w:ascii="Baskerville" w:hAnsi="Baskerville"/>
+          <w:color w:val="FF0000"/>
+          <w:sz w:val="28"/>
+          <w:szCs w:val="28"/>
+          <w:lang w:val="en-US"/>
+        </w:rPr>
+      </w:pPr>
+      <w:r>
+        <w:rPr>
+          <w:rFonts w:ascii="Baskerville" w:hAnsi="Baskerville"/>
+          <w:color w:val="FF0000"/>
+          <w:sz w:val="28"/>
+          <w:szCs w:val="28"/>
+          <w:lang w:val="en-US"/>
+        </w:rPr>
+        <w:t xml:space="preserve">To be finished and reviewed when game is fully </w:t>
+      </w:r>
+      <w:proofErr w:type="gramStart"/>
+      <w:r>
+        <w:rPr>
+          <w:rFonts w:ascii="Baskerville" w:hAnsi="Baskerville"/>
+          <w:color w:val="FF0000"/>
+          <w:sz w:val="28"/>
+          <w:szCs w:val="28"/>
+          <w:lang w:val="en-US"/>
+        </w:rPr>
+        <w:t>ready</w:t>
+      </w:r>
+      <w:proofErr w:type="gramEnd"/>
+    </w:p>
+    <w:p>
+      <w:pPr>
+        <w:ind w:left="360"/>
+        <w:rPr>
+          <w:rFonts w:ascii="Baskerville" w:hAnsi="Baskerville"/>
+          <w:color w:val="000000" w:themeColor="text1"/>
+          <w:lang w:val="en-US"/>
+        </w:rPr>
+      </w:pPr>
+    </w:p>
+    <w:p>
+      <w:pPr>
+        <w:ind w:left="360"/>
+        <w:rPr>
+          <w:rFonts w:ascii="Baskerville" w:hAnsi="Baskerville"/>
+          <w:color w:val="000000" w:themeColor="text1"/>
+          <w:lang w:val="en-US"/>
+        </w:rPr>
+      </w:pPr>
+    </w:p>
+    <w:p>
+      <w:pPr>
+        <w:pStyle w:val="Luettelokappale"/>
+        <w:numPr>
+          <w:ilvl w:val="0"/>
+          <w:numId w:val="3"/>
+        </w:numPr>
+        <w:rPr>
+          <w:rFonts w:ascii="Baskerville" w:hAnsi="Baskerville"/>
+          <w:b/>
+          <w:bCs/>
+          <w:color w:val="000000" w:themeColor="text1"/>
+          <w:sz w:val="28"/>
+          <w:szCs w:val="28"/>
+          <w:lang w:val="en-US"/>
+        </w:rPr>
+      </w:pPr>
+      <w:r>
+        <w:rPr>
+          <w:rFonts w:ascii="Baskerville" w:hAnsi="Baskerville"/>
+          <w:b/>
+          <w:bCs/>
+          <w:color w:val="000000" w:themeColor="text1"/>
+          <w:sz w:val="28"/>
+          <w:szCs w:val="28"/>
+          <w:lang w:val="en-US"/>
+        </w:rPr>
+        <w:t>Testing</w:t>
+      </w:r>
+    </w:p>
+    <w:p>
+      <w:pPr>
+        <w:ind w:left="360"/>
+        <w:rPr>
+          <w:rFonts w:ascii="Baskerville" w:hAnsi="Baskerville"/>
+          <w:color w:val="000000" w:themeColor="text1"/>
+          <w:lang w:val="en-US"/>
+        </w:rPr>
+      </w:pPr>
+      <w:r>
+        <w:rPr>
+          <w:rFonts w:ascii="Baskerville" w:hAnsi="Baskerville"/>
+          <w:color w:val="000000" w:themeColor="text1"/>
+          <w:lang w:val="en-US"/>
+        </w:rPr>
+        <w:t xml:space="preserve">In our project we have folder called “tests” that have all tests for our game. There are tests for classes Level, Square, Object and Drag button. Other classes get tested on the side of testing those four </w:t>
+      </w:r>
+      <w:proofErr w:type="gramStart"/>
+      <w:r>
+        <w:rPr>
+          <w:rFonts w:ascii="Baskerville" w:hAnsi="Baskerville"/>
+          <w:color w:val="000000" w:themeColor="text1"/>
+          <w:lang w:val="en-US"/>
+        </w:rPr>
+        <w:t>classes</w:t>
+      </w:r>
+      <w:proofErr w:type="gramEnd"/>
+      <w:r>
+        <w:rPr>
+          <w:rFonts w:ascii="Baskerville" w:hAnsi="Baskerville"/>
+          <w:color w:val="000000" w:themeColor="text1"/>
+          <w:lang w:val="en-US"/>
+        </w:rPr>
+        <w:t xml:space="preserve"> so they don’t have their own tests. All tests can be runed from main.cpp file that will run all tests and print error amount that appeared in tests. For actual running, our </w:t>
+      </w:r>
+      <w:proofErr w:type="spellStart"/>
+      <w:r>
+        <w:rPr>
+          <w:rFonts w:ascii="Baskerville" w:hAnsi="Baskerville"/>
+          <w:color w:val="000000" w:themeColor="text1"/>
+          <w:lang w:val="en-US"/>
+        </w:rPr>
+        <w:t>cmake</w:t>
+      </w:r>
+      <w:proofErr w:type="spellEnd"/>
+      <w:r>
+        <w:rPr>
+          <w:rFonts w:ascii="Baskerville" w:hAnsi="Baskerville"/>
+          <w:color w:val="000000" w:themeColor="text1"/>
+          <w:lang w:val="en-US"/>
+        </w:rPr>
+        <w:t xml:space="preserve"> file makes own executable for running tests that is named “</w:t>
+      </w:r>
+      <w:proofErr w:type="spellStart"/>
+      <w:r>
+        <w:rPr>
+          <w:rFonts w:ascii="Baskerville" w:hAnsi="Baskerville"/>
+          <w:color w:val="000000" w:themeColor="text1"/>
+          <w:lang w:val="en-US"/>
+        </w:rPr>
+        <w:t>TestRunner</w:t>
+      </w:r>
+      <w:proofErr w:type="spellEnd"/>
+      <w:r>
+        <w:rPr>
+          <w:rFonts w:ascii="Baskerville" w:hAnsi="Baskerville"/>
+          <w:color w:val="000000" w:themeColor="text1"/>
+          <w:lang w:val="en-US"/>
+        </w:rPr>
+        <w:t xml:space="preserve">”. </w:t>
+      </w:r>
+    </w:p>
+    <w:p>
+      <w:pPr>
+        <w:ind w:left="360"/>
+        <w:rPr>
+          <w:rFonts w:ascii="Baskerville" w:hAnsi="Baskerville"/>
+          <w:color w:val="000000" w:themeColor="text1"/>
+          <w:lang w:val="en-US"/>
+        </w:rPr>
+      </w:pPr>
+      <w:r>
+        <w:rPr>
+          <w:rFonts w:ascii="Baskerville" w:hAnsi="Baskerville"/>
+          <w:color w:val="000000" w:themeColor="text1"/>
+          <w:lang w:val="en-US"/>
+        </w:rPr>
+        <w:t xml:space="preserve">Our tests test all function in the class that they are testing. They give functions situation when they should work and situations when function should fail. Then they check what was outcome of function and print out did function pass or fail the test, also if function failed error is added to error counter.  </w:t>
+      </w:r>
+    </w:p>
+    <w:p>
+      <w:pPr>
+        <w:ind w:left="360"/>
+        <w:rPr>
+          <w:rFonts w:ascii="Baskerville" w:hAnsi="Baskerville"/>
+          <w:color w:val="000000" w:themeColor="text1"/>
+          <w:lang w:val="en-US"/>
+        </w:rPr>
+      </w:pPr>
+    </w:p>
+    <w:p>
+      <w:pPr>
+        <w:ind w:left="360"/>
+        <w:rPr>
+          <w:rFonts w:ascii="Baskerville" w:hAnsi="Baskerville"/>
+          <w:color w:val="000000" w:themeColor="text1"/>
+          <w:lang w:val="en-US"/>
+        </w:rPr>
+      </w:pPr>
+    </w:p>
+    <w:p>
+      <w:pPr>
+        <w:pStyle w:val="Luettelokappale"/>
+        <w:numPr>
+          <w:ilvl w:val="0"/>
+          <w:numId w:val="3"/>
+        </w:numPr>
+        <w:rPr>
+          <w:rFonts w:ascii="Baskerville" w:hAnsi="Baskerville"/>
+          <w:b/>
+          <w:bCs/>
+          <w:color w:val="000000" w:themeColor="text1"/>
+          <w:sz w:val="28"/>
+          <w:szCs w:val="28"/>
+          <w:lang w:val="en-US"/>
+        </w:rPr>
+      </w:pPr>
+      <w:r>
+        <w:rPr>
+          <w:rFonts w:ascii="Baskerville" w:hAnsi="Baskerville"/>
+          <w:b/>
+          <w:bCs/>
+          <w:color w:val="000000" w:themeColor="text1"/>
+          <w:sz w:val="28"/>
+          <w:szCs w:val="28"/>
+          <w:lang w:val="en-US"/>
+        </w:rPr>
+        <w:t>Work log</w:t>
+      </w:r>
+    </w:p>
+    <w:p>
+      <w:pPr>
+        <w:ind w:left="360"/>
+        <w:rPr>
+          <w:rStyle w:val="Voimakas"/>
+          <w:rFonts w:ascii="Segoe UI" w:hAnsi="Segoe UI" w:cs="Segoe UI"/>
+          <w:color w:val="333333"/>
+          <w:shd w:val="clear" w:color="auto" w:fill="FFFFFF"/>
+        </w:rPr>
+      </w:pPr>
+      <w:proofErr w:type="spellStart"/>
+      <w:r>
+        <w:rPr>
+          <w:rStyle w:val="Voimakas"/>
+          <w:rFonts w:ascii="Segoe UI" w:hAnsi="Segoe UI" w:cs="Segoe UI"/>
+          <w:color w:val="333333"/>
+          <w:shd w:val="clear" w:color="auto" w:fill="FFFFFF"/>
+        </w:rPr>
+        <w:t>Overall</w:t>
+      </w:r>
+      <w:proofErr w:type="spellEnd"/>
+      <w:r>
+        <w:rPr>
+          <w:rStyle w:val="Voimakas"/>
+          <w:rFonts w:ascii="Segoe UI" w:hAnsi="Segoe UI" w:cs="Segoe UI"/>
+          <w:color w:val="333333"/>
+          <w:shd w:val="clear" w:color="auto" w:fill="FFFFFF"/>
+        </w:rPr>
+        <w:t xml:space="preserve"> </w:t>
+      </w:r>
+      <w:proofErr w:type="spellStart"/>
+      <w:r>
+        <w:rPr>
+          <w:rStyle w:val="Voimakas"/>
+          <w:rFonts w:ascii="Segoe UI" w:hAnsi="Segoe UI" w:cs="Segoe UI"/>
+          <w:color w:val="333333"/>
+          <w:shd w:val="clear" w:color="auto" w:fill="FFFFFF"/>
+        </w:rPr>
+        <w:t>work</w:t>
+      </w:r>
+      <w:proofErr w:type="spellEnd"/>
+      <w:r>
+        <w:rPr>
+          <w:rStyle w:val="Voimakas"/>
+          <w:rFonts w:ascii="Segoe UI" w:hAnsi="Segoe UI" w:cs="Segoe UI"/>
+          <w:color w:val="333333"/>
+          <w:shd w:val="clear" w:color="auto" w:fill="FFFFFF"/>
+        </w:rPr>
+        <w:t xml:space="preserve"> </w:t>
+      </w:r>
+      <w:proofErr w:type="spellStart"/>
+      <w:r>
+        <w:rPr>
+          <w:rStyle w:val="Voimakas"/>
+          <w:rFonts w:ascii="Segoe UI" w:hAnsi="Segoe UI" w:cs="Segoe UI"/>
+          <w:color w:val="333333"/>
+          <w:shd w:val="clear" w:color="auto" w:fill="FFFFFF"/>
+        </w:rPr>
+        <w:t>log</w:t>
+      </w:r>
+      <w:proofErr w:type="spellEnd"/>
+    </w:p>
+    <w:p>
+      <w:pPr>
+        <w:ind w:left="360"/>
+        <w:rPr>
+          <w:rStyle w:val="Voimakas"/>
+          <w:rFonts w:ascii="Segoe UI" w:hAnsi="Segoe UI" w:cs="Segoe UI"/>
+          <w:b w:val="0"/>
+          <w:bCs w:val="0"/>
+          <w:color w:val="333333"/>
+          <w:shd w:val="clear" w:color="auto" w:fill="FFFFFF"/>
+          <w:lang w:val="en-US"/>
+        </w:rPr>
+      </w:pPr>
+      <w:r>
+        <w:rPr>
+          <w:rStyle w:val="Voimakas"/>
+          <w:rFonts w:ascii="Segoe UI" w:hAnsi="Segoe UI" w:cs="Segoe UI"/>
+          <w:b w:val="0"/>
+          <w:bCs w:val="0"/>
+          <w:color w:val="333333"/>
+          <w:shd w:val="clear" w:color="auto" w:fill="FFFFFF"/>
+          <w:lang w:val="en-US"/>
+        </w:rPr>
+        <w:t>Mikhail: Developed</w:t>
+      </w:r>
+      <w:r>
+        <w:rPr>
+          <w:rStyle w:val="Voimakas"/>
+          <w:rFonts w:ascii="Segoe UI" w:hAnsi="Segoe UI" w:cs="Segoe UI"/>
+          <w:b w:val="0"/>
+          <w:bCs w:val="0"/>
+          <w:color w:val="333333"/>
+          <w:shd w:val="clear" w:color="auto" w:fill="FFFFFF"/>
+          <w:lang w:val="en-US"/>
+        </w:rPr>
+        <w:t xml:space="preserve"> fully</w:t>
+      </w:r>
+      <w:r>
+        <w:rPr>
+          <w:rStyle w:val="Voimakas"/>
+          <w:rFonts w:ascii="Segoe UI" w:hAnsi="Segoe UI" w:cs="Segoe UI"/>
+          <w:b w:val="0"/>
+          <w:bCs w:val="0"/>
+          <w:color w:val="333333"/>
+          <w:shd w:val="clear" w:color="auto" w:fill="FFFFFF"/>
+          <w:lang w:val="en-US"/>
+        </w:rPr>
+        <w:t xml:space="preserve"> level class, helped with ob</w:t>
+      </w:r>
+      <w:r>
+        <w:rPr>
+          <w:rStyle w:val="Voimakas"/>
+          <w:rFonts w:ascii="Segoe UI" w:hAnsi="Segoe UI" w:cs="Segoe UI"/>
+          <w:b w:val="0"/>
+          <w:bCs w:val="0"/>
+          <w:color w:val="333333"/>
+          <w:shd w:val="clear" w:color="auto" w:fill="FFFFFF"/>
+          <w:lang w:val="en-US"/>
+        </w:rPr>
+        <w:t>j</w:t>
+      </w:r>
+      <w:r>
+        <w:rPr>
+          <w:rStyle w:val="Voimakas"/>
+          <w:rFonts w:ascii="Segoe UI" w:hAnsi="Segoe UI" w:cs="Segoe UI"/>
+          <w:b w:val="0"/>
+          <w:bCs w:val="0"/>
+          <w:color w:val="333333"/>
+          <w:shd w:val="clear" w:color="auto" w:fill="FFFFFF"/>
+          <w:lang w:val="en-US"/>
+        </w:rPr>
+        <w:t>ec</w:t>
+      </w:r>
+      <w:r>
+        <w:rPr>
+          <w:rStyle w:val="Voimakas"/>
+          <w:rFonts w:ascii="Segoe UI" w:hAnsi="Segoe UI" w:cs="Segoe UI"/>
+          <w:b w:val="0"/>
+          <w:bCs w:val="0"/>
+          <w:color w:val="333333"/>
+          <w:shd w:val="clear" w:color="auto" w:fill="FFFFFF"/>
+          <w:lang w:val="en-US"/>
+        </w:rPr>
+        <w:t xml:space="preserve">t class development and connected object, level and game class together. Made animation for objects. </w:t>
+      </w:r>
+      <w:proofErr w:type="gramStart"/>
+      <w:r>
+        <w:rPr>
+          <w:rStyle w:val="Voimakas"/>
+          <w:rFonts w:ascii="Segoe UI" w:hAnsi="Segoe UI" w:cs="Segoe UI"/>
+          <w:b w:val="0"/>
+          <w:bCs w:val="0"/>
+          <w:color w:val="333333"/>
+          <w:shd w:val="clear" w:color="auto" w:fill="FFFFFF"/>
+          <w:lang w:val="en-US"/>
+        </w:rPr>
+        <w:t>And also</w:t>
+      </w:r>
+      <w:proofErr w:type="gramEnd"/>
+      <w:r>
+        <w:rPr>
+          <w:rStyle w:val="Voimakas"/>
+          <w:rFonts w:ascii="Segoe UI" w:hAnsi="Segoe UI" w:cs="Segoe UI"/>
+          <w:b w:val="0"/>
+          <w:bCs w:val="0"/>
+          <w:color w:val="333333"/>
+          <w:shd w:val="clear" w:color="auto" w:fill="FFFFFF"/>
+          <w:lang w:val="en-US"/>
+        </w:rPr>
+        <w:t xml:space="preserve"> developed resource handler with </w:t>
+      </w:r>
+      <w:proofErr w:type="spellStart"/>
+      <w:r>
+        <w:rPr>
+          <w:rStyle w:val="Voimakas"/>
+          <w:rFonts w:ascii="Segoe UI" w:hAnsi="Segoe UI" w:cs="Segoe UI"/>
+          <w:b w:val="0"/>
+          <w:bCs w:val="0"/>
+          <w:color w:val="333333"/>
+          <w:shd w:val="clear" w:color="auto" w:fill="FFFFFF"/>
+          <w:lang w:val="en-US"/>
+        </w:rPr>
+        <w:t>Kalle</w:t>
+      </w:r>
+      <w:proofErr w:type="spellEnd"/>
+      <w:r>
+        <w:rPr>
+          <w:rStyle w:val="Voimakas"/>
+          <w:rFonts w:ascii="Segoe UI" w:hAnsi="Segoe UI" w:cs="Segoe UI"/>
+          <w:b w:val="0"/>
+          <w:bCs w:val="0"/>
+          <w:color w:val="333333"/>
+          <w:shd w:val="clear" w:color="auto" w:fill="FFFFFF"/>
+          <w:lang w:val="en-US"/>
+        </w:rPr>
+        <w:t>.</w:t>
+      </w:r>
+    </w:p>
+    <w:p>
+      <w:pPr>
+        <w:ind w:left="360"/>
+        <w:rPr>
+          <w:rStyle w:val="Voimakas"/>
+          <w:rFonts w:ascii="Segoe UI" w:hAnsi="Segoe UI" w:cs="Segoe UI"/>
+          <w:b w:val="0"/>
+          <w:bCs w:val="0"/>
+          <w:color w:val="333333"/>
+          <w:shd w:val="clear" w:color="auto" w:fill="FFFFFF"/>
+          <w:lang w:val="en-US"/>
+        </w:rPr>
+      </w:pPr>
+      <w:r>
+        <w:rPr>
+          <w:rStyle w:val="Voimakas"/>
+          <w:rFonts w:ascii="Segoe UI" w:hAnsi="Segoe UI" w:cs="Segoe UI"/>
+          <w:b w:val="0"/>
+          <w:bCs w:val="0"/>
+          <w:color w:val="333333"/>
+          <w:shd w:val="clear" w:color="auto" w:fill="FFFFFF"/>
+          <w:lang w:val="en-US"/>
+        </w:rPr>
+        <w:t xml:space="preserve">Leo: Developed object class and all subclasses with different abilities to each object. </w:t>
+      </w:r>
+    </w:p>
+    <w:p>
+      <w:pPr>
+        <w:ind w:left="360"/>
+        <w:rPr>
+          <w:rStyle w:val="Voimakas"/>
+          <w:rFonts w:ascii="Segoe UI" w:hAnsi="Segoe UI" w:cs="Segoe UI"/>
+          <w:b w:val="0"/>
+          <w:bCs w:val="0"/>
+          <w:color w:val="333333"/>
+          <w:shd w:val="clear" w:color="auto" w:fill="FFFFFF"/>
+          <w:lang w:val="en-US"/>
+        </w:rPr>
+      </w:pPr>
+      <w:proofErr w:type="spellStart"/>
+      <w:r>
+        <w:rPr>
+          <w:rStyle w:val="Voimakas"/>
+          <w:rFonts w:ascii="Segoe UI" w:hAnsi="Segoe UI" w:cs="Segoe UI"/>
+          <w:b w:val="0"/>
+          <w:bCs w:val="0"/>
+          <w:color w:val="333333"/>
+          <w:shd w:val="clear" w:color="auto" w:fill="FFFFFF"/>
+          <w:lang w:val="en-US"/>
+        </w:rPr>
+        <w:lastRenderedPageBreak/>
+        <w:t>Kalle</w:t>
+      </w:r>
+      <w:proofErr w:type="spellEnd"/>
+      <w:r>
+        <w:rPr>
+          <w:rStyle w:val="Voimakas"/>
+          <w:rFonts w:ascii="Segoe UI" w:hAnsi="Segoe UI" w:cs="Segoe UI"/>
+          <w:b w:val="0"/>
+          <w:bCs w:val="0"/>
+          <w:color w:val="333333"/>
+          <w:shd w:val="clear" w:color="auto" w:fill="FFFFFF"/>
+          <w:lang w:val="en-US"/>
+        </w:rPr>
+        <w:t>: Developed GUI of the game, methods that allow user to interact with the game (for example method to drag towers to games grid) and made main menu of the game with help of Aki.</w:t>
+      </w:r>
+    </w:p>
+    <w:p>
+      <w:pPr>
+        <w:ind w:left="360"/>
+        <w:rPr>
+          <w:rStyle w:val="Voimakas"/>
+          <w:rFonts w:ascii="Segoe UI" w:hAnsi="Segoe UI" w:cs="Segoe UI"/>
+          <w:b w:val="0"/>
+          <w:bCs w:val="0"/>
+          <w:color w:val="333333"/>
+          <w:shd w:val="clear" w:color="auto" w:fill="FFFFFF"/>
+          <w:lang w:val="en-US"/>
+        </w:rPr>
+      </w:pPr>
+      <w:r>
+        <w:rPr>
+          <w:rStyle w:val="Voimakas"/>
+          <w:rFonts w:ascii="Segoe UI" w:hAnsi="Segoe UI" w:cs="Segoe UI"/>
+          <w:b w:val="0"/>
+          <w:bCs w:val="0"/>
+          <w:color w:val="333333"/>
+          <w:shd w:val="clear" w:color="auto" w:fill="FFFFFF"/>
+          <w:lang w:val="en-US"/>
+        </w:rPr>
+        <w:t xml:space="preserve">Aki: Made all textures for the game, and they animations. Also made UI of the game with </w:t>
+      </w:r>
+      <w:proofErr w:type="spellStart"/>
+      <w:r>
+        <w:rPr>
+          <w:rStyle w:val="Voimakas"/>
+          <w:rFonts w:ascii="Segoe UI" w:hAnsi="Segoe UI" w:cs="Segoe UI"/>
+          <w:b w:val="0"/>
+          <w:bCs w:val="0"/>
+          <w:color w:val="333333"/>
+          <w:shd w:val="clear" w:color="auto" w:fill="FFFFFF"/>
+          <w:lang w:val="en-US"/>
+        </w:rPr>
+        <w:t>Kalle</w:t>
+      </w:r>
+      <w:proofErr w:type="spellEnd"/>
+      <w:r>
+        <w:rPr>
+          <w:rStyle w:val="Voimakas"/>
+          <w:rFonts w:ascii="Segoe UI" w:hAnsi="Segoe UI" w:cs="Segoe UI"/>
+          <w:b w:val="0"/>
+          <w:bCs w:val="0"/>
+          <w:color w:val="333333"/>
+          <w:shd w:val="clear" w:color="auto" w:fill="FFFFFF"/>
+          <w:lang w:val="en-US"/>
+        </w:rPr>
+        <w:t xml:space="preserve"> and helped in design of the GUI.</w:t>
+      </w:r>
+    </w:p>
+    <w:p>
+      <w:pPr>
+        <w:ind w:left="360"/>
+        <w:rPr>
+          <w:rStyle w:val="Voimakas"/>
+          <w:rFonts w:ascii="Segoe UI" w:hAnsi="Segoe UI" w:cs="Segoe UI"/>
+          <w:color w:val="333333"/>
+          <w:shd w:val="clear" w:color="auto" w:fill="FFFFFF"/>
+          <w:lang w:val="en-US"/>
+        </w:rPr>
+      </w:pPr>
+      <w:r>
+        <w:rPr>
+          <w:rStyle w:val="Voimakas"/>
+          <w:rFonts w:ascii="Segoe UI" w:hAnsi="Segoe UI" w:cs="Segoe UI"/>
+          <w:color w:val="333333"/>
+          <w:shd w:val="clear" w:color="auto" w:fill="FFFFFF"/>
+          <w:lang w:val="en-US"/>
+        </w:rPr>
+        <w:t>Week by week work log</w:t>
+      </w:r>
+    </w:p>
+    <w:p>
+      <w:pPr>
+        <w:ind w:left="360"/>
+        <w:rPr>
+          <w:rFonts w:ascii="Baskerville" w:hAnsi="Baskerville"/>
+          <w:color w:val="FF0000"/>
+          <w:lang w:val="en-US"/>
+        </w:rPr>
+      </w:pPr>
+      <w:r>
+        <w:rPr>
+          <w:rStyle w:val="Voimakas"/>
+          <w:rFonts w:ascii="Segoe UI" w:hAnsi="Segoe UI" w:cs="Segoe UI"/>
+          <w:b w:val="0"/>
+          <w:bCs w:val="0"/>
+          <w:color w:val="FF0000"/>
+          <w:shd w:val="clear" w:color="auto" w:fill="FFFFFF"/>
+          <w:lang w:val="en-US"/>
+        </w:rPr>
+        <w:t>TODOOOOOO</w:t>
+      </w:r>
     </w:p>
     <w:sectPr>
       <w:pgSz w:w="11906" w:h="16838"/>
@@ -1314,8 +2568,8 @@
   <w:abstractNum w:abstractNumId="2" w15:restartNumberingAfterBreak="0">
     <w:nsid w:val="536C2EA3"/>
     <w:multiLevelType w:val="hybridMultilevel"/>
-    <w:tmpl w:val="65EA3096"/>
-    <w:lvl w:ilvl="0" w:tplc="14A6A51A">
+    <w:tmpl w:val="03F084BE"/>
+    <w:lvl w:ilvl="0" w:tplc="069A97C8">
       <w:start w:val="1"/>
       <w:numFmt w:val="decimal"/>
       <w:lvlText w:val="%1."/>
@@ -1325,7 +2579,8 @@
       </w:pPr>
       <w:rPr>
         <w:rFonts w:hint="default"/>
-        <w:sz w:val="32"/>
+        <w:sz w:val="28"/>
+        <w:szCs w:val="28"/>
       </w:rPr>
     </w:lvl>
     <w:lvl w:ilvl="1" w:tplc="040B0019" w:tentative="1">
@@ -1940,6 +3195,17 @@
       <w:contextualSpacing/>
     </w:pPr>
   </w:style>
+  <w:style w:type="character" w:styleId="Voimakas">
+    <w:name w:val="Strong"/>
+    <w:basedOn w:val="Kappaleenoletusfontti"/>
+    <w:uiPriority w:val="22"/>
+    <w:qFormat/>
+    <w:rsid w:val="00623C48"/>
+    <w:rPr>
+      <w:b/>
+      <w:bCs/>
+    </w:rPr>
+  </w:style>
 </w:styles>
 </file>
 

</xml_diff>

<commit_message>
Rewrote structure chapter Added week by week work log
</commit_message>
<xml_diff>
--- a/doc/documentation.docx
+++ b/doc/documentation.docx
@@ -4,6 +4,7 @@
   <w:body>
     <w:p>
       <w:pPr>
+        <w:spacing w:line="276" w:lineRule="auto"/>
         <w:jc w:val="center"/>
         <w:rPr>
           <w:sz w:val="52"/>
@@ -14,6 +15,7 @@
     </w:p>
     <w:p>
       <w:pPr>
+        <w:spacing w:line="276" w:lineRule="auto"/>
         <w:jc w:val="center"/>
         <w:rPr>
           <w:sz w:val="52"/>
@@ -24,6 +26,7 @@
     </w:p>
     <w:p>
       <w:pPr>
+        <w:spacing w:line="276" w:lineRule="auto"/>
         <w:jc w:val="center"/>
         <w:rPr>
           <w:rFonts w:ascii="Baskerville" w:hAnsi="Baskerville"/>
@@ -35,6 +38,7 @@
     </w:p>
     <w:p>
       <w:pPr>
+        <w:spacing w:line="276" w:lineRule="auto"/>
         <w:jc w:val="center"/>
         <w:rPr>
           <w:rFonts w:ascii="Baskerville" w:hAnsi="Baskerville"/>
@@ -55,6 +59,7 @@
     </w:p>
     <w:p>
       <w:pPr>
+        <w:spacing w:line="276" w:lineRule="auto"/>
         <w:jc w:val="center"/>
         <w:rPr>
           <w:rFonts w:ascii="Baskerville" w:hAnsi="Baskerville"/>
@@ -75,6 +80,7 @@
     </w:p>
     <w:p>
       <w:pPr>
+        <w:spacing w:line="276" w:lineRule="auto"/>
         <w:jc w:val="center"/>
         <w:rPr>
           <w:rFonts w:ascii="Baskerville" w:hAnsi="Baskerville"/>
@@ -90,71 +96,12 @@
           <w:szCs w:val="32"/>
           <w:lang w:val="en-US"/>
         </w:rPr>
-        <w:t xml:space="preserve">Mikhail Romanov, Aki </w:t>
-      </w:r>
-      <w:proofErr w:type="spellStart"/>
-      <w:r>
-        <w:rPr>
-          <w:rFonts w:ascii="Baskerville" w:hAnsi="Baskerville"/>
-          <w:sz w:val="32"/>
-          <w:szCs w:val="32"/>
-          <w:lang w:val="en-US"/>
-        </w:rPr>
-        <w:t>Oura</w:t>
-      </w:r>
-      <w:proofErr w:type="spellEnd"/>
-      <w:r>
-        <w:rPr>
-          <w:rFonts w:ascii="Baskerville" w:hAnsi="Baskerville"/>
-          <w:sz w:val="32"/>
-          <w:szCs w:val="32"/>
-          <w:lang w:val="en-US"/>
-        </w:rPr>
-        <w:t xml:space="preserve">, Leo </w:t>
-      </w:r>
-      <w:proofErr w:type="spellStart"/>
-      <w:r>
-        <w:rPr>
-          <w:rFonts w:ascii="Baskerville" w:hAnsi="Baskerville"/>
-          <w:sz w:val="32"/>
-          <w:szCs w:val="32"/>
-          <w:lang w:val="en-US"/>
-        </w:rPr>
-        <w:t>Teodosin</w:t>
-      </w:r>
-      <w:proofErr w:type="spellEnd"/>
-      <w:r>
-        <w:rPr>
-          <w:rFonts w:ascii="Baskerville" w:hAnsi="Baskerville"/>
-          <w:sz w:val="32"/>
-          <w:szCs w:val="32"/>
-          <w:lang w:val="en-US"/>
-        </w:rPr>
-        <w:t xml:space="preserve"> and </w:t>
-      </w:r>
-      <w:proofErr w:type="spellStart"/>
-      <w:r>
-        <w:rPr>
-          <w:rFonts w:ascii="Baskerville" w:hAnsi="Baskerville"/>
-          <w:sz w:val="32"/>
-          <w:szCs w:val="32"/>
-          <w:lang w:val="en-US"/>
-        </w:rPr>
-        <w:t>Kalle</w:t>
-      </w:r>
-      <w:proofErr w:type="spellEnd"/>
-      <w:r>
-        <w:rPr>
-          <w:rFonts w:ascii="Baskerville" w:hAnsi="Baskerville"/>
-          <w:sz w:val="32"/>
-          <w:szCs w:val="32"/>
-          <w:lang w:val="en-US"/>
-        </w:rPr>
-        <w:t xml:space="preserve"> Lindgren</w:t>
-      </w:r>
-    </w:p>
-    <w:p>
-      <w:pPr>
+        <w:t>Mikhail Romanov, Aki Oura, Leo Teodosin and Kalle Lindgren</w:t>
+      </w:r>
+    </w:p>
+    <w:p>
+      <w:pPr>
+        <w:spacing w:line="276" w:lineRule="auto"/>
         <w:jc w:val="center"/>
         <w:rPr>
           <w:rFonts w:ascii="Baskerville" w:hAnsi="Baskerville"/>
@@ -166,6 +113,7 @@
     </w:p>
     <w:p>
       <w:pPr>
+        <w:spacing w:line="276" w:lineRule="auto"/>
         <w:jc w:val="center"/>
         <w:rPr>
           <w:rFonts w:ascii="Baskerville" w:hAnsi="Baskerville"/>
@@ -186,6 +134,7 @@
     </w:p>
     <w:p>
       <w:pPr>
+        <w:spacing w:line="276" w:lineRule="auto"/>
         <w:jc w:val="center"/>
         <w:rPr>
           <w:rFonts w:ascii="Baskerville" w:hAnsi="Baskerville"/>
@@ -197,6 +146,7 @@
     </w:p>
     <w:p>
       <w:pPr>
+        <w:spacing w:line="276" w:lineRule="auto"/>
         <w:jc w:val="center"/>
         <w:rPr>
           <w:rFonts w:ascii="Baskerville" w:hAnsi="Baskerville"/>
@@ -208,6 +158,7 @@
     </w:p>
     <w:p>
       <w:pPr>
+        <w:spacing w:line="276" w:lineRule="auto"/>
         <w:jc w:val="center"/>
         <w:rPr>
           <w:rFonts w:ascii="Baskerville" w:hAnsi="Baskerville"/>
@@ -219,6 +170,7 @@
     </w:p>
     <w:p>
       <w:pPr>
+        <w:spacing w:line="276" w:lineRule="auto"/>
         <w:jc w:val="center"/>
         <w:rPr>
           <w:rFonts w:ascii="Baskerville" w:hAnsi="Baskerville"/>
@@ -230,6 +182,7 @@
     </w:p>
     <w:p>
       <w:pPr>
+        <w:spacing w:line="276" w:lineRule="auto"/>
         <w:jc w:val="center"/>
         <w:rPr>
           <w:rFonts w:ascii="Baskerville" w:hAnsi="Baskerville"/>
@@ -241,6 +194,7 @@
     </w:p>
     <w:p>
       <w:pPr>
+        <w:spacing w:line="276" w:lineRule="auto"/>
         <w:jc w:val="center"/>
         <w:rPr>
           <w:rFonts w:ascii="Baskerville" w:hAnsi="Baskerville"/>
@@ -252,6 +206,7 @@
     </w:p>
     <w:p>
       <w:pPr>
+        <w:spacing w:line="276" w:lineRule="auto"/>
         <w:jc w:val="center"/>
         <w:rPr>
           <w:rFonts w:ascii="Baskerville" w:hAnsi="Baskerville"/>
@@ -263,6 +218,7 @@
     </w:p>
     <w:p>
       <w:pPr>
+        <w:spacing w:line="276" w:lineRule="auto"/>
         <w:jc w:val="center"/>
         <w:rPr>
           <w:rFonts w:ascii="Baskerville" w:hAnsi="Baskerville"/>
@@ -274,6 +230,7 @@
     </w:p>
     <w:p>
       <w:pPr>
+        <w:spacing w:line="276" w:lineRule="auto"/>
         <w:jc w:val="center"/>
         <w:rPr>
           <w:rFonts w:ascii="Baskerville" w:hAnsi="Baskerville"/>
@@ -285,6 +242,7 @@
     </w:p>
     <w:p>
       <w:pPr>
+        <w:spacing w:line="276" w:lineRule="auto"/>
         <w:jc w:val="center"/>
         <w:rPr>
           <w:rFonts w:ascii="Baskerville" w:hAnsi="Baskerville"/>
@@ -296,6 +254,7 @@
     </w:p>
     <w:p>
       <w:pPr>
+        <w:spacing w:line="276" w:lineRule="auto"/>
         <w:jc w:val="center"/>
         <w:rPr>
           <w:rFonts w:ascii="Baskerville" w:hAnsi="Baskerville"/>
@@ -307,6 +266,7 @@
     </w:p>
     <w:p>
       <w:pPr>
+        <w:spacing w:line="276" w:lineRule="auto"/>
         <w:jc w:val="center"/>
         <w:rPr>
           <w:rFonts w:ascii="Baskerville" w:hAnsi="Baskerville"/>
@@ -318,6 +278,7 @@
     </w:p>
     <w:p>
       <w:pPr>
+        <w:spacing w:line="276" w:lineRule="auto"/>
         <w:jc w:val="center"/>
         <w:rPr>
           <w:rFonts w:ascii="Baskerville" w:hAnsi="Baskerville"/>
@@ -329,6 +290,7 @@
     </w:p>
     <w:p>
       <w:pPr>
+        <w:spacing w:line="276" w:lineRule="auto"/>
         <w:jc w:val="center"/>
         <w:rPr>
           <w:rFonts w:ascii="Baskerville" w:hAnsi="Baskerville"/>
@@ -340,6 +302,7 @@
     </w:p>
     <w:p>
       <w:pPr>
+        <w:spacing w:line="276" w:lineRule="auto"/>
         <w:jc w:val="center"/>
         <w:rPr>
           <w:rFonts w:ascii="Baskerville" w:hAnsi="Baskerville"/>
@@ -351,6 +314,7 @@
     </w:p>
     <w:p>
       <w:pPr>
+        <w:spacing w:line="276" w:lineRule="auto"/>
         <w:jc w:val="center"/>
         <w:rPr>
           <w:rFonts w:ascii="Baskerville" w:hAnsi="Baskerville"/>
@@ -362,6 +326,7 @@
     </w:p>
     <w:p>
       <w:pPr>
+        <w:spacing w:line="276" w:lineRule="auto"/>
         <w:jc w:val="center"/>
         <w:rPr>
           <w:rFonts w:ascii="Baskerville" w:hAnsi="Baskerville"/>
@@ -373,6 +338,7 @@
     </w:p>
     <w:p>
       <w:pPr>
+        <w:spacing w:line="276" w:lineRule="auto"/>
         <w:jc w:val="center"/>
         <w:rPr>
           <w:rFonts w:ascii="Baskerville" w:hAnsi="Baskerville"/>
@@ -384,6 +350,7 @@
     </w:p>
     <w:p>
       <w:pPr>
+        <w:spacing w:line="276" w:lineRule="auto"/>
         <w:jc w:val="center"/>
         <w:rPr>
           <w:rFonts w:ascii="Baskerville" w:hAnsi="Baskerville"/>
@@ -395,6 +362,7 @@
     </w:p>
     <w:p>
       <w:pPr>
+        <w:spacing w:line="276" w:lineRule="auto"/>
         <w:jc w:val="center"/>
         <w:rPr>
           <w:rFonts w:ascii="Baskerville" w:hAnsi="Baskerville"/>
@@ -406,6 +374,7 @@
     </w:p>
     <w:p>
       <w:pPr>
+        <w:spacing w:line="276" w:lineRule="auto"/>
         <w:jc w:val="center"/>
         <w:rPr>
           <w:rFonts w:ascii="Baskerville" w:hAnsi="Baskerville"/>
@@ -417,61 +386,7 @@
     </w:p>
     <w:p>
       <w:pPr>
-        <w:jc w:val="center"/>
-        <w:rPr>
-          <w:rFonts w:ascii="Baskerville" w:hAnsi="Baskerville"/>
-          <w:sz w:val="32"/>
-          <w:szCs w:val="32"/>
-          <w:lang w:val="en-US"/>
-        </w:rPr>
-      </w:pPr>
-    </w:p>
-    <w:p>
-      <w:pPr>
-        <w:jc w:val="center"/>
-        <w:rPr>
-          <w:rFonts w:ascii="Baskerville" w:hAnsi="Baskerville"/>
-          <w:sz w:val="32"/>
-          <w:szCs w:val="32"/>
-          <w:lang w:val="en-US"/>
-        </w:rPr>
-      </w:pPr>
-    </w:p>
-    <w:p>
-      <w:pPr>
-        <w:jc w:val="center"/>
-        <w:rPr>
-          <w:rFonts w:ascii="Baskerville" w:hAnsi="Baskerville"/>
-          <w:sz w:val="32"/>
-          <w:szCs w:val="32"/>
-          <w:lang w:val="en-US"/>
-        </w:rPr>
-      </w:pPr>
-    </w:p>
-    <w:p>
-      <w:pPr>
-        <w:jc w:val="center"/>
-        <w:rPr>
-          <w:rFonts w:ascii="Baskerville" w:hAnsi="Baskerville"/>
-          <w:sz w:val="32"/>
-          <w:szCs w:val="32"/>
-          <w:lang w:val="en-US"/>
-        </w:rPr>
-      </w:pPr>
-    </w:p>
-    <w:p>
-      <w:pPr>
-        <w:jc w:val="center"/>
-        <w:rPr>
-          <w:rFonts w:ascii="Baskerville" w:hAnsi="Baskerville"/>
-          <w:sz w:val="32"/>
-          <w:szCs w:val="32"/>
-          <w:lang w:val="en-US"/>
-        </w:rPr>
-      </w:pPr>
-    </w:p>
-    <w:p>
-      <w:pPr>
+        <w:spacing w:after="240" w:line="276" w:lineRule="auto"/>
         <w:rPr>
           <w:rFonts w:ascii="Baskerville" w:hAnsi="Baskerville"/>
           <w:sz w:val="32"/>
@@ -487,6 +402,7 @@
           <w:ilvl w:val="0"/>
           <w:numId w:val="3"/>
         </w:numPr>
+        <w:spacing w:after="240" w:line="276" w:lineRule="auto"/>
         <w:rPr>
           <w:rFonts w:ascii="Baskerville" w:hAnsi="Baskerville"/>
           <w:b/>
@@ -511,6 +427,7 @@
     </w:p>
     <w:p>
       <w:pPr>
+        <w:spacing w:after="240" w:line="276" w:lineRule="auto"/>
         <w:ind w:left="360"/>
         <w:rPr>
           <w:rFonts w:ascii="Baskerville" w:hAnsi="Baskerville"/>
@@ -573,9 +490,17 @@
         </w:rPr>
         <w:t>or to upgrade existing towers.</w:t>
       </w:r>
-    </w:p>
-    <w:p>
-      <w:pPr>
+      <w:r>
+        <w:rPr>
+          <w:rFonts w:ascii="Baskerville" w:hAnsi="Baskerville"/>
+          <w:lang w:val="en-US"/>
+        </w:rPr>
+        <w:t xml:space="preserve"> Also there is mechanic where damage between towers and enemies depends on objects type and on the type of object that it’s attacking</w:t>
+      </w:r>
+    </w:p>
+    <w:p>
+      <w:pPr>
+        <w:spacing w:after="240" w:line="276" w:lineRule="auto"/>
         <w:ind w:left="360"/>
         <w:rPr>
           <w:rFonts w:ascii="Baskerville" w:hAnsi="Baskerville"/>
@@ -592,6 +517,7 @@
     </w:p>
     <w:p>
       <w:pPr>
+        <w:spacing w:after="240" w:line="276" w:lineRule="auto"/>
         <w:ind w:left="360"/>
         <w:rPr>
           <w:rFonts w:ascii="Baskerville" w:hAnsi="Baskerville"/>
@@ -608,15 +534,7 @@
     </w:p>
     <w:p>
       <w:pPr>
-        <w:ind w:left="360"/>
-        <w:rPr>
-          <w:rFonts w:ascii="Baskerville" w:hAnsi="Baskerville"/>
-          <w:lang w:val="en-US"/>
-        </w:rPr>
-      </w:pPr>
-    </w:p>
-    <w:p>
-      <w:pPr>
+        <w:spacing w:after="240" w:line="276" w:lineRule="auto"/>
         <w:ind w:left="360"/>
         <w:rPr>
           <w:rFonts w:ascii="Baskerville" w:hAnsi="Baskerville"/>
@@ -638,6 +556,7 @@
           <w:ilvl w:val="0"/>
           <w:numId w:val="4"/>
         </w:numPr>
+        <w:spacing w:after="240" w:line="276" w:lineRule="auto"/>
         <w:rPr>
           <w:rFonts w:ascii="Baskerville" w:hAnsi="Baskerville"/>
           <w:lang w:val="en-US"/>
@@ -658,6 +577,7 @@
           <w:ilvl w:val="0"/>
           <w:numId w:val="4"/>
         </w:numPr>
+        <w:spacing w:after="240" w:line="276" w:lineRule="auto"/>
         <w:rPr>
           <w:rFonts w:ascii="Baskerville" w:hAnsi="Baskerville"/>
           <w:lang w:val="en-US"/>
@@ -678,6 +598,7 @@
           <w:ilvl w:val="0"/>
           <w:numId w:val="4"/>
         </w:numPr>
+        <w:spacing w:after="240" w:line="276" w:lineRule="auto"/>
         <w:rPr>
           <w:rFonts w:ascii="Baskerville" w:hAnsi="Baskerville"/>
           <w:lang w:val="en-US"/>
@@ -698,6 +619,7 @@
           <w:ilvl w:val="0"/>
           <w:numId w:val="4"/>
         </w:numPr>
+        <w:spacing w:after="240" w:line="276" w:lineRule="auto"/>
         <w:rPr>
           <w:rFonts w:ascii="Baskerville" w:hAnsi="Baskerville"/>
           <w:lang w:val="en-US"/>
@@ -718,6 +640,7 @@
           <w:ilvl w:val="0"/>
           <w:numId w:val="4"/>
         </w:numPr>
+        <w:spacing w:after="240" w:line="276" w:lineRule="auto"/>
         <w:rPr>
           <w:rFonts w:ascii="Baskerville" w:hAnsi="Baskerville"/>
           <w:lang w:val="en-US"/>
@@ -738,6 +661,7 @@
           <w:ilvl w:val="0"/>
           <w:numId w:val="4"/>
         </w:numPr>
+        <w:spacing w:after="240" w:line="276" w:lineRule="auto"/>
         <w:rPr>
           <w:rFonts w:ascii="Baskerville" w:hAnsi="Baskerville"/>
           <w:lang w:val="en-US"/>
@@ -758,6 +682,7 @@
           <w:ilvl w:val="0"/>
           <w:numId w:val="4"/>
         </w:numPr>
+        <w:spacing w:after="240" w:line="276" w:lineRule="auto"/>
         <w:rPr>
           <w:rFonts w:ascii="Baskerville" w:hAnsi="Baskerville"/>
           <w:lang w:val="en-US"/>
@@ -778,6 +703,7 @@
           <w:ilvl w:val="0"/>
           <w:numId w:val="4"/>
         </w:numPr>
+        <w:spacing w:after="240" w:line="276" w:lineRule="auto"/>
         <w:rPr>
           <w:rFonts w:ascii="Baskerville" w:hAnsi="Baskerville"/>
           <w:lang w:val="en-US"/>
@@ -798,6 +724,7 @@
           <w:ilvl w:val="0"/>
           <w:numId w:val="4"/>
         </w:numPr>
+        <w:spacing w:after="240" w:line="276" w:lineRule="auto"/>
         <w:rPr>
           <w:rFonts w:ascii="Baskerville" w:hAnsi="Baskerville"/>
           <w:lang w:val="en-US"/>
@@ -810,7 +737,6 @@
         </w:rPr>
         <w:t xml:space="preserve">Different damage levels depending on type of </w:t>
       </w:r>
-      <w:proofErr w:type="gramStart"/>
       <w:r>
         <w:rPr>
           <w:rFonts w:ascii="Baskerville" w:hAnsi="Baskerville"/>
@@ -818,7 +744,6 @@
         </w:rPr>
         <w:t>object</w:t>
       </w:r>
-      <w:proofErr w:type="gramEnd"/>
     </w:p>
     <w:p>
       <w:pPr>
@@ -827,6 +752,7 @@
           <w:ilvl w:val="0"/>
           <w:numId w:val="4"/>
         </w:numPr>
+        <w:spacing w:after="240" w:line="276" w:lineRule="auto"/>
         <w:rPr>
           <w:rFonts w:ascii="Baskerville" w:hAnsi="Baskerville"/>
           <w:color w:val="C00000"/>
@@ -849,6 +775,7 @@
           <w:ilvl w:val="0"/>
           <w:numId w:val="4"/>
         </w:numPr>
+        <w:spacing w:after="240" w:line="276" w:lineRule="auto"/>
         <w:rPr>
           <w:rFonts w:ascii="Baskerville" w:hAnsi="Baskerville"/>
           <w:color w:val="C00000"/>
@@ -866,27 +793,30 @@
     </w:p>
     <w:p>
       <w:pPr>
-        <w:rPr>
-          <w:rFonts w:ascii="Baskerville" w:hAnsi="Baskerville"/>
-          <w:color w:val="000000" w:themeColor="text1"/>
-          <w:sz w:val="32"/>
-          <w:szCs w:val="32"/>
-          <w:lang w:val="en-US"/>
-        </w:rPr>
-      </w:pPr>
-      <w:r>
-        <w:rPr>
-          <w:rFonts w:ascii="Baskerville" w:hAnsi="Baskerville"/>
-          <w:color w:val="000000" w:themeColor="text1"/>
-          <w:sz w:val="32"/>
-          <w:szCs w:val="32"/>
-          <w:lang w:val="en-US"/>
-        </w:rPr>
-        <w:t xml:space="preserve">   Photo of main menu</w:t>
-      </w:r>
-    </w:p>
-    <w:p>
-      <w:pPr>
+        <w:spacing w:after="240" w:line="276" w:lineRule="auto"/>
+        <w:ind w:firstLine="360"/>
+        <w:rPr>
+          <w:rFonts w:ascii="Baskerville" w:hAnsi="Baskerville"/>
+          <w:color w:val="000000" w:themeColor="text1"/>
+          <w:sz w:val="32"/>
+          <w:szCs w:val="32"/>
+          <w:lang w:val="en-US"/>
+        </w:rPr>
+      </w:pPr>
+      <w:r>
+        <w:rPr>
+          <w:rFonts w:ascii="Baskerville" w:hAnsi="Baskerville"/>
+          <w:color w:val="000000" w:themeColor="text1"/>
+          <w:sz w:val="32"/>
+          <w:szCs w:val="32"/>
+          <w:lang w:val="en-US"/>
+        </w:rPr>
+        <w:t>Photo of main menu</w:t>
+      </w:r>
+    </w:p>
+    <w:p>
+      <w:pPr>
+        <w:spacing w:after="240" w:line="276" w:lineRule="auto"/>
         <w:rPr>
           <w:rFonts w:ascii="Baskerville" w:hAnsi="Baskerville"/>
           <w:color w:val="000000" w:themeColor="text1"/>
@@ -908,13 +838,23 @@
       <w:r>
         <w:rPr>
           <w:rFonts w:ascii="Baskerville" w:hAnsi="Baskerville"/>
+          <w:color w:val="000000" w:themeColor="text1"/>
+          <w:sz w:val="32"/>
+          <w:szCs w:val="32"/>
+          <w:lang w:val="en-US"/>
+        </w:rPr>
+        <w:t xml:space="preserve">  </w:t>
+      </w:r>
+      <w:r>
+        <w:rPr>
+          <w:rFonts w:ascii="Baskerville" w:hAnsi="Baskerville"/>
           <w:noProof/>
           <w:color w:val="000000" w:themeColor="text1"/>
           <w:lang w:val="en-US"/>
         </w:rPr>
         <w:drawing>
-          <wp:inline distT="0" distB="0" distL="0" distR="0" wp14:anchorId="1EC2D064" wp14:editId="2DBE4170">
-            <wp:extent cx="4322658" cy="2768600"/>
+          <wp:inline distT="0" distB="0" distL="0" distR="0" wp14:anchorId="1EC2D064" wp14:editId="4ED57206">
+            <wp:extent cx="3657600" cy="2342639"/>
             <wp:effectExtent l="0" t="0" r="0" b="0"/>
             <wp:docPr id="224432474" name="Kuva 1" descr="Kuva, joka sisältää kohteen animaatio, pikseli&#10;&#10;Kuvaus luotu automaattisesti"/>
             <wp:cNvGraphicFramePr>
@@ -928,7 +868,7 @@
                     <pic:cNvPicPr/>
                   </pic:nvPicPr>
                   <pic:blipFill>
-                    <a:blip r:embed="rId5">
+                    <a:blip r:embed="rId5" cstate="print">
                       <a:extLst>
                         <a:ext uri="{28A0092B-C50C-407E-A947-70E740481C1C}">
                           <a14:useLocalDpi xmlns:a14="http://schemas.microsoft.com/office/drawing/2010/main" val="0"/>
@@ -942,7 +882,7 @@
                   <pic:spPr>
                     <a:xfrm>
                       <a:off x="0" y="0"/>
-                      <a:ext cx="4345530" cy="2783249"/>
+                      <a:ext cx="3690867" cy="2363946"/>
                     </a:xfrm>
                     <a:prstGeom prst="rect">
                       <a:avLst/>
@@ -957,72 +897,7 @@
     </w:p>
     <w:p>
       <w:pPr>
-        <w:rPr>
-          <w:rFonts w:ascii="Baskerville" w:hAnsi="Baskerville"/>
-          <w:color w:val="000000" w:themeColor="text1"/>
-          <w:sz w:val="32"/>
-          <w:szCs w:val="32"/>
-          <w:lang w:val="en-US"/>
-        </w:rPr>
-      </w:pPr>
-    </w:p>
-    <w:p>
-      <w:pPr>
-        <w:rPr>
-          <w:rFonts w:ascii="Baskerville" w:hAnsi="Baskerville"/>
-          <w:color w:val="000000" w:themeColor="text1"/>
-          <w:sz w:val="32"/>
-          <w:szCs w:val="32"/>
-          <w:lang w:val="en-US"/>
-        </w:rPr>
-      </w:pPr>
-    </w:p>
-    <w:p>
-      <w:pPr>
-        <w:rPr>
-          <w:rFonts w:ascii="Baskerville" w:hAnsi="Baskerville"/>
-          <w:color w:val="000000" w:themeColor="text1"/>
-          <w:sz w:val="32"/>
-          <w:szCs w:val="32"/>
-          <w:lang w:val="en-US"/>
-        </w:rPr>
-      </w:pPr>
-    </w:p>
-    <w:p>
-      <w:pPr>
-        <w:rPr>
-          <w:rFonts w:ascii="Baskerville" w:hAnsi="Baskerville"/>
-          <w:color w:val="000000" w:themeColor="text1"/>
-          <w:sz w:val="32"/>
-          <w:szCs w:val="32"/>
-          <w:lang w:val="en-US"/>
-        </w:rPr>
-      </w:pPr>
-    </w:p>
-    <w:p>
-      <w:pPr>
-        <w:rPr>
-          <w:rFonts w:ascii="Baskerville" w:hAnsi="Baskerville"/>
-          <w:color w:val="000000" w:themeColor="text1"/>
-          <w:sz w:val="32"/>
-          <w:szCs w:val="32"/>
-          <w:lang w:val="en-US"/>
-        </w:rPr>
-      </w:pPr>
-    </w:p>
-    <w:p>
-      <w:pPr>
-        <w:rPr>
-          <w:rFonts w:ascii="Baskerville" w:hAnsi="Baskerville"/>
-          <w:color w:val="000000" w:themeColor="text1"/>
-          <w:sz w:val="32"/>
-          <w:szCs w:val="32"/>
-          <w:lang w:val="en-US"/>
-        </w:rPr>
-      </w:pPr>
-    </w:p>
-    <w:p>
-      <w:pPr>
+        <w:spacing w:after="240" w:line="276" w:lineRule="auto"/>
         <w:rPr>
           <w:rFonts w:ascii="Baskerville" w:hAnsi="Baskerville"/>
           <w:color w:val="000000" w:themeColor="text1"/>
@@ -1040,28 +915,59 @@
           <w:lang w:val="en-US"/>
         </w:rPr>
         <w:lastRenderedPageBreak/>
-        <w:t xml:space="preserve">    Photo of in game action</w:t>
-      </w:r>
-    </w:p>
-    <w:p>
-      <w:pPr>
-        <w:rPr>
-          <w:rFonts w:ascii="Baskerville" w:hAnsi="Baskerville"/>
-          <w:color w:val="000000" w:themeColor="text1"/>
-          <w:sz w:val="32"/>
-          <w:szCs w:val="32"/>
-          <w:lang w:val="en-US"/>
-        </w:rPr>
-      </w:pPr>
-      <w:r>
-        <w:rPr>
-          <w:rFonts w:ascii="Baskerville" w:hAnsi="Baskerville"/>
-          <w:color w:val="000000" w:themeColor="text1"/>
-          <w:sz w:val="32"/>
-          <w:szCs w:val="32"/>
-          <w:lang w:val="en-US"/>
-        </w:rPr>
-        <w:t xml:space="preserve">    </w:t>
+        <w:t xml:space="preserve">     </w:t>
+      </w:r>
+      <w:r>
+        <w:rPr>
+          <w:rFonts w:ascii="Baskerville" w:hAnsi="Baskerville"/>
+          <w:color w:val="000000" w:themeColor="text1"/>
+          <w:sz w:val="32"/>
+          <w:szCs w:val="32"/>
+          <w:lang w:val="en-US"/>
+        </w:rPr>
+        <w:t>Photo of in game action</w:t>
+      </w:r>
+    </w:p>
+    <w:p>
+      <w:pPr>
+        <w:spacing w:after="240" w:line="276" w:lineRule="auto"/>
+        <w:rPr>
+          <w:rFonts w:ascii="Baskerville" w:hAnsi="Baskerville"/>
+          <w:color w:val="000000" w:themeColor="text1"/>
+          <w:sz w:val="32"/>
+          <w:szCs w:val="32"/>
+          <w:lang w:val="en-US"/>
+        </w:rPr>
+      </w:pPr>
+      <w:r>
+        <w:rPr>
+          <w:rFonts w:ascii="Baskerville" w:hAnsi="Baskerville"/>
+          <w:color w:val="000000" w:themeColor="text1"/>
+          <w:sz w:val="32"/>
+          <w:szCs w:val="32"/>
+          <w:lang w:val="en-US"/>
+        </w:rPr>
+        <w:t xml:space="preserve">   </w:t>
+      </w:r>
+      <w:r>
+        <w:rPr>
+          <w:rFonts w:ascii="Baskerville" w:hAnsi="Baskerville"/>
+          <w:color w:val="000000" w:themeColor="text1"/>
+          <w:sz w:val="32"/>
+          <w:szCs w:val="32"/>
+          <w:lang w:val="en-US"/>
+        </w:rPr>
+        <w:t xml:space="preserve"> </w:t>
+      </w:r>
+      <w:r>
+        <w:rPr>
+          <w:rFonts w:ascii="Baskerville" w:hAnsi="Baskerville"/>
+          <w:color w:val="000000" w:themeColor="text1"/>
+          <w:sz w:val="32"/>
+          <w:szCs w:val="32"/>
+          <w:lang w:val="en-US"/>
+        </w:rPr>
+        <w:t xml:space="preserve"> </w:t>
       </w:r>
       <w:r>
         <w:rPr>
@@ -1073,9 +979,9 @@
           <w:lang w:val="en-US"/>
         </w:rPr>
         <w:drawing>
-          <wp:inline distT="0" distB="0" distL="0" distR="0" wp14:anchorId="2BFC2A01" wp14:editId="7A751A95">
-            <wp:extent cx="2872619" cy="4001696"/>
-            <wp:effectExtent l="0" t="5715" r="5080" b="5080"/>
+          <wp:inline distT="0" distB="0" distL="0" distR="0" wp14:anchorId="2BFC2A01" wp14:editId="478E60C9">
+            <wp:extent cx="2885793" cy="4020048"/>
+            <wp:effectExtent l="4445" t="0" r="1905" b="1905"/>
             <wp:docPr id="765047014" name="Kuva 2" descr="Kuva, joka sisältää kohteen teksti, kuvakaappaus, neliö, animaatio&#10;&#10;Kuvaus luotu automaattisesti"/>
             <wp:cNvGraphicFramePr>
               <a:graphicFrameLocks xmlns:a="http://schemas.openxmlformats.org/drawingml/2006/main" noChangeAspect="1"/>
@@ -1102,7 +1008,7 @@
                   <pic:spPr>
                     <a:xfrm rot="16200000">
                       <a:off x="0" y="0"/>
-                      <a:ext cx="2905994" cy="4048189"/>
+                      <a:ext cx="2958362" cy="4121140"/>
                     </a:xfrm>
                     <a:prstGeom prst="rect">
                       <a:avLst/>
@@ -1117,44 +1023,12 @@
     </w:p>
     <w:p>
       <w:pPr>
-        <w:rPr>
-          <w:rFonts w:ascii="Baskerville" w:hAnsi="Baskerville"/>
-          <w:color w:val="000000" w:themeColor="text1"/>
-          <w:sz w:val="28"/>
-          <w:szCs w:val="28"/>
-          <w:lang w:val="en-US"/>
-        </w:rPr>
-      </w:pPr>
-    </w:p>
-    <w:p>
-      <w:pPr>
-        <w:rPr>
-          <w:rFonts w:ascii="Baskerville" w:hAnsi="Baskerville"/>
-          <w:color w:val="000000" w:themeColor="text1"/>
-          <w:sz w:val="28"/>
-          <w:szCs w:val="28"/>
-          <w:lang w:val="en-US"/>
-        </w:rPr>
-      </w:pPr>
-    </w:p>
-    <w:p>
-      <w:pPr>
-        <w:rPr>
-          <w:rFonts w:ascii="Baskerville" w:hAnsi="Baskerville"/>
-          <w:color w:val="000000" w:themeColor="text1"/>
-          <w:sz w:val="28"/>
-          <w:szCs w:val="28"/>
-          <w:lang w:val="en-US"/>
-        </w:rPr>
-      </w:pPr>
-    </w:p>
-    <w:p>
-      <w:pPr>
         <w:pStyle w:val="Luettelokappale"/>
         <w:numPr>
           <w:ilvl w:val="0"/>
           <w:numId w:val="3"/>
         </w:numPr>
+        <w:spacing w:after="240" w:line="276" w:lineRule="auto"/>
         <w:rPr>
           <w:rFonts w:ascii="Baskerville" w:hAnsi="Baskerville"/>
           <w:b/>
@@ -1180,188 +1054,775 @@
     </w:p>
     <w:p>
       <w:pPr>
-        <w:ind w:left="360"/>
-        <w:rPr>
-          <w:rFonts w:ascii="Baskerville" w:hAnsi="Baskerville"/>
-          <w:color w:val="000000" w:themeColor="text1"/>
-          <w:lang w:val="en-US"/>
-        </w:rPr>
-      </w:pPr>
-      <w:r>
-        <w:rPr>
-          <w:rFonts w:ascii="Baskerville" w:hAnsi="Baskerville"/>
-          <w:color w:val="000000" w:themeColor="text1"/>
-          <w:lang w:val="en-US"/>
-        </w:rPr>
-        <w:t xml:space="preserve">In our project we have Game class that runs whole game. Game class relies on Level class that runs logic of in game level and on the Render class that renders everything that appears on the screen. </w:t>
-      </w:r>
-    </w:p>
-    <w:p>
-      <w:pPr>
-        <w:ind w:left="360"/>
-        <w:rPr>
-          <w:rFonts w:ascii="Baskerville" w:hAnsi="Baskerville"/>
-          <w:color w:val="000000" w:themeColor="text1"/>
-          <w:lang w:val="en-US"/>
-        </w:rPr>
-      </w:pPr>
-      <w:r>
-        <w:rPr>
-          <w:rFonts w:ascii="Baskerville" w:hAnsi="Baskerville"/>
-          <w:color w:val="000000" w:themeColor="text1"/>
-          <w:lang w:val="en-US"/>
-        </w:rPr>
-        <w:t xml:space="preserve">As was mentioned Level class has all logic that runs in game level. It stores current grid, enemies, towers, etc. It relies on two classes, Square and Object. Square class is running logic for all individuals squares in </w:t>
-      </w:r>
-      <w:r>
-        <w:rPr>
-          <w:rFonts w:ascii="Baskerville" w:hAnsi="Baskerville"/>
-          <w:color w:val="000000" w:themeColor="text1"/>
-          <w:lang w:val="en-US"/>
-        </w:rPr>
-        <w:t xml:space="preserve">levels grid. For example, it stores occupancy of the specific square. Object class is basic constructor for all objects in the game. Under it we have Tower and Enemy classes that inherited Object class and serve as more specific basic constructors for enemies and towers. Then we have in total 14 subclasses for every type of tower and enemy in the game. They inherited Enemy or Tower class depending on which type they represent. </w:t>
-      </w:r>
-    </w:p>
-    <w:p>
-      <w:pPr>
-        <w:ind w:left="360"/>
-        <w:rPr>
-          <w:rFonts w:ascii="Baskerville" w:hAnsi="Baskerville"/>
-          <w:color w:val="000000" w:themeColor="text1"/>
-          <w:lang w:val="en-US"/>
-        </w:rPr>
-      </w:pPr>
-      <w:r>
-        <w:rPr>
-          <w:rFonts w:ascii="Baskerville" w:hAnsi="Baskerville"/>
-          <w:color w:val="000000" w:themeColor="text1"/>
-          <w:lang w:val="en-US"/>
-        </w:rPr>
-        <w:t xml:space="preserve">Render class helps Game class to render all graphics. It uses </w:t>
-      </w:r>
-      <w:proofErr w:type="spellStart"/>
-      <w:r>
-        <w:rPr>
-          <w:rFonts w:ascii="Baskerville" w:hAnsi="Baskerville"/>
-          <w:color w:val="000000" w:themeColor="text1"/>
+        <w:autoSpaceDE w:val="0"/>
+        <w:autoSpaceDN w:val="0"/>
+        <w:adjustRightInd w:val="0"/>
+        <w:spacing w:after="240" w:line="276" w:lineRule="auto"/>
+        <w:ind w:left="360"/>
+        <w:rPr>
+          <w:rFonts w:ascii="Baskerville" w:hAnsi="Baskerville" w:cs="Helvetica Neue"/>
+          <w:color w:val="2A3140"/>
+          <w:kern w:val="0"/>
+          <w:lang w:val="en-US"/>
+        </w:rPr>
+      </w:pPr>
+      <w:r>
+        <w:rPr>
+          <w:rFonts w:ascii="Baskerville" w:hAnsi="Baskerville" w:cs="Helvetica Neue"/>
+          <w:color w:val="2A3140"/>
+          <w:kern w:val="0"/>
+          <w:lang w:val="en-US"/>
+        </w:rPr>
+        <w:t xml:space="preserve">In our project, the </w:t>
+      </w:r>
+      <w:r>
+        <w:rPr>
+          <w:rFonts w:ascii="Baskerville" w:hAnsi="Baskerville" w:cs="Monaco"/>
+          <w:color w:val="2A3140"/>
+          <w:kern w:val="0"/>
+          <w:lang w:val="en-US"/>
+        </w:rPr>
+        <w:t>Game</w:t>
+      </w:r>
+      <w:r>
+        <w:rPr>
+          <w:rFonts w:ascii="Baskerville" w:hAnsi="Baskerville" w:cs="Helvetica Neue"/>
+          <w:color w:val="2A3140"/>
+          <w:kern w:val="0"/>
+          <w:lang w:val="en-US"/>
+        </w:rPr>
+        <w:t xml:space="preserve"> class is the central component orchestrating the entire game. It collaborates with the </w:t>
+      </w:r>
+      <w:r>
+        <w:rPr>
+          <w:rFonts w:ascii="Baskerville" w:hAnsi="Baskerville" w:cs="Monaco"/>
+          <w:color w:val="2A3140"/>
+          <w:kern w:val="0"/>
+          <w:lang w:val="en-US"/>
+        </w:rPr>
+        <w:t>Level</w:t>
+      </w:r>
+      <w:r>
+        <w:rPr>
+          <w:rFonts w:ascii="Baskerville" w:hAnsi="Baskerville" w:cs="Helvetica Neue"/>
+          <w:color w:val="2A3140"/>
+          <w:kern w:val="0"/>
+          <w:lang w:val="en-US"/>
+        </w:rPr>
+        <w:t xml:space="preserve"> class for in-game logic, the </w:t>
+      </w:r>
+      <w:r>
+        <w:rPr>
+          <w:rFonts w:ascii="Baskerville" w:hAnsi="Baskerville" w:cs="Monaco"/>
+          <w:color w:val="2A3140"/>
+          <w:kern w:val="0"/>
+          <w:lang w:val="en-US"/>
+        </w:rPr>
+        <w:t>Render</w:t>
+      </w:r>
+      <w:r>
+        <w:rPr>
+          <w:rFonts w:ascii="Baskerville" w:hAnsi="Baskerville" w:cs="Helvetica Neue"/>
+          <w:color w:val="2A3140"/>
+          <w:kern w:val="0"/>
+          <w:lang w:val="en-US"/>
+        </w:rPr>
+        <w:t xml:space="preserve"> class for rendering textures, </w:t>
+      </w:r>
+      <w:r>
+        <w:rPr>
+          <w:rFonts w:ascii="Baskerville" w:hAnsi="Baskerville" w:cs="Monaco"/>
+          <w:color w:val="2A3140"/>
+          <w:kern w:val="0"/>
+          <w:lang w:val="en-US"/>
+        </w:rPr>
+        <w:t>MainMenu</w:t>
+      </w:r>
+      <w:r>
+        <w:rPr>
+          <w:rFonts w:ascii="Baskerville" w:hAnsi="Baskerville" w:cs="Helvetica Neue"/>
+          <w:color w:val="2A3140"/>
+          <w:kern w:val="0"/>
+          <w:lang w:val="en-US"/>
+        </w:rPr>
+        <w:t xml:space="preserve"> for initial player interaction, </w:t>
+      </w:r>
+      <w:r>
+        <w:rPr>
+          <w:rFonts w:ascii="Baskerville" w:hAnsi="Baskerville" w:cs="Monaco"/>
+          <w:color w:val="2A3140"/>
+          <w:kern w:val="0"/>
+          <w:lang w:val="en-US"/>
+        </w:rPr>
+        <w:t>MenuLevelChooser</w:t>
+      </w:r>
+      <w:r>
+        <w:rPr>
+          <w:rFonts w:ascii="Baskerville" w:hAnsi="Baskerville" w:cs="Helvetica Neue"/>
+          <w:color w:val="2A3140"/>
+          <w:kern w:val="0"/>
+          <w:lang w:val="en-US"/>
+        </w:rPr>
+        <w:t xml:space="preserve"> for selecting levels, and </w:t>
+      </w:r>
+      <w:r>
+        <w:rPr>
+          <w:rFonts w:ascii="Baskerville" w:hAnsi="Baskerville" w:cs="Monaco"/>
+          <w:color w:val="2A3140"/>
+          <w:kern w:val="0"/>
+          <w:lang w:val="en-US"/>
+        </w:rPr>
+        <w:t>SideMenu</w:t>
+      </w:r>
+      <w:r>
+        <w:rPr>
+          <w:rFonts w:ascii="Baskerville" w:hAnsi="Baskerville" w:cs="Helvetica Neue"/>
+          <w:color w:val="2A3140"/>
+          <w:kern w:val="0"/>
+          <w:lang w:val="en-US"/>
+        </w:rPr>
+        <w:t xml:space="preserve"> for buying towers and displaying stats.</w:t>
+      </w:r>
+    </w:p>
+    <w:p>
+      <w:pPr>
+        <w:autoSpaceDE w:val="0"/>
+        <w:autoSpaceDN w:val="0"/>
+        <w:adjustRightInd w:val="0"/>
+        <w:spacing w:after="240" w:line="276" w:lineRule="auto"/>
+        <w:ind w:left="360"/>
+        <w:rPr>
+          <w:rFonts w:ascii="Baskerville" w:hAnsi="Baskerville" w:cs="Helvetica Neue"/>
+          <w:color w:val="2A3140"/>
+          <w:kern w:val="0"/>
+          <w:lang w:val="en-US"/>
+        </w:rPr>
+      </w:pPr>
+      <w:r>
+        <w:rPr>
+          <w:rFonts w:ascii="Baskerville" w:hAnsi="Baskerville" w:cs="Helvetica Neue"/>
+          <w:color w:val="2A3140"/>
+          <w:kern w:val="0"/>
+          <w:lang w:val="en-US"/>
+        </w:rPr>
+        <w:t xml:space="preserve">The game starts with </w:t>
+      </w:r>
+      <w:r>
+        <w:rPr>
+          <w:rFonts w:ascii="Baskerville" w:hAnsi="Baskerville" w:cs="Monaco"/>
+          <w:color w:val="2A3140"/>
+          <w:kern w:val="0"/>
+          <w:lang w:val="en-US"/>
+        </w:rPr>
+        <w:t>MainMenu</w:t>
+      </w:r>
+      <w:r>
+        <w:rPr>
+          <w:rFonts w:ascii="Baskerville" w:hAnsi="Baskerville" w:cs="Helvetica Neue"/>
+          <w:color w:val="2A3140"/>
+          <w:kern w:val="0"/>
+          <w:lang w:val="en-US"/>
+        </w:rPr>
+        <w:t xml:space="preserve">, prompting players to choose between a pre-existing or random level. Choosing random generates a new level using the </w:t>
+      </w:r>
+      <w:r>
+        <w:rPr>
+          <w:rFonts w:ascii="Baskerville" w:hAnsi="Baskerville" w:cs="Monaco"/>
+          <w:color w:val="2A3140"/>
+          <w:kern w:val="0"/>
+          <w:lang w:val="en-US"/>
+        </w:rPr>
+        <w:t>Level</w:t>
+      </w:r>
+      <w:r>
+        <w:rPr>
+          <w:rFonts w:ascii="Baskerville" w:hAnsi="Baskerville" w:cs="Helvetica Neue"/>
+          <w:color w:val="2A3140"/>
+          <w:kern w:val="0"/>
+          <w:lang w:val="en-US"/>
+        </w:rPr>
+        <w:t xml:space="preserve"> class, while pre-existing levels are selected through </w:t>
+      </w:r>
+      <w:r>
+        <w:rPr>
+          <w:rFonts w:ascii="Baskerville" w:hAnsi="Baskerville" w:cs="Monaco"/>
+          <w:color w:val="2A3140"/>
+          <w:kern w:val="0"/>
+          <w:lang w:val="en-US"/>
+        </w:rPr>
+        <w:t>MenuLevelChooser</w:t>
+      </w:r>
+      <w:r>
+        <w:rPr>
+          <w:rFonts w:ascii="Baskerville" w:hAnsi="Baskerville" w:cs="Helvetica Neue"/>
+          <w:color w:val="2A3140"/>
+          <w:kern w:val="0"/>
+          <w:lang w:val="en-US"/>
+        </w:rPr>
+        <w:t xml:space="preserve"> from six options.</w:t>
+      </w:r>
+    </w:p>
+    <w:p>
+      <w:pPr>
+        <w:autoSpaceDE w:val="0"/>
+        <w:autoSpaceDN w:val="0"/>
+        <w:adjustRightInd w:val="0"/>
+        <w:spacing w:after="240" w:line="276" w:lineRule="auto"/>
+        <w:ind w:left="360"/>
+        <w:rPr>
+          <w:rFonts w:ascii="Baskerville" w:hAnsi="Baskerville" w:cs="Helvetica Neue"/>
+          <w:color w:val="2A3140"/>
+          <w:kern w:val="0"/>
+          <w:lang w:val="en-US"/>
+        </w:rPr>
+      </w:pPr>
+      <w:r>
+        <w:rPr>
+          <w:rFonts w:ascii="Baskerville" w:hAnsi="Baskerville" w:cs="Helvetica Neue"/>
+          <w:color w:val="2A3140"/>
+          <w:kern w:val="0"/>
+          <w:lang w:val="en-US"/>
+        </w:rPr>
+        <w:t xml:space="preserve">Once the game begins, the left side displays a grid managed and updated by the </w:t>
+      </w:r>
+      <w:r>
+        <w:rPr>
+          <w:rFonts w:ascii="Baskerville" w:hAnsi="Baskerville" w:cs="Monaco"/>
+          <w:color w:val="2A3140"/>
+          <w:kern w:val="0"/>
+          <w:lang w:val="en-US"/>
+        </w:rPr>
+        <w:t>Render</w:t>
+      </w:r>
+      <w:r>
+        <w:rPr>
+          <w:rFonts w:ascii="Baskerville" w:hAnsi="Baskerville" w:cs="Helvetica Neue"/>
+          <w:color w:val="2A3140"/>
+          <w:kern w:val="0"/>
+          <w:lang w:val="en-US"/>
+        </w:rPr>
+        <w:t xml:space="preserve"> class, serving as the battlefield for enemies and tower placement. On the right, </w:t>
+      </w:r>
+      <w:r>
+        <w:rPr>
+          <w:rFonts w:ascii="Baskerville" w:hAnsi="Baskerville" w:cs="Monaco"/>
+          <w:color w:val="2A3140"/>
+          <w:kern w:val="0"/>
+          <w:lang w:val="en-US"/>
+        </w:rPr>
+        <w:t>SideMenu</w:t>
+      </w:r>
+      <w:r>
+        <w:rPr>
+          <w:rFonts w:ascii="Baskerville" w:hAnsi="Baskerville" w:cs="Helvetica Neue"/>
+          <w:color w:val="2A3140"/>
+          <w:kern w:val="0"/>
+          <w:lang w:val="en-US"/>
+        </w:rPr>
+        <w:t xml:space="preserve"> generates a menu for buying towers and displays essential stats. Both </w:t>
+      </w:r>
+      <w:r>
+        <w:rPr>
+          <w:rFonts w:ascii="Baskerville" w:hAnsi="Baskerville" w:cs="Monaco"/>
+          <w:color w:val="2A3140"/>
+          <w:kern w:val="0"/>
+          <w:lang w:val="en-US"/>
+        </w:rPr>
+        <w:t>Render</w:t>
+      </w:r>
+      <w:r>
+        <w:rPr>
+          <w:rFonts w:ascii="Baskerville" w:hAnsi="Baskerville" w:cs="Helvetica Neue"/>
+          <w:color w:val="2A3140"/>
+          <w:kern w:val="0"/>
+          <w:lang w:val="en-US"/>
+        </w:rPr>
+        <w:t xml:space="preserve"> and </w:t>
+      </w:r>
+      <w:r>
+        <w:rPr>
+          <w:rFonts w:ascii="Baskerville" w:hAnsi="Baskerville" w:cs="Monaco"/>
+          <w:color w:val="2A3140"/>
+          <w:kern w:val="0"/>
+          <w:lang w:val="en-US"/>
+        </w:rPr>
+        <w:t>SideMenu</w:t>
+      </w:r>
+      <w:r>
+        <w:rPr>
+          <w:rFonts w:ascii="Baskerville" w:hAnsi="Baskerville" w:cs="Helvetica Neue"/>
+          <w:color w:val="2A3140"/>
+          <w:kern w:val="0"/>
+          <w:lang w:val="en-US"/>
+        </w:rPr>
+        <w:t xml:space="preserve"> classes efficiently load and manage textures using the </w:t>
+      </w:r>
+      <w:r>
+        <w:rPr>
+          <w:rFonts w:ascii="Baskerville" w:hAnsi="Baskerville" w:cs="Monaco"/>
+          <w:color w:val="2A3140"/>
+          <w:kern w:val="0"/>
           <w:lang w:val="en-US"/>
         </w:rPr>
         <w:t>ResourceHandler</w:t>
       </w:r>
-      <w:proofErr w:type="spellEnd"/>
-      <w:r>
-        <w:rPr>
-          <w:rFonts w:ascii="Baskerville" w:hAnsi="Baskerville"/>
-          <w:color w:val="000000" w:themeColor="text1"/>
-          <w:lang w:val="en-US"/>
-        </w:rPr>
-        <w:t xml:space="preserve"> class to get right textures for each object in the game. </w:t>
-      </w:r>
-      <w:proofErr w:type="spellStart"/>
-      <w:r>
-        <w:rPr>
-          <w:rFonts w:ascii="Baskerville" w:hAnsi="Baskerville"/>
-          <w:color w:val="000000" w:themeColor="text1"/>
-          <w:lang w:val="en-US"/>
-        </w:rPr>
-        <w:t>ResourceHandler</w:t>
-      </w:r>
-      <w:proofErr w:type="spellEnd"/>
-      <w:r>
-        <w:rPr>
-          <w:rFonts w:ascii="Baskerville" w:hAnsi="Baskerville"/>
-          <w:color w:val="000000" w:themeColor="text1"/>
-          <w:lang w:val="en-US"/>
-        </w:rPr>
-        <w:t xml:space="preserve"> class is managing all textures by loading them all at the start of the game and storing pointers for each one</w:t>
-      </w:r>
-      <w:r>
-        <w:rPr>
-          <w:rFonts w:ascii="Baskerville" w:hAnsi="Baskerville"/>
-          <w:color w:val="000000" w:themeColor="text1"/>
-          <w:lang w:val="en-US"/>
-        </w:rPr>
-        <w:t xml:space="preserve">. It helps to make game smoother, because functions in Render class doesn’t need to load textures every time, but they can just use pointers that point to textures. </w:t>
-      </w:r>
-    </w:p>
-    <w:p>
-      <w:pPr>
-        <w:ind w:left="360"/>
-        <w:rPr>
-          <w:rFonts w:ascii="Baskerville" w:hAnsi="Baskerville"/>
-          <w:color w:val="000000" w:themeColor="text1"/>
-          <w:lang w:val="en-US"/>
-        </w:rPr>
-      </w:pPr>
-      <w:r>
-        <w:rPr>
-          <w:rFonts w:ascii="Baskerville" w:hAnsi="Baskerville"/>
-          <w:color w:val="000000" w:themeColor="text1"/>
-          <w:lang w:val="en-US"/>
-        </w:rPr>
-        <w:t xml:space="preserve">On the side we have two classes that are separately, because they don’t </w:t>
-      </w:r>
-      <w:proofErr w:type="spellStart"/>
-      <w:r>
-        <w:rPr>
-          <w:rFonts w:ascii="Baskerville" w:hAnsi="Baskerville"/>
-          <w:color w:val="000000" w:themeColor="text1"/>
-          <w:lang w:val="en-US"/>
-        </w:rPr>
-        <w:t>relay</w:t>
-      </w:r>
-      <w:proofErr w:type="spellEnd"/>
-      <w:r>
-        <w:rPr>
-          <w:rFonts w:ascii="Baskerville" w:hAnsi="Baskerville"/>
-          <w:color w:val="000000" w:themeColor="text1"/>
-          <w:lang w:val="en-US"/>
-        </w:rPr>
-        <w:t xml:space="preserve"> on any other class, but all other classes relay on them. One of them is class Vector2D that manages in game coordinates. And other class is </w:t>
-      </w:r>
-      <w:proofErr w:type="spellStart"/>
-      <w:r>
-        <w:rPr>
-          <w:rFonts w:ascii="Baskerville" w:hAnsi="Baskerville"/>
-          <w:color w:val="000000" w:themeColor="text1"/>
+      <w:r>
+        <w:rPr>
+          <w:rFonts w:ascii="Baskerville" w:hAnsi="Baskerville" w:cs="Helvetica Neue"/>
+          <w:color w:val="2A3140"/>
+          <w:kern w:val="0"/>
+          <w:lang w:val="en-US"/>
+        </w:rPr>
+        <w:t xml:space="preserve"> class, contributing to a smoother gameplay experience.</w:t>
+      </w:r>
+    </w:p>
+    <w:p>
+      <w:pPr>
+        <w:autoSpaceDE w:val="0"/>
+        <w:autoSpaceDN w:val="0"/>
+        <w:adjustRightInd w:val="0"/>
+        <w:spacing w:after="240" w:line="276" w:lineRule="auto"/>
+        <w:ind w:left="360"/>
+        <w:rPr>
+          <w:rFonts w:ascii="Baskerville" w:hAnsi="Baskerville" w:cs="Helvetica Neue"/>
+          <w:color w:val="2A3140"/>
+          <w:kern w:val="0"/>
+          <w:lang w:val="en-US"/>
+        </w:rPr>
+      </w:pPr>
+      <w:r>
+        <w:rPr>
+          <w:rFonts w:ascii="Baskerville" w:hAnsi="Baskerville" w:cs="Helvetica Neue"/>
+          <w:color w:val="2A3140"/>
+          <w:kern w:val="0"/>
+          <w:lang w:val="en-US"/>
+        </w:rPr>
+        <w:t xml:space="preserve">The </w:t>
+      </w:r>
+      <w:r>
+        <w:rPr>
+          <w:rFonts w:ascii="Baskerville" w:hAnsi="Baskerville" w:cs="Monaco"/>
+          <w:color w:val="2A3140"/>
+          <w:kern w:val="0"/>
+          <w:lang w:val="en-US"/>
+        </w:rPr>
+        <w:t>Level</w:t>
+      </w:r>
+      <w:r>
+        <w:rPr>
+          <w:rFonts w:ascii="Baskerville" w:hAnsi="Baskerville" w:cs="Helvetica Neue"/>
+          <w:color w:val="2A3140"/>
+          <w:kern w:val="0"/>
+          <w:lang w:val="en-US"/>
+        </w:rPr>
+        <w:t xml:space="preserve"> class handles in-game logic and stores the current grid, enemies, towers, etc. It relies on two classes: </w:t>
+      </w:r>
+      <w:r>
+        <w:rPr>
+          <w:rFonts w:ascii="Baskerville" w:hAnsi="Baskerville" w:cs="Monaco"/>
+          <w:color w:val="2A3140"/>
+          <w:kern w:val="0"/>
+          <w:lang w:val="en-US"/>
+        </w:rPr>
+        <w:t>Square</w:t>
+      </w:r>
+      <w:r>
+        <w:rPr>
+          <w:rFonts w:ascii="Baskerville" w:hAnsi="Baskerville" w:cs="Helvetica Neue"/>
+          <w:color w:val="2A3140"/>
+          <w:kern w:val="0"/>
+          <w:lang w:val="en-US"/>
+        </w:rPr>
+        <w:t xml:space="preserve"> and </w:t>
+      </w:r>
+      <w:r>
+        <w:rPr>
+          <w:rFonts w:ascii="Baskerville" w:hAnsi="Baskerville" w:cs="Monaco"/>
+          <w:color w:val="2A3140"/>
+          <w:kern w:val="0"/>
+          <w:lang w:val="en-US"/>
+        </w:rPr>
+        <w:t>Object</w:t>
+      </w:r>
+      <w:r>
+        <w:rPr>
+          <w:rFonts w:ascii="Baskerville" w:hAnsi="Baskerville" w:cs="Helvetica Neue"/>
+          <w:color w:val="2A3140"/>
+          <w:kern w:val="0"/>
+          <w:lang w:val="en-US"/>
+        </w:rPr>
+        <w:t xml:space="preserve">. The </w:t>
+      </w:r>
+      <w:r>
+        <w:rPr>
+          <w:rFonts w:ascii="Baskerville" w:hAnsi="Baskerville" w:cs="Monaco"/>
+          <w:color w:val="2A3140"/>
+          <w:kern w:val="0"/>
+          <w:lang w:val="en-US"/>
+        </w:rPr>
+        <w:t>Square</w:t>
+      </w:r>
+      <w:r>
+        <w:rPr>
+          <w:rFonts w:ascii="Baskerville" w:hAnsi="Baskerville" w:cs="Helvetica Neue"/>
+          <w:color w:val="2A3140"/>
+          <w:kern w:val="0"/>
+          <w:lang w:val="en-US"/>
+        </w:rPr>
+        <w:t xml:space="preserve"> class manages individual squares in the level's grid, storing occupancy and other details. The </w:t>
+      </w:r>
+      <w:r>
+        <w:rPr>
+          <w:rFonts w:ascii="Baskerville" w:hAnsi="Baskerville" w:cs="Monaco"/>
+          <w:color w:val="2A3140"/>
+          <w:kern w:val="0"/>
+          <w:lang w:val="en-US"/>
+        </w:rPr>
+        <w:t>Object</w:t>
+      </w:r>
+      <w:r>
+        <w:rPr>
+          <w:rFonts w:ascii="Baskerville" w:hAnsi="Baskerville" w:cs="Helvetica Neue"/>
+          <w:color w:val="2A3140"/>
+          <w:kern w:val="0"/>
+          <w:lang w:val="en-US"/>
+        </w:rPr>
+        <w:t xml:space="preserve"> class serves as a basic constructor for all game objects. It has two subclasses: </w:t>
+      </w:r>
+      <w:r>
+        <w:rPr>
+          <w:rFonts w:ascii="Baskerville" w:hAnsi="Baskerville" w:cs="Monaco"/>
+          <w:color w:val="2A3140"/>
+          <w:kern w:val="0"/>
+          <w:lang w:val="en-US"/>
+        </w:rPr>
+        <w:t>Tower</w:t>
+      </w:r>
+      <w:r>
+        <w:rPr>
+          <w:rFonts w:ascii="Baskerville" w:hAnsi="Baskerville" w:cs="Helvetica Neue"/>
+          <w:color w:val="2A3140"/>
+          <w:kern w:val="0"/>
+          <w:lang w:val="en-US"/>
+        </w:rPr>
+        <w:t xml:space="preserve"> and </w:t>
+      </w:r>
+      <w:r>
+        <w:rPr>
+          <w:rFonts w:ascii="Baskerville" w:hAnsi="Baskerville" w:cs="Monaco"/>
+          <w:color w:val="2A3140"/>
+          <w:kern w:val="0"/>
+          <w:lang w:val="en-US"/>
+        </w:rPr>
+        <w:t>Enemy</w:t>
+      </w:r>
+      <w:r>
+        <w:rPr>
+          <w:rFonts w:ascii="Baskerville" w:hAnsi="Baskerville" w:cs="Helvetica Neue"/>
+          <w:color w:val="2A3140"/>
+          <w:kern w:val="0"/>
+          <w:lang w:val="en-US"/>
+        </w:rPr>
+        <w:t xml:space="preserve">, which inherit from </w:t>
+      </w:r>
+      <w:r>
+        <w:rPr>
+          <w:rFonts w:ascii="Baskerville" w:hAnsi="Baskerville" w:cs="Monaco"/>
+          <w:color w:val="2A3140"/>
+          <w:kern w:val="0"/>
+          <w:lang w:val="en-US"/>
+        </w:rPr>
+        <w:t>Object</w:t>
+      </w:r>
+      <w:r>
+        <w:rPr>
+          <w:rFonts w:ascii="Baskerville" w:hAnsi="Baskerville" w:cs="Helvetica Neue"/>
+          <w:color w:val="2A3140"/>
+          <w:kern w:val="0"/>
+          <w:lang w:val="en-US"/>
+        </w:rPr>
+        <w:t xml:space="preserve"> and act as more specific constructors for towers and enemies, respectively.</w:t>
+      </w:r>
+    </w:p>
+    <w:p>
+      <w:pPr>
+        <w:autoSpaceDE w:val="0"/>
+        <w:autoSpaceDN w:val="0"/>
+        <w:adjustRightInd w:val="0"/>
+        <w:spacing w:after="240" w:line="276" w:lineRule="auto"/>
+        <w:ind w:left="360"/>
+        <w:rPr>
+          <w:rFonts w:ascii="Baskerville" w:hAnsi="Baskerville" w:cs="Helvetica Neue"/>
+          <w:color w:val="2A3140"/>
+          <w:kern w:val="0"/>
+          <w:lang w:val="en-US"/>
+        </w:rPr>
+      </w:pPr>
+      <w:r>
+        <w:rPr>
+          <w:rFonts w:ascii="Baskerville" w:hAnsi="Baskerville" w:cs="Helvetica Neue"/>
+          <w:color w:val="2A3140"/>
+          <w:kern w:val="0"/>
+          <w:lang w:val="en-US"/>
+        </w:rPr>
+        <w:t xml:space="preserve">Under the </w:t>
+      </w:r>
+      <w:r>
+        <w:rPr>
+          <w:rFonts w:ascii="Baskerville" w:hAnsi="Baskerville" w:cs="Monaco"/>
+          <w:color w:val="2A3140"/>
+          <w:kern w:val="0"/>
+          <w:lang w:val="en-US"/>
+        </w:rPr>
+        <w:t>Tower</w:t>
+      </w:r>
+      <w:r>
+        <w:rPr>
+          <w:rFonts w:ascii="Baskerville" w:hAnsi="Baskerville" w:cs="Helvetica Neue"/>
+          <w:color w:val="2A3140"/>
+          <w:kern w:val="0"/>
+          <w:lang w:val="en-US"/>
+        </w:rPr>
+        <w:t xml:space="preserve"> and </w:t>
+      </w:r>
+      <w:r>
+        <w:rPr>
+          <w:rFonts w:ascii="Baskerville" w:hAnsi="Baskerville" w:cs="Monaco"/>
+          <w:color w:val="2A3140"/>
+          <w:kern w:val="0"/>
+          <w:lang w:val="en-US"/>
+        </w:rPr>
+        <w:t>Enemy</w:t>
+      </w:r>
+      <w:r>
+        <w:rPr>
+          <w:rFonts w:ascii="Baskerville" w:hAnsi="Baskerville" w:cs="Helvetica Neue"/>
+          <w:color w:val="2A3140"/>
+          <w:kern w:val="0"/>
+          <w:lang w:val="en-US"/>
+        </w:rPr>
+        <w:t xml:space="preserve"> classes, there are a total of 14 subclasses, each representing a specific type of tower or enemy in the game. These subclasses inherit from either the </w:t>
+      </w:r>
+      <w:r>
+        <w:rPr>
+          <w:rFonts w:ascii="Baskerville" w:hAnsi="Baskerville" w:cs="Monaco"/>
+          <w:color w:val="2A3140"/>
+          <w:kern w:val="0"/>
+          <w:lang w:val="en-US"/>
+        </w:rPr>
+        <w:t>Tower</w:t>
+      </w:r>
+      <w:r>
+        <w:rPr>
+          <w:rFonts w:ascii="Baskerville" w:hAnsi="Baskerville" w:cs="Helvetica Neue"/>
+          <w:color w:val="2A3140"/>
+          <w:kern w:val="0"/>
+          <w:lang w:val="en-US"/>
+        </w:rPr>
+        <w:t xml:space="preserve"> or </w:t>
+      </w:r>
+      <w:r>
+        <w:rPr>
+          <w:rFonts w:ascii="Baskerville" w:hAnsi="Baskerville" w:cs="Monaco"/>
+          <w:color w:val="2A3140"/>
+          <w:kern w:val="0"/>
+          <w:lang w:val="en-US"/>
+        </w:rPr>
+        <w:t>Enemy</w:t>
+      </w:r>
+      <w:r>
+        <w:rPr>
+          <w:rFonts w:ascii="Baskerville" w:hAnsi="Baskerville" w:cs="Helvetica Neue"/>
+          <w:color w:val="2A3140"/>
+          <w:kern w:val="0"/>
+          <w:lang w:val="en-US"/>
+        </w:rPr>
+        <w:t xml:space="preserve"> class, depending on their type. This inheritance hierarchy allows for a modular and extensible design, making it easy to add new tower and enemy types to the game.</w:t>
+      </w:r>
+    </w:p>
+    <w:p>
+      <w:pPr>
+        <w:autoSpaceDE w:val="0"/>
+        <w:autoSpaceDN w:val="0"/>
+        <w:adjustRightInd w:val="0"/>
+        <w:spacing w:after="240" w:line="276" w:lineRule="auto"/>
+        <w:ind w:left="360"/>
+        <w:rPr>
+          <w:rFonts w:ascii="Baskerville" w:hAnsi="Baskerville" w:cs="Helvetica Neue"/>
+          <w:color w:val="2A3140"/>
+          <w:kern w:val="0"/>
+          <w:lang w:val="en-US"/>
+        </w:rPr>
+      </w:pPr>
+      <w:r>
+        <w:rPr>
+          <w:rFonts w:ascii="Baskerville" w:hAnsi="Baskerville" w:cs="Helvetica Neue"/>
+          <w:color w:val="2A3140"/>
+          <w:kern w:val="0"/>
+          <w:lang w:val="en-US"/>
+        </w:rPr>
+        <w:lastRenderedPageBreak/>
+        <w:t xml:space="preserve">Additionally, there are two standalone classes: </w:t>
+      </w:r>
+      <w:r>
+        <w:rPr>
+          <w:rFonts w:ascii="Baskerville" w:hAnsi="Baskerville" w:cs="Monaco"/>
+          <w:color w:val="2A3140"/>
+          <w:kern w:val="0"/>
+          <w:lang w:val="en-US"/>
+        </w:rPr>
+        <w:t>Vector2D</w:t>
+      </w:r>
+      <w:r>
+        <w:rPr>
+          <w:rFonts w:ascii="Baskerville" w:hAnsi="Baskerville" w:cs="Helvetica Neue"/>
+          <w:color w:val="2A3140"/>
+          <w:kern w:val="0"/>
+          <w:lang w:val="en-US"/>
+        </w:rPr>
+        <w:t xml:space="preserve">, which manages in-game coordinates, and </w:t>
+      </w:r>
+      <w:r>
+        <w:rPr>
+          <w:rFonts w:ascii="Baskerville" w:hAnsi="Baskerville" w:cs="Monaco"/>
+          <w:color w:val="2A3140"/>
+          <w:kern w:val="0"/>
           <w:lang w:val="en-US"/>
         </w:rPr>
         <w:t>AttackTypes</w:t>
       </w:r>
-      <w:proofErr w:type="spellEnd"/>
-      <w:r>
-        <w:rPr>
-          <w:rFonts w:ascii="Baskerville" w:hAnsi="Baskerville"/>
-          <w:color w:val="000000" w:themeColor="text1"/>
-          <w:lang w:val="en-US"/>
-        </w:rPr>
-        <w:t xml:space="preserve"> that manages types of objects and has function in it that decide how much damage one object does to another.</w:t>
-      </w:r>
-    </w:p>
-    <w:p>
-      <w:pPr>
-        <w:ind w:left="360"/>
-        <w:rPr>
-          <w:rFonts w:ascii="Baskerville" w:hAnsi="Baskerville"/>
-          <w:color w:val="FF0000"/>
-          <w:sz w:val="32"/>
-          <w:szCs w:val="32"/>
-          <w:lang w:val="en-US"/>
-        </w:rPr>
-      </w:pPr>
-      <w:r>
-        <w:rPr>
-          <w:rFonts w:ascii="Baskerville" w:hAnsi="Baskerville"/>
-          <w:color w:val="FF0000"/>
-          <w:sz w:val="32"/>
-          <w:szCs w:val="32"/>
-          <w:lang w:val="en-US"/>
-        </w:rPr>
-        <w:t>Picture of structure here when ready</w:t>
-      </w:r>
-    </w:p>
-    <w:p>
-      <w:pPr>
+      <w:r>
+        <w:rPr>
+          <w:rFonts w:ascii="Baskerville" w:hAnsi="Baskerville" w:cs="Helvetica Neue"/>
+          <w:color w:val="2A3140"/>
+          <w:kern w:val="0"/>
+          <w:lang w:val="en-US"/>
+        </w:rPr>
+        <w:t xml:space="preserve">, which manages types of objects and includes functions to determine damage between objects. These classes play essential roles, with </w:t>
+      </w:r>
+      <w:r>
+        <w:rPr>
+          <w:rFonts w:ascii="Baskerville" w:hAnsi="Baskerville" w:cs="Monaco"/>
+          <w:color w:val="2A3140"/>
+          <w:kern w:val="0"/>
+          <w:lang w:val="en-US"/>
+        </w:rPr>
+        <w:t>Vector2D</w:t>
+      </w:r>
+      <w:r>
+        <w:rPr>
+          <w:rFonts w:ascii="Baskerville" w:hAnsi="Baskerville" w:cs="Helvetica Neue"/>
+          <w:color w:val="2A3140"/>
+          <w:kern w:val="0"/>
+          <w:lang w:val="en-US"/>
+        </w:rPr>
+        <w:t xml:space="preserve"> ensuring consistent handling of coordinates throughout the game, and </w:t>
+      </w:r>
+      <w:r>
+        <w:rPr>
+          <w:rFonts w:ascii="Baskerville" w:hAnsi="Baskerville" w:cs="Monaco"/>
+          <w:color w:val="2A3140"/>
+          <w:kern w:val="0"/>
+          <w:lang w:val="en-US"/>
+        </w:rPr>
+        <w:t>AttackTypes</w:t>
+      </w:r>
+      <w:r>
+        <w:rPr>
+          <w:rFonts w:ascii="Baskerville" w:hAnsi="Baskerville" w:cs="Helvetica Neue"/>
+          <w:color w:val="2A3140"/>
+          <w:kern w:val="0"/>
+          <w:lang w:val="en-US"/>
+        </w:rPr>
+        <w:t xml:space="preserve"> providing a central mechanism for managing and calculating damage interactions between different game objects.</w:t>
+      </w:r>
+    </w:p>
+    <w:p>
+      <w:pPr>
+        <w:spacing w:after="240" w:line="276" w:lineRule="auto"/>
+        <w:ind w:firstLine="360"/>
+        <w:rPr>
+          <w:rFonts w:ascii="Baskerville" w:hAnsi="Baskerville"/>
+          <w:color w:val="000000" w:themeColor="text1"/>
+          <w:sz w:val="28"/>
+          <w:szCs w:val="28"/>
+          <w:lang w:val="en-US"/>
+        </w:rPr>
+      </w:pPr>
+      <w:r>
+        <w:rPr>
+          <w:rFonts w:ascii="Baskerville" w:hAnsi="Baskerville"/>
+          <w:color w:val="000000" w:themeColor="text1"/>
+          <w:sz w:val="28"/>
+          <w:szCs w:val="28"/>
+          <w:lang w:val="en-US"/>
+        </w:rPr>
+        <w:t>Detailed picture of structure</w:t>
+      </w:r>
+    </w:p>
+    <w:p>
+      <w:pPr>
+        <w:spacing w:after="240" w:line="276" w:lineRule="auto"/>
+        <w:ind w:left="360"/>
+        <w:rPr>
+          <w:rFonts w:ascii="Baskerville" w:hAnsi="Baskerville"/>
+          <w:color w:val="000000" w:themeColor="text1"/>
+          <w:lang w:val="en-US"/>
+        </w:rPr>
+      </w:pPr>
+      <w:r>
+        <w:rPr>
+          <w:rFonts w:ascii="Baskerville" w:hAnsi="Baskerville"/>
+          <w:noProof/>
+          <w:color w:val="000000" w:themeColor="text1"/>
+          <w:lang w:val="en-US"/>
+        </w:rPr>
+        <w:drawing>
+          <wp:inline distT="0" distB="0" distL="0" distR="0" wp14:anchorId="6071ED41" wp14:editId="4B722A0A">
+            <wp:extent cx="4795172" cy="6781800"/>
+            <wp:effectExtent l="0" t="0" r="5715" b="0"/>
+            <wp:docPr id="1704126918" name="Kuva 1" descr="Kuva, joka sisältää kohteen teksti, diagrammi, Suunnitelma&#10;&#10;Kuvaus luotu automaattisesti"/>
+            <wp:cNvGraphicFramePr>
+              <a:graphicFrameLocks xmlns:a="http://schemas.openxmlformats.org/drawingml/2006/main" noChangeAspect="1"/>
+            </wp:cNvGraphicFramePr>
+            <a:graphic xmlns:a="http://schemas.openxmlformats.org/drawingml/2006/main">
+              <a:graphicData uri="http://schemas.openxmlformats.org/drawingml/2006/picture">
+                <pic:pic xmlns:pic="http://schemas.openxmlformats.org/drawingml/2006/picture">
+                  <pic:nvPicPr>
+                    <pic:cNvPr id="1704126918" name="Kuva 1" descr="Kuva, joka sisältää kohteen teksti, diagrammi, Suunnitelma&#10;&#10;Kuvaus luotu automaattisesti"/>
+                    <pic:cNvPicPr/>
+                  </pic:nvPicPr>
+                  <pic:blipFill>
+                    <a:blip r:embed="rId7" cstate="print">
+                      <a:extLst>
+                        <a:ext uri="{28A0092B-C50C-407E-A947-70E740481C1C}">
+                          <a14:useLocalDpi xmlns:a14="http://schemas.microsoft.com/office/drawing/2010/main" val="0"/>
+                        </a:ext>
+                      </a:extLst>
+                    </a:blip>
+                    <a:stretch>
+                      <a:fillRect/>
+                    </a:stretch>
+                  </pic:blipFill>
+                  <pic:spPr>
+                    <a:xfrm>
+                      <a:off x="0" y="0"/>
+                      <a:ext cx="4855486" cy="6867101"/>
+                    </a:xfrm>
+                    <a:prstGeom prst="rect">
+                      <a:avLst/>
+                    </a:prstGeom>
+                  </pic:spPr>
+                </pic:pic>
+              </a:graphicData>
+            </a:graphic>
+          </wp:inline>
+        </w:drawing>
+      </w:r>
+    </w:p>
+    <w:p>
+      <w:pPr>
+        <w:spacing w:after="240" w:line="276" w:lineRule="auto"/>
         <w:ind w:left="360"/>
         <w:rPr>
           <w:rFonts w:ascii="Baskerville" w:hAnsi="Baskerville"/>
@@ -1377,6 +1838,7 @@
           <w:ilvl w:val="0"/>
           <w:numId w:val="3"/>
         </w:numPr>
+        <w:spacing w:after="240" w:line="276" w:lineRule="auto"/>
         <w:rPr>
           <w:rFonts w:ascii="Baskerville" w:hAnsi="Baskerville"/>
           <w:b/>
@@ -1397,26 +1859,23 @@
           <w:szCs w:val="28"/>
           <w:lang w:val="en-US"/>
         </w:rPr>
-        <w:t xml:space="preserve">Instructions for building and using the </w:t>
-      </w:r>
-      <w:proofErr w:type="gramStart"/>
-      <w:r>
+        <w:lastRenderedPageBreak/>
+        <w:t>Instructions for building and using the software</w:t>
+      </w:r>
+    </w:p>
+    <w:p>
+      <w:pPr>
+        <w:spacing w:after="240" w:line="276" w:lineRule="auto"/>
+        <w:ind w:left="360"/>
         <w:rPr>
           <w:rFonts w:ascii="Baskerville" w:hAnsi="Baskerville"/>
           <w:b/>
           <w:bCs/>
           <w:color w:val="000000" w:themeColor="text1"/>
-          <w:sz w:val="28"/>
-          <w:szCs w:val="28"/>
-          <w:lang w:val="en-US"/>
-        </w:rPr>
-        <w:t>software</w:t>
-      </w:r>
-      <w:proofErr w:type="gramEnd"/>
-    </w:p>
-    <w:p>
-      <w:pPr>
-        <w:ind w:left="360"/>
+          <w:lang w:val="en-US"/>
+        </w:rPr>
+      </w:pPr>
+      <w:r>
         <w:rPr>
           <w:rFonts w:ascii="Baskerville" w:hAnsi="Baskerville"/>
           <w:b/>
@@ -1424,8 +1883,43 @@
           <w:color w:val="000000" w:themeColor="text1"/>
           <w:lang w:val="en-US"/>
         </w:rPr>
-      </w:pPr>
-      <w:r>
+        <w:t>Building instructions</w:t>
+      </w:r>
+    </w:p>
+    <w:p>
+      <w:pPr>
+        <w:spacing w:after="240" w:line="276" w:lineRule="auto"/>
+        <w:ind w:left="360"/>
+        <w:rPr>
+          <w:rFonts w:ascii="Baskerville" w:hAnsi="Baskerville"/>
+          <w:color w:val="FF0000"/>
+          <w:lang w:val="en-US"/>
+        </w:rPr>
+      </w:pPr>
+      <w:r>
+        <w:rPr>
+          <w:rFonts w:ascii="Baskerville" w:hAnsi="Baskerville"/>
+          <w:color w:val="FF0000"/>
+          <w:lang w:val="en-US"/>
+        </w:rPr>
+        <w:t>BUILDING INSTRUCTIONS HERE</w:t>
+      </w:r>
+    </w:p>
+    <w:p>
+      <w:pPr>
+        <w:spacing w:after="240" w:line="276" w:lineRule="auto"/>
+        <w:ind w:left="360"/>
+        <w:rPr>
+          <w:rFonts w:ascii="Baskerville" w:hAnsi="Baskerville"/>
+          <w:color w:val="000000" w:themeColor="text1"/>
+          <w:lang w:val="en-US"/>
+        </w:rPr>
+      </w:pPr>
+    </w:p>
+    <w:p>
+      <w:pPr>
+        <w:spacing w:after="240" w:line="276" w:lineRule="auto"/>
+        <w:ind w:left="360"/>
         <w:rPr>
           <w:rFonts w:ascii="Baskerville" w:hAnsi="Baskerville"/>
           <w:b/>
@@ -1433,40 +1927,8 @@
           <w:color w:val="000000" w:themeColor="text1"/>
           <w:lang w:val="en-US"/>
         </w:rPr>
-        <w:t>Building instructions</w:t>
-      </w:r>
-    </w:p>
-    <w:p>
-      <w:pPr>
-        <w:ind w:left="360"/>
-        <w:rPr>
-          <w:rFonts w:ascii="Baskerville" w:hAnsi="Baskerville"/>
-          <w:color w:val="FF0000"/>
-          <w:lang w:val="en-US"/>
-        </w:rPr>
-      </w:pPr>
-      <w:r>
-        <w:rPr>
-          <w:rFonts w:ascii="Baskerville" w:hAnsi="Baskerville"/>
-          <w:color w:val="FF0000"/>
-          <w:lang w:val="en-US"/>
-        </w:rPr>
-        <w:t>BUILDING INSTRUCTIONS HERE</w:t>
-      </w:r>
-    </w:p>
-    <w:p>
-      <w:pPr>
-        <w:ind w:left="360"/>
-        <w:rPr>
-          <w:rFonts w:ascii="Baskerville" w:hAnsi="Baskerville"/>
-          <w:color w:val="000000" w:themeColor="text1"/>
-          <w:lang w:val="en-US"/>
-        </w:rPr>
-      </w:pPr>
-    </w:p>
-    <w:p>
-      <w:pPr>
-        <w:ind w:left="360"/>
+      </w:pPr>
+      <w:r>
         <w:rPr>
           <w:rFonts w:ascii="Baskerville" w:hAnsi="Baskerville"/>
           <w:b/>
@@ -1474,53 +1936,26 @@
           <w:color w:val="000000" w:themeColor="text1"/>
           <w:lang w:val="en-US"/>
         </w:rPr>
-      </w:pPr>
-      <w:r>
-        <w:rPr>
-          <w:rFonts w:ascii="Baskerville" w:hAnsi="Baskerville"/>
-          <w:b/>
-          <w:bCs/>
-          <w:color w:val="000000" w:themeColor="text1"/>
-          <w:lang w:val="en-US"/>
-        </w:rPr>
         <w:t>Usage instructions</w:t>
       </w:r>
     </w:p>
     <w:p>
       <w:pPr>
-        <w:ind w:left="360"/>
-        <w:rPr>
-          <w:rFonts w:ascii="Baskerville" w:hAnsi="Baskerville"/>
-          <w:color w:val="000000" w:themeColor="text1"/>
-          <w:lang w:val="en-US"/>
-        </w:rPr>
-      </w:pPr>
-      <w:r>
-        <w:rPr>
-          <w:rFonts w:ascii="Baskerville" w:hAnsi="Baskerville"/>
-          <w:color w:val="000000" w:themeColor="text1"/>
-          <w:lang w:val="en-US"/>
-        </w:rPr>
-        <w:lastRenderedPageBreak/>
-        <w:t xml:space="preserve">Game starts with main menu, where user should choose which type of level they want to play. User can choose to play already existing level, after what in front of </w:t>
-      </w:r>
-      <w:proofErr w:type="gramStart"/>
-      <w:r>
-        <w:rPr>
-          <w:rFonts w:ascii="Baskerville" w:hAnsi="Baskerville"/>
-          <w:color w:val="000000" w:themeColor="text1"/>
-          <w:lang w:val="en-US"/>
-        </w:rPr>
-        <w:t>users</w:t>
-      </w:r>
-      <w:proofErr w:type="gramEnd"/>
-      <w:r>
-        <w:rPr>
-          <w:rFonts w:ascii="Baskerville" w:hAnsi="Baskerville"/>
-          <w:color w:val="000000" w:themeColor="text1"/>
-          <w:lang w:val="en-US"/>
-        </w:rPr>
-        <w:t xml:space="preserve"> eyes will appear </w:t>
+        <w:spacing w:after="240" w:line="276" w:lineRule="auto"/>
+        <w:ind w:left="360"/>
+        <w:rPr>
+          <w:rFonts w:ascii="Baskerville" w:hAnsi="Baskerville"/>
+          <w:color w:val="000000" w:themeColor="text1"/>
+          <w:lang w:val="en-US"/>
+        </w:rPr>
+      </w:pPr>
+      <w:r>
+        <w:rPr>
+          <w:rFonts w:ascii="Baskerville" w:hAnsi="Baskerville"/>
+          <w:color w:val="000000" w:themeColor="text1"/>
+          <w:lang w:val="en-US"/>
+        </w:rPr>
+        <w:t xml:space="preserve">Game starts with main menu, where user should choose which type of level they want to play. User can choose to play already existing level, after what in front of users eyes will appear </w:t>
       </w:r>
       <w:r>
         <w:rPr>
@@ -1533,208 +1968,86 @@
     </w:p>
     <w:p>
       <w:pPr>
-        <w:ind w:left="360"/>
-        <w:rPr>
-          <w:rFonts w:ascii="Baskerville" w:hAnsi="Baskerville"/>
-          <w:color w:val="000000" w:themeColor="text1"/>
-          <w:lang w:val="en-US"/>
-        </w:rPr>
-      </w:pPr>
-      <w:r>
-        <w:rPr>
-          <w:rFonts w:ascii="Baskerville" w:hAnsi="Baskerville"/>
-          <w:color w:val="000000" w:themeColor="text1"/>
-          <w:lang w:val="en-US"/>
-        </w:rPr>
-        <w:t xml:space="preserve">After game has started, user will see level on the screen with side menu on the right side of it. On the bottom of side menu, user will see stats of the game, as current round, money situation and lives remaining. With money that user has, user can buy towers from side menu by clicking on then and dragging to play field. All towers have different stats as health, damage, etc. That can be seen to the right side from tower. In the side menu is also “Start round” button that will start new round when pressed. Button will start new round that will </w:t>
-      </w:r>
-      <w:proofErr w:type="gramStart"/>
-      <w:r>
-        <w:rPr>
-          <w:rFonts w:ascii="Baskerville" w:hAnsi="Baskerville"/>
-          <w:color w:val="000000" w:themeColor="text1"/>
-          <w:lang w:val="en-US"/>
-        </w:rPr>
-        <w:t>generated</w:t>
-      </w:r>
-      <w:proofErr w:type="gramEnd"/>
-      <w:r>
-        <w:rPr>
-          <w:rFonts w:ascii="Baskerville" w:hAnsi="Baskerville"/>
-          <w:color w:val="000000" w:themeColor="text1"/>
-          <w:lang w:val="en-US"/>
-        </w:rPr>
-        <w:t xml:space="preserve"> some specific amount of enemies (depending on current round and difficulty of the game). Enemies will spawn on left side on in game level on the first piece of road and </w:t>
-      </w:r>
-      <w:proofErr w:type="gramStart"/>
-      <w:r>
-        <w:rPr>
-          <w:rFonts w:ascii="Baskerville" w:hAnsi="Baskerville"/>
-          <w:color w:val="000000" w:themeColor="text1"/>
-          <w:lang w:val="en-US"/>
-        </w:rPr>
-        <w:t>enemies</w:t>
-      </w:r>
-      <w:proofErr w:type="gramEnd"/>
-      <w:r>
-        <w:rPr>
-          <w:rFonts w:ascii="Baskerville" w:hAnsi="Baskerville"/>
-          <w:color w:val="000000" w:themeColor="text1"/>
-          <w:lang w:val="en-US"/>
-        </w:rPr>
-        <w:t xml:space="preserve"> mission is to get to the house that is located somewhere on the right side of the in game level. If they get to the house user will lose lives (one enemy takes on life).</w:t>
-      </w:r>
-    </w:p>
-    <w:p>
-      <w:pPr>
-        <w:ind w:left="360"/>
-        <w:rPr>
-          <w:rFonts w:ascii="Baskerville" w:hAnsi="Baskerville"/>
-          <w:color w:val="000000" w:themeColor="text1"/>
-          <w:lang w:val="en-US"/>
-        </w:rPr>
-      </w:pPr>
-      <w:r>
-        <w:rPr>
-          <w:rFonts w:ascii="Baskerville" w:hAnsi="Baskerville"/>
-          <w:color w:val="000000" w:themeColor="text1"/>
-          <w:lang w:val="en-US"/>
-        </w:rPr>
-        <w:t xml:space="preserve">Depending on </w:t>
-      </w:r>
-      <w:proofErr w:type="gramStart"/>
-      <w:r>
-        <w:rPr>
-          <w:rFonts w:ascii="Baskerville" w:hAnsi="Baskerville"/>
-          <w:color w:val="000000" w:themeColor="text1"/>
-          <w:lang w:val="en-US"/>
-        </w:rPr>
-        <w:t>enemies</w:t>
-      </w:r>
-      <w:proofErr w:type="gramEnd"/>
-      <w:r>
-        <w:rPr>
-          <w:rFonts w:ascii="Baskerville" w:hAnsi="Baskerville"/>
-          <w:color w:val="000000" w:themeColor="text1"/>
-          <w:lang w:val="en-US"/>
-        </w:rPr>
-        <w:t xml:space="preserve"> type enemies can only move or they have some ability as well. Enemy’s ability can be ability to attack towers, heal other enemies or make fog around them that make will decrees towers attack range. </w:t>
-      </w:r>
-      <w:proofErr w:type="gramStart"/>
-      <w:r>
-        <w:rPr>
-          <w:rFonts w:ascii="Baskerville" w:hAnsi="Baskerville"/>
-          <w:color w:val="000000" w:themeColor="text1"/>
-          <w:lang w:val="en-US"/>
-        </w:rPr>
-        <w:t>Also</w:t>
-      </w:r>
-      <w:proofErr w:type="gramEnd"/>
-      <w:r>
-        <w:rPr>
-          <w:rFonts w:ascii="Baskerville" w:hAnsi="Baskerville"/>
-          <w:color w:val="000000" w:themeColor="text1"/>
-          <w:lang w:val="en-US"/>
-        </w:rPr>
-        <w:t xml:space="preserve"> Boss enemy will spawn new smaller enemies when it dies.</w:t>
-      </w:r>
-    </w:p>
-    <w:p>
-      <w:pPr>
-        <w:ind w:left="360"/>
-        <w:rPr>
-          <w:rFonts w:ascii="Baskerville" w:hAnsi="Baskerville"/>
-          <w:color w:val="000000" w:themeColor="text1"/>
-          <w:lang w:val="en-US"/>
-        </w:rPr>
-      </w:pPr>
-      <w:r>
-        <w:rPr>
-          <w:rFonts w:ascii="Baskerville" w:hAnsi="Baskerville"/>
-          <w:color w:val="000000" w:themeColor="text1"/>
-          <w:lang w:val="en-US"/>
-        </w:rPr>
-        <w:t xml:space="preserve">Towers can move </w:t>
-      </w:r>
-      <w:proofErr w:type="gramStart"/>
-      <w:r>
-        <w:rPr>
-          <w:rFonts w:ascii="Baskerville" w:hAnsi="Baskerville"/>
-          <w:color w:val="000000" w:themeColor="text1"/>
-          <w:lang w:val="en-US"/>
-        </w:rPr>
-        <w:t>in side</w:t>
-      </w:r>
-      <w:proofErr w:type="gramEnd"/>
-      <w:r>
-        <w:rPr>
-          <w:rFonts w:ascii="Baskerville" w:hAnsi="Baskerville"/>
-          <w:color w:val="000000" w:themeColor="text1"/>
-          <w:lang w:val="en-US"/>
-        </w:rPr>
-        <w:t xml:space="preserve"> of game, but they can attack enemies. Depending on tower type, they can attack enemies by dealing damage to them, slowing down enemies or by pushing back the enemies.</w:t>
-      </w:r>
-      <w:r>
-        <w:rPr>
-          <w:rFonts w:ascii="Baskerville" w:hAnsi="Baskerville"/>
-          <w:color w:val="000000" w:themeColor="text1"/>
-          <w:lang w:val="en-US"/>
-        </w:rPr>
-        <w:t xml:space="preserve"> </w:t>
-      </w:r>
-      <w:proofErr w:type="gramStart"/>
-      <w:r>
-        <w:rPr>
-          <w:rFonts w:ascii="Baskerville" w:hAnsi="Baskerville"/>
-          <w:color w:val="000000" w:themeColor="text1"/>
-          <w:lang w:val="en-US"/>
-        </w:rPr>
-        <w:t>Also</w:t>
-      </w:r>
-      <w:proofErr w:type="gramEnd"/>
-      <w:r>
-        <w:rPr>
-          <w:rFonts w:ascii="Baskerville" w:hAnsi="Baskerville"/>
-          <w:color w:val="000000" w:themeColor="text1"/>
-          <w:lang w:val="en-US"/>
-        </w:rPr>
-        <w:t xml:space="preserve"> all towers can be upgraded by clicking first on the tower and then clicking on “upgrade” button. Upgrading will add damage, health and range to tower.</w:t>
-      </w:r>
-    </w:p>
-    <w:p>
-      <w:pPr>
-        <w:ind w:left="360"/>
-        <w:rPr>
-          <w:rFonts w:ascii="Baskerville" w:hAnsi="Baskerville"/>
-          <w:color w:val="000000" w:themeColor="text1"/>
-          <w:lang w:val="en-US"/>
-        </w:rPr>
-      </w:pPr>
-      <w:r>
-        <w:rPr>
-          <w:rFonts w:ascii="Baskerville" w:hAnsi="Baskerville"/>
-          <w:color w:val="000000" w:themeColor="text1"/>
-          <w:lang w:val="en-US"/>
-        </w:rPr>
-        <w:t xml:space="preserve">All objects that can attack other objects by dealing damage to them. Deals different amount of damage </w:t>
-      </w:r>
-      <w:proofErr w:type="gramStart"/>
-      <w:r>
-        <w:rPr>
-          <w:rFonts w:ascii="Baskerville" w:hAnsi="Baskerville"/>
-          <w:color w:val="000000" w:themeColor="text1"/>
-          <w:lang w:val="en-US"/>
-        </w:rPr>
-        <w:t>depending</w:t>
-      </w:r>
-      <w:proofErr w:type="gramEnd"/>
-      <w:r>
-        <w:rPr>
-          <w:rFonts w:ascii="Baskerville" w:hAnsi="Baskerville"/>
-          <w:color w:val="000000" w:themeColor="text1"/>
-          <w:lang w:val="en-US"/>
-        </w:rPr>
-        <w:t xml:space="preserve"> what type they are and what type object that they are attacking are. User wins game by </w:t>
+        <w:spacing w:after="240" w:line="276" w:lineRule="auto"/>
+        <w:ind w:left="360"/>
+        <w:rPr>
+          <w:rFonts w:ascii="Baskerville" w:hAnsi="Baskerville"/>
+          <w:color w:val="000000" w:themeColor="text1"/>
+          <w:lang w:val="en-US"/>
+        </w:rPr>
+      </w:pPr>
+      <w:r>
+        <w:rPr>
+          <w:rFonts w:ascii="Baskerville" w:hAnsi="Baskerville"/>
+          <w:color w:val="000000" w:themeColor="text1"/>
+          <w:lang w:val="en-US"/>
+        </w:rPr>
+        <w:t>After game has started, user will see level on the screen with side menu on the right side of it. On the bottom of side menu, user will see stats of the game, as current round, money situation and lives remaining. With money that user has, user can buy towers from side menu by clicking on then and dragging to play field. All towers have different stats as health, damage, etc. That can be seen to the right side from tower. In the side menu is also “Start round” button that will start new round when pressed. Button will start new round that will generated some specific amount of enemies (depending on current round and difficulty of the game). Enemies will spawn on left side on in game level on the first piece of road and enemies mission is to get to the house that is located somewhere on the right side of the in game level. If they get to the house user will lose lives (one enemy takes on life).</w:t>
+      </w:r>
+    </w:p>
+    <w:p>
+      <w:pPr>
+        <w:spacing w:after="240" w:line="276" w:lineRule="auto"/>
+        <w:ind w:left="360"/>
+        <w:rPr>
+          <w:rFonts w:ascii="Baskerville" w:hAnsi="Baskerville"/>
+          <w:color w:val="000000" w:themeColor="text1"/>
+          <w:lang w:val="en-US"/>
+        </w:rPr>
+      </w:pPr>
+      <w:r>
+        <w:rPr>
+          <w:rFonts w:ascii="Baskerville" w:hAnsi="Baskerville"/>
+          <w:color w:val="000000" w:themeColor="text1"/>
+          <w:lang w:val="en-US"/>
+        </w:rPr>
+        <w:t>Depending on enemies type enemies can only move or they have some ability as well. Enemy’s ability can be ability to attack towers, heal other enemies or make fog around them that make will decrees towers attack range. Also Boss enemy will spawn new smaller enemies when it dies.</w:t>
+      </w:r>
+    </w:p>
+    <w:p>
+      <w:pPr>
+        <w:spacing w:after="240" w:line="276" w:lineRule="auto"/>
+        <w:ind w:left="360"/>
+        <w:rPr>
+          <w:rFonts w:ascii="Baskerville" w:hAnsi="Baskerville"/>
+          <w:color w:val="000000" w:themeColor="text1"/>
+          <w:lang w:val="en-US"/>
+        </w:rPr>
+      </w:pPr>
+      <w:r>
+        <w:rPr>
+          <w:rFonts w:ascii="Baskerville" w:hAnsi="Baskerville"/>
+          <w:color w:val="000000" w:themeColor="text1"/>
+          <w:lang w:val="en-US"/>
+        </w:rPr>
+        <w:t>Towers can move in side of game, but they can attack enemies. Depending on tower type, they can attack enemies by dealing damage to them, slowing down enemies or by pushing back the enemies.</w:t>
+      </w:r>
+      <w:r>
+        <w:rPr>
+          <w:rFonts w:ascii="Baskerville" w:hAnsi="Baskerville"/>
+          <w:color w:val="000000" w:themeColor="text1"/>
+          <w:lang w:val="en-US"/>
+        </w:rPr>
+        <w:t xml:space="preserve"> Also all towers can be upgraded by clicking first on the tower and then clicking on “upgrade” button. Upgrading will add damage, health and range to tower.</w:t>
+      </w:r>
+    </w:p>
+    <w:p>
+      <w:pPr>
+        <w:spacing w:after="240" w:line="276" w:lineRule="auto"/>
+        <w:ind w:left="360"/>
+        <w:rPr>
+          <w:rFonts w:ascii="Baskerville" w:hAnsi="Baskerville"/>
+          <w:color w:val="000000" w:themeColor="text1"/>
+          <w:lang w:val="en-US"/>
+        </w:rPr>
+      </w:pPr>
+      <w:r>
+        <w:rPr>
+          <w:rFonts w:ascii="Baskerville" w:hAnsi="Baskerville"/>
+          <w:color w:val="000000" w:themeColor="text1"/>
+          <w:lang w:val="en-US"/>
+        </w:rPr>
+        <w:t xml:space="preserve">All objects that can attack other objects by dealing damage to them. Deals different amount of damage depending what type they are and what type object that they are attacking are. User wins game by </w:t>
       </w:r>
       <w:r>
         <w:rPr>
@@ -1747,6 +2060,7 @@
     </w:p>
     <w:p>
       <w:pPr>
+        <w:spacing w:after="240" w:line="276" w:lineRule="auto"/>
         <w:ind w:left="360"/>
         <w:rPr>
           <w:rFonts w:ascii="Baskerville" w:hAnsi="Baskerville"/>
@@ -1765,6 +2079,7 @@
     </w:p>
     <w:p>
       <w:pPr>
+        <w:spacing w:after="240" w:line="276" w:lineRule="auto"/>
         <w:ind w:left="360"/>
         <w:rPr>
           <w:rFonts w:ascii="Baskerville" w:hAnsi="Baskerville"/>
@@ -1782,40 +2097,8 @@
           <w:szCs w:val="28"/>
           <w:lang w:val="en-US"/>
         </w:rPr>
-        <w:t xml:space="preserve">To be finished and reviewed when game is fully </w:t>
-      </w:r>
-      <w:proofErr w:type="gramStart"/>
-      <w:r>
-        <w:rPr>
-          <w:rFonts w:ascii="Baskerville" w:hAnsi="Baskerville"/>
-          <w:color w:val="FF0000"/>
-          <w:sz w:val="28"/>
-          <w:szCs w:val="28"/>
-          <w:lang w:val="en-US"/>
-        </w:rPr>
-        <w:t>ready</w:t>
-      </w:r>
-      <w:proofErr w:type="gramEnd"/>
-    </w:p>
-    <w:p>
-      <w:pPr>
-        <w:ind w:left="360"/>
-        <w:rPr>
-          <w:rFonts w:ascii="Baskerville" w:hAnsi="Baskerville"/>
-          <w:color w:val="000000" w:themeColor="text1"/>
-          <w:lang w:val="en-US"/>
-        </w:rPr>
-      </w:pPr>
-    </w:p>
-    <w:p>
-      <w:pPr>
-        <w:ind w:left="360"/>
-        <w:rPr>
-          <w:rFonts w:ascii="Baskerville" w:hAnsi="Baskerville"/>
-          <w:color w:val="000000" w:themeColor="text1"/>
-          <w:lang w:val="en-US"/>
-        </w:rPr>
-      </w:pPr>
+        <w:t>To be finished and reviewed when game is fully ready</w:t>
+      </w:r>
     </w:p>
     <w:p>
       <w:pPr>
@@ -1824,6 +2107,7 @@
           <w:ilvl w:val="0"/>
           <w:numId w:val="3"/>
         </w:numPr>
+        <w:spacing w:after="240" w:line="276" w:lineRule="auto"/>
         <w:rPr>
           <w:rFonts w:ascii="Baskerville" w:hAnsi="Baskerville"/>
           <w:b/>
@@ -1844,118 +2128,263 @@
           <w:szCs w:val="28"/>
           <w:lang w:val="en-US"/>
         </w:rPr>
+        <w:lastRenderedPageBreak/>
         <w:t>Testing</w:t>
       </w:r>
     </w:p>
     <w:p>
       <w:pPr>
-        <w:ind w:left="360"/>
-        <w:rPr>
-          <w:rFonts w:ascii="Baskerville" w:hAnsi="Baskerville"/>
-          <w:color w:val="000000" w:themeColor="text1"/>
-          <w:lang w:val="en-US"/>
-        </w:rPr>
-      </w:pPr>
-      <w:r>
-        <w:rPr>
-          <w:rFonts w:ascii="Baskerville" w:hAnsi="Baskerville"/>
-          <w:color w:val="000000" w:themeColor="text1"/>
-          <w:lang w:val="en-US"/>
-        </w:rPr>
-        <w:t xml:space="preserve">In our project we have folder called “tests” that have all tests for our game. There are tests for classes Level, Square, Object and Drag button. Other classes get tested on the side of testing those four </w:t>
-      </w:r>
-      <w:proofErr w:type="gramStart"/>
-      <w:r>
-        <w:rPr>
-          <w:rFonts w:ascii="Baskerville" w:hAnsi="Baskerville"/>
-          <w:color w:val="000000" w:themeColor="text1"/>
-          <w:lang w:val="en-US"/>
-        </w:rPr>
-        <w:t>classes</w:t>
-      </w:r>
-      <w:proofErr w:type="gramEnd"/>
-      <w:r>
-        <w:rPr>
-          <w:rFonts w:ascii="Baskerville" w:hAnsi="Baskerville"/>
-          <w:color w:val="000000" w:themeColor="text1"/>
-          <w:lang w:val="en-US"/>
-        </w:rPr>
-        <w:t xml:space="preserve"> so they don’t have their own tests. All tests can be runed from main.cpp file that will run all tests and print error amount that appeared in tests. For actual running, our </w:t>
-      </w:r>
-      <w:proofErr w:type="spellStart"/>
-      <w:r>
-        <w:rPr>
-          <w:rFonts w:ascii="Baskerville" w:hAnsi="Baskerville"/>
-          <w:color w:val="000000" w:themeColor="text1"/>
-          <w:lang w:val="en-US"/>
-        </w:rPr>
-        <w:t>cmake</w:t>
-      </w:r>
-      <w:proofErr w:type="spellEnd"/>
-      <w:r>
-        <w:rPr>
-          <w:rFonts w:ascii="Baskerville" w:hAnsi="Baskerville"/>
-          <w:color w:val="000000" w:themeColor="text1"/>
-          <w:lang w:val="en-US"/>
-        </w:rPr>
-        <w:t xml:space="preserve"> file makes own executable for running tests that is named “</w:t>
-      </w:r>
-      <w:proofErr w:type="spellStart"/>
-      <w:r>
-        <w:rPr>
-          <w:rFonts w:ascii="Baskerville" w:hAnsi="Baskerville"/>
-          <w:color w:val="000000" w:themeColor="text1"/>
-          <w:lang w:val="en-US"/>
-        </w:rPr>
-        <w:t>TestRunner</w:t>
-      </w:r>
-      <w:proofErr w:type="spellEnd"/>
-      <w:r>
-        <w:rPr>
-          <w:rFonts w:ascii="Baskerville" w:hAnsi="Baskerville"/>
-          <w:color w:val="000000" w:themeColor="text1"/>
-          <w:lang w:val="en-US"/>
-        </w:rPr>
-        <w:t xml:space="preserve">”. </w:t>
-      </w:r>
-    </w:p>
-    <w:p>
-      <w:pPr>
-        <w:ind w:left="360"/>
-        <w:rPr>
-          <w:rFonts w:ascii="Baskerville" w:hAnsi="Baskerville"/>
-          <w:color w:val="000000" w:themeColor="text1"/>
-          <w:lang w:val="en-US"/>
-        </w:rPr>
-      </w:pPr>
-      <w:r>
-        <w:rPr>
-          <w:rFonts w:ascii="Baskerville" w:hAnsi="Baskerville"/>
-          <w:color w:val="000000" w:themeColor="text1"/>
-          <w:lang w:val="en-US"/>
-        </w:rPr>
-        <w:t xml:space="preserve">Our tests test all function in the class that they are testing. They give functions situation when they should work and situations when function should fail. Then they check what was outcome of function and print out did function pass or fail the test, also if function failed error is added to error counter.  </w:t>
-      </w:r>
-    </w:p>
-    <w:p>
-      <w:pPr>
-        <w:ind w:left="360"/>
-        <w:rPr>
-          <w:rFonts w:ascii="Baskerville" w:hAnsi="Baskerville"/>
-          <w:color w:val="000000" w:themeColor="text1"/>
-          <w:lang w:val="en-US"/>
-        </w:rPr>
-      </w:pPr>
-    </w:p>
-    <w:p>
-      <w:pPr>
-        <w:ind w:left="360"/>
-        <w:rPr>
-          <w:rFonts w:ascii="Baskerville" w:hAnsi="Baskerville"/>
-          <w:color w:val="000000" w:themeColor="text1"/>
-          <w:lang w:val="en-US"/>
-        </w:rPr>
-      </w:pPr>
+        <w:autoSpaceDE w:val="0"/>
+        <w:autoSpaceDN w:val="0"/>
+        <w:adjustRightInd w:val="0"/>
+        <w:spacing w:after="240" w:line="276" w:lineRule="auto"/>
+        <w:ind w:left="360"/>
+        <w:rPr>
+          <w:rFonts w:ascii="Baskerville" w:hAnsi="Baskerville" w:cs="Helvetica Neue"/>
+          <w:color w:val="2A3140"/>
+          <w:kern w:val="0"/>
+          <w:lang w:val="en-US"/>
+        </w:rPr>
+      </w:pPr>
+      <w:r>
+        <w:rPr>
+          <w:rFonts w:ascii="Baskerville" w:hAnsi="Baskerville" w:cs="Helvetica Neue"/>
+          <w:color w:val="2A3140"/>
+          <w:kern w:val="0"/>
+          <w:lang w:val="en-US"/>
+        </w:rPr>
+        <w:t xml:space="preserve">In our project, we maintain a dedicated folder called "tests" containing all test cases for our game. The tests are primarily focused on classes such as </w:t>
+      </w:r>
+      <w:r>
+        <w:rPr>
+          <w:rFonts w:ascii="Baskerville" w:hAnsi="Baskerville" w:cs="Monaco"/>
+          <w:color w:val="2A3140"/>
+          <w:kern w:val="0"/>
+          <w:lang w:val="en-US"/>
+        </w:rPr>
+        <w:t>Level</w:t>
+      </w:r>
+      <w:r>
+        <w:rPr>
+          <w:rFonts w:ascii="Baskerville" w:hAnsi="Baskerville" w:cs="Helvetica Neue"/>
+          <w:color w:val="2A3140"/>
+          <w:kern w:val="0"/>
+          <w:lang w:val="en-US"/>
+        </w:rPr>
+        <w:t xml:space="preserve">, </w:t>
+      </w:r>
+      <w:r>
+        <w:rPr>
+          <w:rFonts w:ascii="Baskerville" w:hAnsi="Baskerville" w:cs="Monaco"/>
+          <w:color w:val="2A3140"/>
+          <w:kern w:val="0"/>
+          <w:lang w:val="en-US"/>
+        </w:rPr>
+        <w:t>Square</w:t>
+      </w:r>
+      <w:r>
+        <w:rPr>
+          <w:rFonts w:ascii="Baskerville" w:hAnsi="Baskerville" w:cs="Helvetica Neue"/>
+          <w:color w:val="2A3140"/>
+          <w:kern w:val="0"/>
+          <w:lang w:val="en-US"/>
+        </w:rPr>
+        <w:t xml:space="preserve">, </w:t>
+      </w:r>
+      <w:r>
+        <w:rPr>
+          <w:rFonts w:ascii="Baskerville" w:hAnsi="Baskerville" w:cs="Monaco"/>
+          <w:color w:val="2A3140"/>
+          <w:kern w:val="0"/>
+          <w:lang w:val="en-US"/>
+        </w:rPr>
+        <w:t>Object</w:t>
+      </w:r>
+      <w:r>
+        <w:rPr>
+          <w:rFonts w:ascii="Baskerville" w:hAnsi="Baskerville" w:cs="Helvetica Neue"/>
+          <w:color w:val="2A3140"/>
+          <w:kern w:val="0"/>
+          <w:lang w:val="en-US"/>
+        </w:rPr>
+        <w:t xml:space="preserve">, and </w:t>
+      </w:r>
+      <w:r>
+        <w:rPr>
+          <w:rFonts w:ascii="Baskerville" w:hAnsi="Baskerville" w:cs="Monaco"/>
+          <w:color w:val="2A3140"/>
+          <w:kern w:val="0"/>
+          <w:lang w:val="en-US"/>
+        </w:rPr>
+        <w:t>DragButton</w:t>
+      </w:r>
+      <w:r>
+        <w:rPr>
+          <w:rFonts w:ascii="Baskerville" w:hAnsi="Baskerville" w:cs="Helvetica Neue"/>
+          <w:color w:val="2A3140"/>
+          <w:kern w:val="0"/>
+          <w:lang w:val="en-US"/>
+        </w:rPr>
+        <w:t>. Other classes indirectly undergo testing as part of evaluating the functionality of these core classes. Therefore, classes beyond the specified four do not have individual test suites.</w:t>
+      </w:r>
+    </w:p>
+    <w:p>
+      <w:pPr>
+        <w:autoSpaceDE w:val="0"/>
+        <w:autoSpaceDN w:val="0"/>
+        <w:adjustRightInd w:val="0"/>
+        <w:spacing w:after="240" w:line="276" w:lineRule="auto"/>
+        <w:ind w:left="360"/>
+        <w:rPr>
+          <w:rFonts w:ascii="Baskerville" w:hAnsi="Baskerville" w:cs="Helvetica Neue"/>
+          <w:color w:val="2A3140"/>
+          <w:kern w:val="0"/>
+          <w:lang w:val="en-US"/>
+        </w:rPr>
+      </w:pPr>
+      <w:r>
+        <w:rPr>
+          <w:rFonts w:ascii="Baskerville" w:hAnsi="Baskerville" w:cs="Helvetica Neue"/>
+          <w:color w:val="2A3140"/>
+          <w:kern w:val="0"/>
+          <w:lang w:val="en-US"/>
+        </w:rPr>
+        <w:t xml:space="preserve">All tests are executable from the </w:t>
+      </w:r>
+      <w:r>
+        <w:rPr>
+          <w:rFonts w:ascii="Baskerville" w:hAnsi="Baskerville" w:cs="Monaco"/>
+          <w:color w:val="2A3140"/>
+          <w:kern w:val="0"/>
+          <w:lang w:val="en-US"/>
+        </w:rPr>
+        <w:t>main.cpp</w:t>
+      </w:r>
+      <w:r>
+        <w:rPr>
+          <w:rFonts w:ascii="Baskerville" w:hAnsi="Baskerville" w:cs="Helvetica Neue"/>
+          <w:color w:val="2A3140"/>
+          <w:kern w:val="0"/>
+          <w:lang w:val="en-US"/>
+        </w:rPr>
+        <w:t xml:space="preserve"> file, which is configured to run all tests and display the total error count that occurred during testing. To facilitate testing, our CMake file generates a separate executable named "TestRunner."</w:t>
+      </w:r>
+    </w:p>
+    <w:p>
+      <w:pPr>
+        <w:autoSpaceDE w:val="0"/>
+        <w:autoSpaceDN w:val="0"/>
+        <w:adjustRightInd w:val="0"/>
+        <w:spacing w:after="240" w:line="276" w:lineRule="auto"/>
+        <w:ind w:left="360"/>
+        <w:rPr>
+          <w:rFonts w:ascii="Baskerville" w:hAnsi="Baskerville" w:cs="Helvetica Neue"/>
+          <w:color w:val="2A3140"/>
+          <w:kern w:val="0"/>
+          <w:lang w:val="en-US"/>
+        </w:rPr>
+      </w:pPr>
+      <w:r>
+        <w:rPr>
+          <w:rFonts w:ascii="Baskerville" w:hAnsi="Baskerville" w:cs="Helvetica Neue"/>
+          <w:color w:val="2A3140"/>
+          <w:kern w:val="0"/>
+          <w:lang w:val="en-US"/>
+        </w:rPr>
+        <w:t>Our testing strategy covers comprehensive evaluations of all functions within the targeted classes. Each test case is designed to assess various scenarios, including those in which the functions should operate successfully and situations where the functions are expected to fail. After executing a test, the outcome is verified, and the test result—whether a pass or fail—is printed. In the event of a failure, the associated error is logged, contributing to the overall error count.</w:t>
+      </w:r>
+    </w:p>
+    <w:p>
+      <w:pPr>
+        <w:spacing w:after="240" w:line="276" w:lineRule="auto"/>
+        <w:ind w:left="360"/>
+        <w:rPr>
+          <w:rFonts w:ascii="Baskerville" w:hAnsi="Baskerville"/>
+          <w:color w:val="000000" w:themeColor="text1"/>
+          <w:lang w:val="en-US"/>
+        </w:rPr>
+      </w:pPr>
+      <w:r>
+        <w:rPr>
+          <w:rFonts w:ascii="Baskerville" w:hAnsi="Baskerville" w:cs="Helvetica Neue"/>
+          <w:color w:val="2A3140"/>
+          <w:kern w:val="0"/>
+          <w:lang w:val="en-US"/>
+        </w:rPr>
+        <w:t xml:space="preserve">This systematic approach to testing ensures a thorough examination of the core functionality provided by the </w:t>
+      </w:r>
+      <w:r>
+        <w:rPr>
+          <w:rFonts w:ascii="Baskerville" w:hAnsi="Baskerville" w:cs="Monaco"/>
+          <w:color w:val="2A3140"/>
+          <w:kern w:val="0"/>
+          <w:lang w:val="en-US"/>
+        </w:rPr>
+        <w:t>Level</w:t>
+      </w:r>
+      <w:r>
+        <w:rPr>
+          <w:rFonts w:ascii="Baskerville" w:hAnsi="Baskerville" w:cs="Helvetica Neue"/>
+          <w:color w:val="2A3140"/>
+          <w:kern w:val="0"/>
+          <w:lang w:val="en-US"/>
+        </w:rPr>
+        <w:t xml:space="preserve">, </w:t>
+      </w:r>
+      <w:r>
+        <w:rPr>
+          <w:rFonts w:ascii="Baskerville" w:hAnsi="Baskerville" w:cs="Monaco"/>
+          <w:color w:val="2A3140"/>
+          <w:kern w:val="0"/>
+          <w:lang w:val="en-US"/>
+        </w:rPr>
+        <w:t>Square</w:t>
+      </w:r>
+      <w:r>
+        <w:rPr>
+          <w:rFonts w:ascii="Baskerville" w:hAnsi="Baskerville" w:cs="Helvetica Neue"/>
+          <w:color w:val="2A3140"/>
+          <w:kern w:val="0"/>
+          <w:lang w:val="en-US"/>
+        </w:rPr>
+        <w:t xml:space="preserve">, </w:t>
+      </w:r>
+      <w:r>
+        <w:rPr>
+          <w:rFonts w:ascii="Baskerville" w:hAnsi="Baskerville" w:cs="Monaco"/>
+          <w:color w:val="2A3140"/>
+          <w:kern w:val="0"/>
+          <w:lang w:val="en-US"/>
+        </w:rPr>
+        <w:t>Object</w:t>
+      </w:r>
+      <w:r>
+        <w:rPr>
+          <w:rFonts w:ascii="Baskerville" w:hAnsi="Baskerville" w:cs="Helvetica Neue"/>
+          <w:color w:val="2A3140"/>
+          <w:kern w:val="0"/>
+          <w:lang w:val="en-US"/>
+        </w:rPr>
+        <w:t xml:space="preserve">, and </w:t>
+      </w:r>
+      <w:r>
+        <w:rPr>
+          <w:rFonts w:ascii="Baskerville" w:hAnsi="Baskerville" w:cs="Monaco"/>
+          <w:color w:val="2A3140"/>
+          <w:kern w:val="0"/>
+          <w:lang w:val="en-US"/>
+        </w:rPr>
+        <w:t>DragButton</w:t>
+      </w:r>
+      <w:r>
+        <w:rPr>
+          <w:rFonts w:ascii="Baskerville" w:hAnsi="Baskerville" w:cs="Helvetica Neue"/>
+          <w:color w:val="2A3140"/>
+          <w:kern w:val="0"/>
+          <w:lang w:val="en-US"/>
+        </w:rPr>
+        <w:t xml:space="preserve"> classes. By evaluating both successful and failure scenarios, our tests contribute to the robustness of the codebase, providing confidence in the reliability and correctness of our game implementation.</w:t>
+      </w:r>
     </w:p>
     <w:p>
       <w:pPr>
@@ -1964,6 +2393,7 @@
           <w:ilvl w:val="0"/>
           <w:numId w:val="3"/>
         </w:numPr>
+        <w:spacing w:after="240" w:line="276" w:lineRule="auto"/>
         <w:rPr>
           <w:rFonts w:ascii="Baskerville" w:hAnsi="Baskerville"/>
           <w:b/>
@@ -1989,6 +2419,7 @@
     </w:p>
     <w:p>
       <w:pPr>
+        <w:spacing w:after="240" w:line="276" w:lineRule="auto"/>
         <w:ind w:left="360"/>
         <w:rPr>
           <w:rStyle w:val="Voimakas"/>
@@ -1997,7 +2428,6 @@
           <w:shd w:val="clear" w:color="auto" w:fill="FFFFFF"/>
         </w:rPr>
       </w:pPr>
-      <w:proofErr w:type="spellStart"/>
       <w:r>
         <w:rPr>
           <w:rStyle w:val="Voimakas"/>
@@ -2005,52 +2435,12 @@
           <w:color w:val="333333"/>
           <w:shd w:val="clear" w:color="auto" w:fill="FFFFFF"/>
         </w:rPr>
-        <w:t>Overall</w:t>
-      </w:r>
-      <w:proofErr w:type="spellEnd"/>
-      <w:r>
-        <w:rPr>
-          <w:rStyle w:val="Voimakas"/>
-          <w:rFonts w:ascii="Segoe UI" w:hAnsi="Segoe UI" w:cs="Segoe UI"/>
-          <w:color w:val="333333"/>
-          <w:shd w:val="clear" w:color="auto" w:fill="FFFFFF"/>
-        </w:rPr>
-        <w:t xml:space="preserve"> </w:t>
-      </w:r>
-      <w:proofErr w:type="spellStart"/>
-      <w:r>
-        <w:rPr>
-          <w:rStyle w:val="Voimakas"/>
-          <w:rFonts w:ascii="Segoe UI" w:hAnsi="Segoe UI" w:cs="Segoe UI"/>
-          <w:color w:val="333333"/>
-          <w:shd w:val="clear" w:color="auto" w:fill="FFFFFF"/>
-        </w:rPr>
-        <w:t>work</w:t>
-      </w:r>
-      <w:proofErr w:type="spellEnd"/>
-      <w:r>
-        <w:rPr>
-          <w:rStyle w:val="Voimakas"/>
-          <w:rFonts w:ascii="Segoe UI" w:hAnsi="Segoe UI" w:cs="Segoe UI"/>
-          <w:color w:val="333333"/>
-          <w:shd w:val="clear" w:color="auto" w:fill="FFFFFF"/>
-        </w:rPr>
-        <w:t xml:space="preserve"> </w:t>
-      </w:r>
-      <w:proofErr w:type="spellStart"/>
-      <w:r>
-        <w:rPr>
-          <w:rStyle w:val="Voimakas"/>
-          <w:rFonts w:ascii="Segoe UI" w:hAnsi="Segoe UI" w:cs="Segoe UI"/>
-          <w:color w:val="333333"/>
-          <w:shd w:val="clear" w:color="auto" w:fill="FFFFFF"/>
-        </w:rPr>
-        <w:t>log</w:t>
-      </w:r>
-      <w:proofErr w:type="spellEnd"/>
-    </w:p>
-    <w:p>
-      <w:pPr>
+        <w:t>Overall work log</w:t>
+      </w:r>
+    </w:p>
+    <w:p>
+      <w:pPr>
+        <w:spacing w:after="240" w:line="276" w:lineRule="auto"/>
         <w:ind w:left="360"/>
         <w:rPr>
           <w:rStyle w:val="Voimakas"/>
@@ -2132,10 +2522,13 @@
           <w:shd w:val="clear" w:color="auto" w:fill="FFFFFF"/>
           <w:lang w:val="en-US"/>
         </w:rPr>
-        <w:t xml:space="preserve">t class development and connected object, level and game class together. Made animation for objects. </w:t>
-      </w:r>
-      <w:proofErr w:type="gramStart"/>
-      <w:r>
+        <w:t>t class development and connected object, level and game class together. Made animation for objects. And also developed resource handler with Kalle.</w:t>
+      </w:r>
+    </w:p>
+    <w:p>
+      <w:pPr>
+        <w:spacing w:after="240" w:line="276" w:lineRule="auto"/>
+        <w:ind w:left="360"/>
         <w:rPr>
           <w:rStyle w:val="Voimakas"/>
           <w:rFonts w:ascii="Segoe UI" w:hAnsi="Segoe UI" w:cs="Segoe UI"/>
@@ -2145,9 +2538,7 @@
           <w:shd w:val="clear" w:color="auto" w:fill="FFFFFF"/>
           <w:lang w:val="en-US"/>
         </w:rPr>
-        <w:t>And also</w:t>
-      </w:r>
-      <w:proofErr w:type="gramEnd"/>
+      </w:pPr>
       <w:r>
         <w:rPr>
           <w:rStyle w:val="Voimakas"/>
@@ -2158,10 +2549,13 @@
           <w:shd w:val="clear" w:color="auto" w:fill="FFFFFF"/>
           <w:lang w:val="en-US"/>
         </w:rPr>
-        <w:t xml:space="preserve"> developed resource handler with </w:t>
-      </w:r>
-      <w:proofErr w:type="spellStart"/>
-      <w:r>
+        <w:t xml:space="preserve">Leo: Developed object class and all subclasses with different abilities to each object. </w:t>
+      </w:r>
+    </w:p>
+    <w:p>
+      <w:pPr>
+        <w:spacing w:after="240" w:line="276" w:lineRule="auto"/>
+        <w:ind w:left="360"/>
         <w:rPr>
           <w:rStyle w:val="Voimakas"/>
           <w:rFonts w:ascii="Segoe UI" w:hAnsi="Segoe UI" w:cs="Segoe UI"/>
@@ -2171,9 +2565,7 @@
           <w:shd w:val="clear" w:color="auto" w:fill="FFFFFF"/>
           <w:lang w:val="en-US"/>
         </w:rPr>
-        <w:t>Kalle</w:t>
-      </w:r>
-      <w:proofErr w:type="spellEnd"/>
+      </w:pPr>
       <w:r>
         <w:rPr>
           <w:rStyle w:val="Voimakas"/>
@@ -2184,11 +2576,12 @@
           <w:shd w:val="clear" w:color="auto" w:fill="FFFFFF"/>
           <w:lang w:val="en-US"/>
         </w:rPr>
-        <w:t>.</w:t>
-      </w:r>
-    </w:p>
-    <w:p>
-      <w:pPr>
+        <w:t>Kalle: Developed GUI of the game, methods that allow user to interact with the game (for example method to drag towers to games grid) and made main menu of the game with help of Aki.</w:t>
+      </w:r>
+    </w:p>
+    <w:p>
+      <w:pPr>
+        <w:spacing w:after="240" w:line="276" w:lineRule="auto"/>
         <w:ind w:left="360"/>
         <w:rPr>
           <w:rStyle w:val="Voimakas"/>
@@ -2210,104 +2603,12 @@
           <w:shd w:val="clear" w:color="auto" w:fill="FFFFFF"/>
           <w:lang w:val="en-US"/>
         </w:rPr>
-        <w:t xml:space="preserve">Leo: Developed object class and all subclasses with different abilities to each object. </w:t>
-      </w:r>
-    </w:p>
-    <w:p>
-      <w:pPr>
-        <w:ind w:left="360"/>
-        <w:rPr>
-          <w:rStyle w:val="Voimakas"/>
-          <w:rFonts w:ascii="Segoe UI" w:hAnsi="Segoe UI" w:cs="Segoe UI"/>
-          <w:b w:val="0"/>
-          <w:bCs w:val="0"/>
-          <w:color w:val="333333"/>
-          <w:shd w:val="clear" w:color="auto" w:fill="FFFFFF"/>
-          <w:lang w:val="en-US"/>
-        </w:rPr>
-      </w:pPr>
-      <w:proofErr w:type="spellStart"/>
-      <w:r>
-        <w:rPr>
-          <w:rStyle w:val="Voimakas"/>
-          <w:rFonts w:ascii="Segoe UI" w:hAnsi="Segoe UI" w:cs="Segoe UI"/>
-          <w:b w:val="0"/>
-          <w:bCs w:val="0"/>
-          <w:color w:val="333333"/>
-          <w:shd w:val="clear" w:color="auto" w:fill="FFFFFF"/>
-          <w:lang w:val="en-US"/>
-        </w:rPr>
-        <w:lastRenderedPageBreak/>
-        <w:t>Kalle</w:t>
-      </w:r>
-      <w:proofErr w:type="spellEnd"/>
-      <w:r>
-        <w:rPr>
-          <w:rStyle w:val="Voimakas"/>
-          <w:rFonts w:ascii="Segoe UI" w:hAnsi="Segoe UI" w:cs="Segoe UI"/>
-          <w:b w:val="0"/>
-          <w:bCs w:val="0"/>
-          <w:color w:val="333333"/>
-          <w:shd w:val="clear" w:color="auto" w:fill="FFFFFF"/>
-          <w:lang w:val="en-US"/>
-        </w:rPr>
-        <w:t>: Developed GUI of the game, methods that allow user to interact with the game (for example method to drag towers to games grid) and made main menu of the game with help of Aki.</w:t>
-      </w:r>
-    </w:p>
-    <w:p>
-      <w:pPr>
-        <w:ind w:left="360"/>
-        <w:rPr>
-          <w:rStyle w:val="Voimakas"/>
-          <w:rFonts w:ascii="Segoe UI" w:hAnsi="Segoe UI" w:cs="Segoe UI"/>
-          <w:b w:val="0"/>
-          <w:bCs w:val="0"/>
-          <w:color w:val="333333"/>
-          <w:shd w:val="clear" w:color="auto" w:fill="FFFFFF"/>
-          <w:lang w:val="en-US"/>
-        </w:rPr>
-      </w:pPr>
-      <w:r>
-        <w:rPr>
-          <w:rStyle w:val="Voimakas"/>
-          <w:rFonts w:ascii="Segoe UI" w:hAnsi="Segoe UI" w:cs="Segoe UI"/>
-          <w:b w:val="0"/>
-          <w:bCs w:val="0"/>
-          <w:color w:val="333333"/>
-          <w:shd w:val="clear" w:color="auto" w:fill="FFFFFF"/>
-          <w:lang w:val="en-US"/>
-        </w:rPr>
-        <w:t xml:space="preserve">Aki: Made all textures for the game, and they animations. Also made UI of the game with </w:t>
-      </w:r>
-      <w:proofErr w:type="spellStart"/>
-      <w:r>
-        <w:rPr>
-          <w:rStyle w:val="Voimakas"/>
-          <w:rFonts w:ascii="Segoe UI" w:hAnsi="Segoe UI" w:cs="Segoe UI"/>
-          <w:b w:val="0"/>
-          <w:bCs w:val="0"/>
-          <w:color w:val="333333"/>
-          <w:shd w:val="clear" w:color="auto" w:fill="FFFFFF"/>
-          <w:lang w:val="en-US"/>
-        </w:rPr>
-        <w:t>Kalle</w:t>
-      </w:r>
-      <w:proofErr w:type="spellEnd"/>
-      <w:r>
-        <w:rPr>
-          <w:rStyle w:val="Voimakas"/>
-          <w:rFonts w:ascii="Segoe UI" w:hAnsi="Segoe UI" w:cs="Segoe UI"/>
-          <w:b w:val="0"/>
-          <w:bCs w:val="0"/>
-          <w:color w:val="333333"/>
-          <w:shd w:val="clear" w:color="auto" w:fill="FFFFFF"/>
-          <w:lang w:val="en-US"/>
-        </w:rPr>
-        <w:t xml:space="preserve"> and helped in design of the GUI.</w:t>
-      </w:r>
-    </w:p>
-    <w:p>
-      <w:pPr>
+        <w:t>Aki: Made all textures for the game, and they animations. Also made UI of the game with Kalle and helped in design of the GUI.</w:t>
+      </w:r>
+    </w:p>
+    <w:p>
+      <w:pPr>
+        <w:spacing w:after="240" w:line="276" w:lineRule="auto"/>
         <w:ind w:left="360"/>
         <w:rPr>
           <w:rStyle w:val="Voimakas"/>
@@ -2330,25 +2631,204 @@
     </w:p>
     <w:p>
       <w:pPr>
-        <w:ind w:left="360"/>
-        <w:rPr>
-          <w:rFonts w:ascii="Baskerville" w:hAnsi="Baskerville"/>
-          <w:color w:val="FF0000"/>
-          <w:lang w:val="en-US"/>
-        </w:rPr>
-      </w:pPr>
-      <w:r>
-        <w:rPr>
-          <w:rStyle w:val="Voimakas"/>
-          <w:rFonts w:ascii="Segoe UI" w:hAnsi="Segoe UI" w:cs="Segoe UI"/>
-          <w:b w:val="0"/>
-          <w:bCs w:val="0"/>
-          <w:color w:val="FF0000"/>
-          <w:shd w:val="clear" w:color="auto" w:fill="FFFFFF"/>
-          <w:lang w:val="en-US"/>
-        </w:rPr>
-        <w:t>TODOOOOOO</w:t>
-      </w:r>
+        <w:spacing w:after="240" w:line="276" w:lineRule="auto"/>
+        <w:ind w:left="360"/>
+        <w:rPr>
+          <w:rFonts w:ascii="Baskerville" w:hAnsi="Baskerville"/>
+          <w:color w:val="000000" w:themeColor="text1"/>
+          <w:lang w:val="en-US"/>
+        </w:rPr>
+      </w:pPr>
+      <w:r>
+        <w:rPr>
+          <w:rFonts w:ascii="Baskerville" w:hAnsi="Baskerville"/>
+          <w:color w:val="000000" w:themeColor="text1"/>
+          <w:lang w:val="en-US"/>
+        </w:rPr>
+        <w:t>Week 43: All members of the team participated in planning the project, and researched information about external libraries</w:t>
+      </w:r>
+    </w:p>
+    <w:p>
+      <w:pPr>
+        <w:spacing w:after="240" w:line="276" w:lineRule="auto"/>
+        <w:ind w:left="360"/>
+        <w:rPr>
+          <w:rFonts w:ascii="Baskerville" w:hAnsi="Baskerville"/>
+          <w:color w:val="000000" w:themeColor="text1"/>
+          <w:lang w:val="en-US"/>
+        </w:rPr>
+      </w:pPr>
+      <w:r>
+        <w:rPr>
+          <w:rFonts w:ascii="Baskerville" w:hAnsi="Baskerville"/>
+          <w:color w:val="000000" w:themeColor="text1"/>
+          <w:lang w:val="en-US"/>
+        </w:rPr>
+        <w:lastRenderedPageBreak/>
+        <w:t>Week 44: Mikhail started working on the Level and Square classes, Leo started Object class, Kalle started working on SFML library connection to the project and Aki started drawing textures for the game</w:t>
+      </w:r>
+      <w:r>
+        <w:rPr>
+          <w:rFonts w:ascii="Baskerville" w:hAnsi="Baskerville"/>
+          <w:color w:val="000000" w:themeColor="text1"/>
+          <w:lang w:val="en-US"/>
+        </w:rPr>
+        <w:t>.</w:t>
+      </w:r>
+    </w:p>
+    <w:p>
+      <w:pPr>
+        <w:spacing w:after="240" w:line="276" w:lineRule="auto"/>
+        <w:ind w:left="360"/>
+        <w:rPr>
+          <w:rFonts w:ascii="Baskerville" w:hAnsi="Baskerville"/>
+          <w:color w:val="000000" w:themeColor="text1"/>
+          <w:lang w:val="en-US"/>
+        </w:rPr>
+      </w:pPr>
+      <w:r>
+        <w:rPr>
+          <w:rFonts w:ascii="Baskerville" w:hAnsi="Baskerville"/>
+          <w:color w:val="000000" w:themeColor="text1"/>
+          <w:lang w:val="en-US"/>
+        </w:rPr>
+        <w:t xml:space="preserve">Week 45: </w:t>
+      </w:r>
+      <w:r>
+        <w:rPr>
+          <w:rFonts w:ascii="Baskerville" w:hAnsi="Baskerville"/>
+          <w:color w:val="000000" w:themeColor="text1"/>
+          <w:lang w:val="en-US"/>
+        </w:rPr>
+        <w:t>Mikhail and Leo continued working on the classes that they started on the precious week, implementing tests at the side. Aki continued with textures and Kalle started developing GUI.</w:t>
+      </w:r>
+    </w:p>
+    <w:p>
+      <w:pPr>
+        <w:spacing w:after="240" w:line="276" w:lineRule="auto"/>
+        <w:ind w:left="360"/>
+        <w:rPr>
+          <w:rFonts w:ascii="Baskerville" w:hAnsi="Baskerville"/>
+          <w:color w:val="000000" w:themeColor="text1"/>
+          <w:lang w:val="en-US"/>
+        </w:rPr>
+      </w:pPr>
+      <w:r>
+        <w:rPr>
+          <w:rFonts w:ascii="Baskerville" w:hAnsi="Baskerville"/>
+          <w:color w:val="000000" w:themeColor="text1"/>
+          <w:lang w:val="en-US"/>
+        </w:rPr>
+        <w:t>Week 46: Mikhail moved to work on connecting his level class to Leo’s object class, and Leo moved to developing enemy and tower class. Kalle finished first version of GUI and Aki finished almost all textures.</w:t>
+      </w:r>
+    </w:p>
+    <w:p>
+      <w:pPr>
+        <w:spacing w:after="240" w:line="276" w:lineRule="auto"/>
+        <w:ind w:left="360"/>
+        <w:rPr>
+          <w:rFonts w:ascii="Baskerville" w:hAnsi="Baskerville"/>
+          <w:color w:val="000000" w:themeColor="text1"/>
+          <w:lang w:val="en-US"/>
+        </w:rPr>
+      </w:pPr>
+      <w:r>
+        <w:rPr>
+          <w:rFonts w:ascii="Baskerville" w:hAnsi="Baskerville"/>
+          <w:color w:val="000000" w:themeColor="text1"/>
+          <w:lang w:val="en-US"/>
+        </w:rPr>
+        <w:t>Week 47: Mikhail finished with connecting level and object class together and moved on connecting level and object classes to Kalle’s game class. Leo continues working on subclasses of enemy and tower classes. Kalle started working on towers placement mechanism. And Aki started work on the design of the main menu.</w:t>
+      </w:r>
+    </w:p>
+    <w:p>
+      <w:pPr>
+        <w:spacing w:after="240" w:line="276" w:lineRule="auto"/>
+        <w:ind w:left="360"/>
+        <w:rPr>
+          <w:rFonts w:ascii="Baskerville" w:hAnsi="Baskerville"/>
+          <w:color w:val="000000" w:themeColor="text1"/>
+          <w:lang w:val="en-US"/>
+        </w:rPr>
+      </w:pPr>
+      <w:r>
+        <w:rPr>
+          <w:rFonts w:ascii="Baskerville" w:hAnsi="Baskerville"/>
+          <w:color w:val="000000" w:themeColor="text1"/>
+          <w:lang w:val="en-US"/>
+        </w:rPr>
+        <w:t xml:space="preserve">Week 48: Mikhail made animation mechanism for all </w:t>
+      </w:r>
+      <w:r>
+        <w:rPr>
+          <w:rFonts w:ascii="Baskerville" w:hAnsi="Baskerville"/>
+          <w:color w:val="000000" w:themeColor="text1"/>
+          <w:lang w:val="en-US"/>
+        </w:rPr>
+        <w:t xml:space="preserve">textures, </w:t>
+      </w:r>
+      <w:r>
+        <w:rPr>
+          <w:rFonts w:ascii="Baskerville" w:hAnsi="Baskerville"/>
+          <w:color w:val="000000" w:themeColor="text1"/>
+          <w:lang w:val="en-US"/>
+        </w:rPr>
+        <w:t xml:space="preserve"> made logic that calculates how many and what type enemies to spawn each round</w:t>
+      </w:r>
+      <w:r>
+        <w:rPr>
+          <w:rFonts w:ascii="Baskerville" w:hAnsi="Baskerville"/>
+          <w:color w:val="000000" w:themeColor="text1"/>
+          <w:lang w:val="en-US"/>
+        </w:rPr>
+        <w:t xml:space="preserve"> and started writing documentation for the project</w:t>
+      </w:r>
+      <w:r>
+        <w:rPr>
+          <w:rFonts w:ascii="Baskerville" w:hAnsi="Baskerville"/>
+          <w:color w:val="000000" w:themeColor="text1"/>
+          <w:lang w:val="en-US"/>
+        </w:rPr>
+        <w:t xml:space="preserve">. </w:t>
+      </w:r>
+      <w:r>
+        <w:rPr>
+          <w:rFonts w:ascii="Baskerville" w:hAnsi="Baskerville"/>
+          <w:color w:val="000000" w:themeColor="text1"/>
+          <w:lang w:val="en-US"/>
+        </w:rPr>
+        <w:t>Leo finished work on all subclasses of the object class. Kalle finished towers drag mechanism and moved to main menu development. Aki continued with main menu and maid textures for “You lost” and “You won” screens.</w:t>
+      </w:r>
+    </w:p>
+    <w:p>
+      <w:pPr>
+        <w:spacing w:after="240" w:line="276" w:lineRule="auto"/>
+        <w:ind w:left="360"/>
+        <w:rPr>
+          <w:rFonts w:ascii="Baskerville" w:hAnsi="Baskerville"/>
+          <w:color w:val="000000" w:themeColor="text1"/>
+          <w:lang w:val="en-US"/>
+        </w:rPr>
+      </w:pPr>
+      <w:r>
+        <w:rPr>
+          <w:rFonts w:ascii="Baskerville" w:hAnsi="Baskerville"/>
+          <w:color w:val="000000" w:themeColor="text1"/>
+          <w:lang w:val="en-US"/>
+        </w:rPr>
+        <w:t>Week 49: All team worked on finishing touches of the project and trouble shooting problems. Team also commented all their code for Doxygen standard and reviewed documentation written by Mikhail.</w:t>
+      </w:r>
+    </w:p>
+    <w:p>
+      <w:pPr>
+        <w:spacing w:after="240" w:line="276" w:lineRule="auto"/>
+        <w:ind w:left="360"/>
+        <w:rPr>
+          <w:rFonts w:ascii="Baskerville" w:hAnsi="Baskerville"/>
+          <w:color w:val="000000" w:themeColor="text1"/>
+          <w:lang w:val="en-US"/>
+        </w:rPr>
+      </w:pPr>
     </w:p>
     <w:sectPr>
       <w:pgSz w:w="11906" w:h="16838"/>

</xml_diff>

<commit_message>
added paragraph about type based damage
</commit_message>
<xml_diff>
--- a/doc/documentation.docx
+++ b/doc/documentation.docx
@@ -1098,18 +1098,6 @@
         </w:rPr>
         <w:t xml:space="preserve"> </w:t>
       </w:r>
-      <w:r>
-        <w:rPr>
-          <w:rFonts w:ascii="Baskerville" w:hAnsi="Baskerville"/>
-          <w:b/>
-          <w:bCs/>
-          <w:color w:val="FF0000"/>
-          <w:sz w:val="28"/>
-          <w:szCs w:val="28"/>
-          <w:lang w:val="en-US"/>
-        </w:rPr>
-        <w:t xml:space="preserve">add attack type </w:t>
-      </w:r>
     </w:p>
     <w:p>
       <w:pPr>
@@ -1818,11 +1806,39 @@
     </w:p>
     <w:p>
       <w:pPr>
-        <w:spacing w:after="240" w:line="276" w:lineRule="auto"/>
-        <w:ind w:firstLine="360"/>
-        <w:rPr>
-          <w:rFonts w:ascii="Baskerville" w:hAnsi="Baskerville"/>
-          <w:color w:val="000000" w:themeColor="text1"/>
+        <w:autoSpaceDE w:val="0"/>
+        <w:autoSpaceDN w:val="0"/>
+        <w:adjustRightInd w:val="0"/>
+        <w:spacing w:after="240" w:line="276" w:lineRule="auto"/>
+        <w:ind w:left="360"/>
+        <w:rPr>
+          <w:rFonts w:ascii="Baskerville" w:hAnsi="Baskerville" w:cs="Helvetica Neue"/>
+          <w:color w:val="2A3140"/>
+          <w:kern w:val="0"/>
+          <w:lang w:val="en-US"/>
+        </w:rPr>
+      </w:pPr>
+      <w:r>
+        <w:rPr>
+          <w:rFonts w:ascii="Baskerville" w:hAnsi="Baskerville" w:cs="Helvetica Neue"/>
+          <w:color w:val="2A3140"/>
+          <w:kern w:val="0"/>
+          <w:lang w:val="en-US"/>
+        </w:rPr>
+        <w:t>Our game also has structure where damage given by one object to another one is dependent on the type of the object giving damage and type of the object receiving damage. For example, Tower type “Water Mage” gives more damage to “Inferno” type enemy, but also it receives more damage, when damage is given by Enemy type “Boss Knight” or “Tank”. Under will be picture of this structure.</w:t>
+      </w:r>
+    </w:p>
+    <w:p>
+      <w:pPr>
+        <w:autoSpaceDE w:val="0"/>
+        <w:autoSpaceDN w:val="0"/>
+        <w:adjustRightInd w:val="0"/>
+        <w:spacing w:after="240" w:line="276" w:lineRule="auto"/>
+        <w:ind w:left="360"/>
+        <w:rPr>
+          <w:rFonts w:ascii="Baskerville" w:hAnsi="Baskerville" w:cs="Helvetica Neue"/>
+          <w:color w:val="2A3140"/>
+          <w:kern w:val="0"/>
           <w:sz w:val="28"/>
           <w:szCs w:val="28"/>
           <w:lang w:val="en-US"/>
@@ -1830,12 +1846,145 @@
       </w:pPr>
       <w:r>
         <w:rPr>
-          <w:rFonts w:ascii="Baskerville" w:hAnsi="Baskerville"/>
-          <w:color w:val="000000" w:themeColor="text1"/>
+          <w:rFonts w:ascii="Baskerville" w:hAnsi="Baskerville" w:cs="Helvetica Neue"/>
+          <w:color w:val="2A3140"/>
+          <w:kern w:val="0"/>
           <w:sz w:val="28"/>
           <w:szCs w:val="28"/>
           <w:lang w:val="en-US"/>
         </w:rPr>
+        <w:t xml:space="preserve">Detailed picture of </w:t>
+      </w:r>
+      <w:proofErr w:type="gramStart"/>
+      <w:r>
+        <w:rPr>
+          <w:rFonts w:ascii="Baskerville" w:hAnsi="Baskerville" w:cs="Helvetica Neue"/>
+          <w:color w:val="2A3140"/>
+          <w:kern w:val="0"/>
+          <w:sz w:val="28"/>
+          <w:szCs w:val="28"/>
+          <w:lang w:val="en-US"/>
+        </w:rPr>
+        <w:t>type based</w:t>
+      </w:r>
+      <w:proofErr w:type="gramEnd"/>
+      <w:r>
+        <w:rPr>
+          <w:rFonts w:ascii="Baskerville" w:hAnsi="Baskerville" w:cs="Helvetica Neue"/>
+          <w:color w:val="2A3140"/>
+          <w:kern w:val="0"/>
+          <w:sz w:val="28"/>
+          <w:szCs w:val="28"/>
+          <w:lang w:val="en-US"/>
+        </w:rPr>
+        <w:t xml:space="preserve"> damage structure</w:t>
+      </w:r>
+    </w:p>
+    <w:p>
+      <w:pPr>
+        <w:spacing w:after="240" w:line="276" w:lineRule="auto"/>
+        <w:ind w:firstLine="360"/>
+        <w:rPr>
+          <w:rFonts w:ascii="Baskerville" w:hAnsi="Baskerville"/>
+          <w:color w:val="000000" w:themeColor="text1"/>
+          <w:sz w:val="28"/>
+          <w:szCs w:val="28"/>
+          <w:lang w:val="en-US"/>
+        </w:rPr>
+      </w:pPr>
+      <w:r>
+        <w:rPr>
+          <w:rFonts w:ascii="Baskerville" w:hAnsi="Baskerville"/>
+          <w:noProof/>
+          <w:color w:val="000000" w:themeColor="text1"/>
+          <w:sz w:val="28"/>
+          <w:szCs w:val="28"/>
+          <w:lang w:val="en-US"/>
+        </w:rPr>
+        <w:drawing>
+          <wp:inline distT="0" distB="0" distL="0" distR="0" wp14:anchorId="019BABB1" wp14:editId="47354EE9">
+            <wp:extent cx="4223657" cy="5747120"/>
+            <wp:effectExtent l="0" t="0" r="5715" b="6350"/>
+            <wp:docPr id="890131589" name="Kuva 1"/>
+            <wp:cNvGraphicFramePr>
+              <a:graphicFrameLocks xmlns:a="http://schemas.openxmlformats.org/drawingml/2006/main" noChangeAspect="1"/>
+            </wp:cNvGraphicFramePr>
+            <a:graphic xmlns:a="http://schemas.openxmlformats.org/drawingml/2006/main">
+              <a:graphicData uri="http://schemas.openxmlformats.org/drawingml/2006/picture">
+                <pic:pic xmlns:pic="http://schemas.openxmlformats.org/drawingml/2006/picture">
+                  <pic:nvPicPr>
+                    <pic:cNvPr id="890131589" name="Kuva 890131589"/>
+                    <pic:cNvPicPr/>
+                  </pic:nvPicPr>
+                  <pic:blipFill rotWithShape="1">
+                    <a:blip r:embed="rId7">
+                      <a:extLst>
+                        <a:ext uri="{28A0092B-C50C-407E-A947-70E740481C1C}">
+                          <a14:useLocalDpi xmlns:a14="http://schemas.microsoft.com/office/drawing/2010/main" val="0"/>
+                        </a:ext>
+                      </a:extLst>
+                    </a:blip>
+                    <a:srcRect r="30980" b="34491"/>
+                    <a:stretch/>
+                  </pic:blipFill>
+                  <pic:spPr bwMode="auto">
+                    <a:xfrm>
+                      <a:off x="0" y="0"/>
+                      <a:ext cx="4226289" cy="5750702"/>
+                    </a:xfrm>
+                    <a:prstGeom prst="rect">
+                      <a:avLst/>
+                    </a:prstGeom>
+                    <a:ln>
+                      <a:noFill/>
+                    </a:ln>
+                    <a:extLst>
+                      <a:ext uri="{53640926-AAD7-44D8-BBD7-CCE9431645EC}">
+                        <a14:shadowObscured xmlns:a14="http://schemas.microsoft.com/office/drawing/2010/main"/>
+                      </a:ext>
+                    </a:extLst>
+                  </pic:spPr>
+                </pic:pic>
+              </a:graphicData>
+            </a:graphic>
+          </wp:inline>
+        </w:drawing>
+      </w:r>
+    </w:p>
+    <w:p>
+      <w:pPr>
+        <w:spacing w:after="240" w:line="276" w:lineRule="auto"/>
+        <w:ind w:firstLine="360"/>
+        <w:rPr>
+          <w:rFonts w:ascii="Baskerville" w:hAnsi="Baskerville"/>
+          <w:color w:val="000000" w:themeColor="text1"/>
+          <w:sz w:val="28"/>
+          <w:szCs w:val="28"/>
+          <w:lang w:val="en-US"/>
+        </w:rPr>
+      </w:pPr>
+    </w:p>
+    <w:p>
+      <w:pPr>
+        <w:spacing w:after="240" w:line="276" w:lineRule="auto"/>
+        <w:ind w:firstLine="360"/>
+        <w:rPr>
+          <w:rFonts w:ascii="Baskerville" w:hAnsi="Baskerville"/>
+          <w:color w:val="000000" w:themeColor="text1"/>
+          <w:sz w:val="28"/>
+          <w:szCs w:val="28"/>
+          <w:lang w:val="en-US"/>
+        </w:rPr>
+      </w:pPr>
+      <w:r>
+        <w:rPr>
+          <w:rFonts w:ascii="Baskerville" w:hAnsi="Baskerville"/>
+          <w:color w:val="000000" w:themeColor="text1"/>
+          <w:sz w:val="28"/>
+          <w:szCs w:val="28"/>
+          <w:lang w:val="en-US"/>
+        </w:rPr>
+        <w:lastRenderedPageBreak/>
         <w:t>Detailed picture of structure</w:t>
       </w:r>
     </w:p>
@@ -1857,9 +2006,9 @@
           <w:lang w:val="en-US"/>
         </w:rPr>
         <w:drawing>
-          <wp:inline distT="0" distB="0" distL="0" distR="0" wp14:anchorId="6071ED41" wp14:editId="4B722A0A">
-            <wp:extent cx="4795172" cy="6781800"/>
-            <wp:effectExtent l="0" t="0" r="5715" b="0"/>
+          <wp:inline distT="0" distB="0" distL="0" distR="0" wp14:anchorId="6071ED41" wp14:editId="51C70B38">
+            <wp:extent cx="5526379" cy="7815943"/>
+            <wp:effectExtent l="0" t="0" r="0" b="0"/>
             <wp:docPr id="1704126918" name="Kuva 1" descr="Kuva, joka sisältää kohteen teksti, diagrammi, Suunnitelma&#10;&#10;Kuvaus luotu automaattisesti"/>
             <wp:cNvGraphicFramePr>
               <a:graphicFrameLocks xmlns:a="http://schemas.openxmlformats.org/drawingml/2006/main" noChangeAspect="1"/>
@@ -1872,7 +2021,7 @@
                     <pic:cNvPicPr/>
                   </pic:nvPicPr>
                   <pic:blipFill>
-                    <a:blip r:embed="rId7" cstate="print">
+                    <a:blip r:embed="rId8" cstate="print">
                       <a:extLst>
                         <a:ext uri="{28A0092B-C50C-407E-A947-70E740481C1C}">
                           <a14:useLocalDpi xmlns:a14="http://schemas.microsoft.com/office/drawing/2010/main" val="0"/>
@@ -1886,7 +2035,7 @@
                   <pic:spPr>
                     <a:xfrm>
                       <a:off x="0" y="0"/>
-                      <a:ext cx="4855486" cy="6867101"/>
+                      <a:ext cx="5613369" cy="7938972"/>
                     </a:xfrm>
                     <a:prstGeom prst="rect">
                       <a:avLst/>

</xml_diff>

<commit_message>
Made pdf of documentation updated readme pulled structure.pdf from 10 branch correcter documenation docx for mispels and other little errors
</commit_message>
<xml_diff>
--- a/doc/documentation.docx
+++ b/doc/documentation.docx
@@ -499,7 +499,21 @@
           <w:rFonts w:ascii="Baskerville" w:hAnsi="Baskerville"/>
           <w:lang w:val="en-US"/>
         </w:rPr>
-        <w:t xml:space="preserve">We have built developed our own defense game. Game has fully own graphics and a lot of features. </w:t>
+        <w:t xml:space="preserve">We have built developed our own </w:t>
+      </w:r>
+      <w:r>
+        <w:rPr>
+          <w:rFonts w:ascii="Baskerville" w:hAnsi="Baskerville"/>
+          <w:lang w:val="en-US"/>
+        </w:rPr>
+        <w:t xml:space="preserve">tower </w:t>
+      </w:r>
+      <w:r>
+        <w:rPr>
+          <w:rFonts w:ascii="Baskerville" w:hAnsi="Baskerville"/>
+          <w:lang w:val="en-US"/>
+        </w:rPr>
+        <w:t xml:space="preserve">defense game. Game has fully own graphics and a lot of features. </w:t>
       </w:r>
       <w:r>
         <w:rPr>
@@ -548,7 +562,21 @@
           <w:rFonts w:ascii="Baskerville" w:hAnsi="Baskerville"/>
           <w:lang w:val="en-US"/>
         </w:rPr>
-        <w:t>or to upgrade existing towers.</w:t>
+        <w:t xml:space="preserve">or to upgrade existing </w:t>
+      </w:r>
+      <w:r>
+        <w:rPr>
+          <w:rFonts w:ascii="Baskerville" w:hAnsi="Baskerville"/>
+          <w:lang w:val="en-US"/>
+        </w:rPr>
+        <w:t>ones</w:t>
+      </w:r>
+      <w:r>
+        <w:rPr>
+          <w:rFonts w:ascii="Baskerville" w:hAnsi="Baskerville"/>
+          <w:lang w:val="en-US"/>
+        </w:rPr>
+        <w:t>.</w:t>
       </w:r>
       <w:r>
         <w:rPr>
@@ -557,15 +585,13 @@
         </w:rPr>
         <w:t xml:space="preserve"> </w:t>
       </w:r>
-      <w:proofErr w:type="gramStart"/>
-      <w:r>
-        <w:rPr>
-          <w:rFonts w:ascii="Baskerville" w:hAnsi="Baskerville"/>
-          <w:lang w:val="en-US"/>
-        </w:rPr>
-        <w:t>Also</w:t>
-      </w:r>
-      <w:proofErr w:type="gramEnd"/>
+      <w:r>
+        <w:rPr>
+          <w:rFonts w:ascii="Baskerville" w:hAnsi="Baskerville"/>
+          <w:lang w:val="en-US"/>
+        </w:rPr>
+        <w:t>Also,</w:t>
+      </w:r>
       <w:r>
         <w:rPr>
           <w:rFonts w:ascii="Baskerville" w:hAnsi="Baskerville"/>
@@ -605,7 +631,21 @@
           <w:rFonts w:ascii="Baskerville" w:hAnsi="Baskerville"/>
           <w:lang w:val="en-US"/>
         </w:rPr>
-        <w:t>After main menu game will start and players mission is to survive as long as he/she can. User wins game by reaching certain amount of round or loses by letting to many enemies get to the finish.</w:t>
+        <w:t xml:space="preserve">After main menu game will start and players mission is to survive as long as he/she can. User wins game by reaching </w:t>
+      </w:r>
+      <w:r>
+        <w:rPr>
+          <w:rFonts w:ascii="Baskerville" w:hAnsi="Baskerville"/>
+          <w:lang w:val="en-US"/>
+        </w:rPr>
+        <w:t>30 rounds</w:t>
+      </w:r>
+      <w:r>
+        <w:rPr>
+          <w:rFonts w:ascii="Baskerville" w:hAnsi="Baskerville"/>
+          <w:lang w:val="en-US"/>
+        </w:rPr>
+        <w:t xml:space="preserve"> or loses by letting to many enemies get to the finish.</w:t>
       </w:r>
     </w:p>
     <w:p>
@@ -816,7 +856,6 @@
         </w:rPr>
         <w:t xml:space="preserve">Different damage levels depending on type of </w:t>
       </w:r>
-      <w:proofErr w:type="gramStart"/>
       <w:r>
         <w:rPr>
           <w:rFonts w:ascii="Baskerville" w:hAnsi="Baskerville"/>
@@ -824,12 +863,15 @@
         </w:rPr>
         <w:t>object</w:t>
       </w:r>
-      <w:proofErr w:type="gramEnd"/>
-    </w:p>
-    <w:p>
-      <w:pPr>
-        <w:spacing w:after="240" w:line="276" w:lineRule="auto"/>
-        <w:ind w:left="360"/>
+    </w:p>
+    <w:p>
+      <w:pPr>
+        <w:pStyle w:val="Luettelokappale"/>
+        <w:numPr>
+          <w:ilvl w:val="0"/>
+          <w:numId w:val="4"/>
+        </w:numPr>
+        <w:spacing w:after="240" w:line="276" w:lineRule="auto"/>
         <w:rPr>
           <w:rFonts w:ascii="Baskerville" w:hAnsi="Baskerville"/>
           <w:color w:val="000000" w:themeColor="text1"/>
@@ -841,17 +883,47 @@
       <w:r>
         <w:rPr>
           <w:rFonts w:ascii="Baskerville" w:hAnsi="Baskerville"/>
+          <w:lang w:val="en-US"/>
+        </w:rPr>
+        <w:t>Upgradable towers</w:t>
+      </w:r>
+    </w:p>
+    <w:p>
+      <w:pPr>
+        <w:pStyle w:val="Luettelokappale"/>
+        <w:numPr>
+          <w:ilvl w:val="0"/>
+          <w:numId w:val="4"/>
+        </w:numPr>
+        <w:spacing w:after="240" w:line="276" w:lineRule="auto"/>
+        <w:rPr>
+          <w:rFonts w:ascii="Baskerville" w:hAnsi="Baskerville"/>
+          <w:color w:val="000000" w:themeColor="text1"/>
+          <w:lang w:val="en-US"/>
+        </w:rPr>
+      </w:pPr>
+      <w:r>
+        <w:rPr>
+          <w:rFonts w:ascii="Baskerville" w:hAnsi="Baskerville"/>
+          <w:color w:val="000000" w:themeColor="text1"/>
+          <w:lang w:val="en-US"/>
+        </w:rPr>
+        <w:t>Towers can be damaged by enemies</w:t>
+      </w:r>
+    </w:p>
+    <w:p>
+      <w:pPr>
+        <w:spacing w:after="240" w:line="276" w:lineRule="auto"/>
+        <w:ind w:left="360"/>
+        <w:rPr>
+          <w:rFonts w:ascii="Baskerville" w:hAnsi="Baskerville"/>
           <w:color w:val="000000" w:themeColor="text1"/>
           <w:sz w:val="32"/>
           <w:szCs w:val="32"/>
           <w:lang w:val="en-US"/>
         </w:rPr>
-        <w:t>Photo of main menu</w:t>
-      </w:r>
-    </w:p>
-    <w:p>
-      <w:pPr>
-        <w:spacing w:after="240" w:line="276" w:lineRule="auto"/>
+      </w:pPr>
+      <w:r>
         <w:rPr>
           <w:rFonts w:ascii="Baskerville" w:hAnsi="Baskerville"/>
           <w:color w:val="000000" w:themeColor="text1"/>
@@ -859,8 +931,12 @@
           <w:szCs w:val="32"/>
           <w:lang w:val="en-US"/>
         </w:rPr>
-      </w:pPr>
-      <w:r>
+        <w:t>Photo of main menu</w:t>
+      </w:r>
+    </w:p>
+    <w:p>
+      <w:pPr>
+        <w:spacing w:after="240" w:line="276" w:lineRule="auto"/>
         <w:rPr>
           <w:rFonts w:ascii="Baskerville" w:hAnsi="Baskerville"/>
           <w:color w:val="000000" w:themeColor="text1"/>
@@ -868,8 +944,7 @@
           <w:szCs w:val="32"/>
           <w:lang w:val="en-US"/>
         </w:rPr>
-        <w:t xml:space="preserve">   </w:t>
-      </w:r>
+      </w:pPr>
       <w:r>
         <w:rPr>
           <w:rFonts w:ascii="Baskerville" w:hAnsi="Baskerville"/>
@@ -878,6 +953,16 @@
           <w:szCs w:val="32"/>
           <w:lang w:val="en-US"/>
         </w:rPr>
+        <w:t xml:space="preserve">   </w:t>
+      </w:r>
+      <w:r>
+        <w:rPr>
+          <w:rFonts w:ascii="Baskerville" w:hAnsi="Baskerville"/>
+          <w:color w:val="000000" w:themeColor="text1"/>
+          <w:sz w:val="32"/>
+          <w:szCs w:val="32"/>
+          <w:lang w:val="en-US"/>
+        </w:rPr>
         <w:t xml:space="preserve">  </w:t>
       </w:r>
       <w:r>
@@ -888,9 +973,9 @@
           <w:lang w:val="en-US"/>
         </w:rPr>
         <w:drawing>
-          <wp:inline distT="0" distB="0" distL="0" distR="0" wp14:anchorId="1EC2D064" wp14:editId="0CE33075">
-            <wp:extent cx="4096045" cy="2623457"/>
-            <wp:effectExtent l="0" t="0" r="0" b="5715"/>
+          <wp:inline distT="0" distB="0" distL="0" distR="0" wp14:anchorId="1EC2D064" wp14:editId="48A5B4E3">
+            <wp:extent cx="3810000" cy="2440250"/>
+            <wp:effectExtent l="0" t="0" r="0" b="0"/>
             <wp:docPr id="224432474" name="Kuva 1" descr="Kuva, joka sisältää kohteen animaatio, pikseli&#10;&#10;Kuvaus luotu automaattisesti"/>
             <wp:cNvGraphicFramePr>
               <a:graphicFrameLocks xmlns:a="http://schemas.openxmlformats.org/drawingml/2006/main" noChangeAspect="1"/>
@@ -917,7 +1002,7 @@
                   <pic:spPr>
                     <a:xfrm>
                       <a:off x="0" y="0"/>
-                      <a:ext cx="4152303" cy="2659490"/>
+                      <a:ext cx="3883128" cy="2487087"/>
                     </a:xfrm>
                     <a:prstGeom prst="rect">
                       <a:avLst/>
@@ -1825,7 +1910,25 @@
           <w:kern w:val="0"/>
           <w:lang w:val="en-US"/>
         </w:rPr>
-        <w:t>Our game also has structure where damage given by one object to another one is dependent on the type of the object giving damage and type of the object receiving damage. For example, Tower type “Water Mage” gives more damage to “Inferno” type enemy, but also it receives more damage, when damage is given by Enemy type “Boss Knight” or “Tank”. Under will be picture of this structure.</w:t>
+        <w:t xml:space="preserve">Our game also has structure where damage given by one object to another one is dependent on the type of the object giving damage and type of the object receiving damage. For example, Tower type “Water Mage” gives more damage to “Inferno” type enemy, but also it receives more damage, when </w:t>
+      </w:r>
+      <w:r>
+        <w:rPr>
+          <w:rFonts w:ascii="Baskerville" w:hAnsi="Baskerville" w:cs="Helvetica Neue"/>
+          <w:color w:val="2A3140"/>
+          <w:kern w:val="0"/>
+          <w:lang w:val="en-US"/>
+        </w:rPr>
+        <w:t>attacked</w:t>
+      </w:r>
+      <w:r>
+        <w:rPr>
+          <w:rFonts w:ascii="Baskerville" w:hAnsi="Baskerville" w:cs="Helvetica Neue"/>
+          <w:color w:val="2A3140"/>
+          <w:kern w:val="0"/>
+          <w:lang w:val="en-US"/>
+        </w:rPr>
+        <w:t xml:space="preserve"> by Enemy type “Boss Knight” or “Tank”.</w:t>
       </w:r>
     </w:p>
     <w:p>
@@ -1833,7 +1936,6 @@
         <w:autoSpaceDE w:val="0"/>
         <w:autoSpaceDN w:val="0"/>
         <w:adjustRightInd w:val="0"/>
-        <w:spacing w:after="240" w:line="276" w:lineRule="auto"/>
         <w:ind w:left="360"/>
         <w:rPr>
           <w:rFonts w:ascii="Baskerville" w:hAnsi="Baskerville" w:cs="Helvetica Neue"/>
@@ -1853,31 +1955,30 @@
           <w:szCs w:val="28"/>
           <w:lang w:val="en-US"/>
         </w:rPr>
-        <w:t xml:space="preserve">Detailed picture of </w:t>
-      </w:r>
-      <w:proofErr w:type="gramStart"/>
-      <w:r>
-        <w:rPr>
-          <w:rFonts w:ascii="Baskerville" w:hAnsi="Baskerville" w:cs="Helvetica Neue"/>
-          <w:color w:val="2A3140"/>
-          <w:kern w:val="0"/>
-          <w:sz w:val="28"/>
-          <w:szCs w:val="28"/>
-          <w:lang w:val="en-US"/>
-        </w:rPr>
-        <w:t>type based</w:t>
-      </w:r>
-      <w:proofErr w:type="gramEnd"/>
-      <w:r>
-        <w:rPr>
-          <w:rFonts w:ascii="Baskerville" w:hAnsi="Baskerville" w:cs="Helvetica Neue"/>
-          <w:color w:val="2A3140"/>
-          <w:kern w:val="0"/>
-          <w:sz w:val="28"/>
-          <w:szCs w:val="28"/>
-          <w:lang w:val="en-US"/>
-        </w:rPr>
-        <w:t xml:space="preserve"> damage structure</w:t>
+        <w:t>Detailed picture of type based damage structure</w:t>
+      </w:r>
+    </w:p>
+    <w:p>
+      <w:pPr>
+        <w:autoSpaceDE w:val="0"/>
+        <w:autoSpaceDN w:val="0"/>
+        <w:adjustRightInd w:val="0"/>
+        <w:ind w:left="360"/>
+        <w:rPr>
+          <w:rFonts w:ascii="Baskerville" w:hAnsi="Baskerville" w:cs="Helvetica Neue"/>
+          <w:color w:val="2A3140"/>
+          <w:kern w:val="0"/>
+          <w:lang w:val="en-US"/>
+        </w:rPr>
+      </w:pPr>
+      <w:r>
+        <w:rPr>
+          <w:rFonts w:ascii="Baskerville" w:hAnsi="Baskerville" w:cs="Helvetica Neue"/>
+          <w:color w:val="2A3140"/>
+          <w:kern w:val="0"/>
+          <w:lang w:val="en-US"/>
+        </w:rPr>
+        <w:t>(Blue arrow means tower is giving more damage to enemy and red arrow means another way amount)</w:t>
       </w:r>
     </w:p>
     <w:p>
@@ -2088,27 +2189,22 @@
           <w:lang w:val="en-US"/>
         </w:rPr>
         <w:lastRenderedPageBreak/>
-        <w:t xml:space="preserve">Instructions for building and using the </w:t>
-      </w:r>
-      <w:proofErr w:type="gramStart"/>
-      <w:r>
+        <w:t>Instructions for building and using the software</w:t>
+      </w:r>
+    </w:p>
+    <w:p>
+      <w:pPr>
+        <w:spacing w:after="240" w:line="276" w:lineRule="auto"/>
+        <w:ind w:left="360"/>
         <w:rPr>
           <w:rFonts w:ascii="Baskerville" w:hAnsi="Baskerville"/>
           <w:b/>
           <w:bCs/>
           <w:color w:val="000000" w:themeColor="text1"/>
-          <w:sz w:val="28"/>
-          <w:szCs w:val="28"/>
-          <w:lang w:val="en-US"/>
-        </w:rPr>
-        <w:t>software</w:t>
-      </w:r>
-      <w:proofErr w:type="gramEnd"/>
-    </w:p>
-    <w:p>
-      <w:pPr>
-        <w:spacing w:after="240" w:line="276" w:lineRule="auto"/>
-        <w:ind w:left="360"/>
+          <w:lang w:val="en-US"/>
+        </w:rPr>
+      </w:pPr>
+      <w:r>
         <w:rPr>
           <w:rFonts w:ascii="Baskerville" w:hAnsi="Baskerville"/>
           <w:b/>
@@ -2116,15 +2212,6 @@
           <w:color w:val="000000" w:themeColor="text1"/>
           <w:lang w:val="en-US"/>
         </w:rPr>
-      </w:pPr>
-      <w:r>
-        <w:rPr>
-          <w:rFonts w:ascii="Baskerville" w:hAnsi="Baskerville"/>
-          <w:b/>
-          <w:bCs/>
-          <w:color w:val="000000" w:themeColor="text1"/>
-          <w:lang w:val="en-US"/>
-        </w:rPr>
         <w:t>Building instructions</w:t>
       </w:r>
     </w:p>
@@ -2154,16 +2241,14 @@
         </w:rPr>
         <w:t xml:space="preserve"> user </w:t>
       </w:r>
-      <w:proofErr w:type="gramStart"/>
-      <w:r>
-        <w:rPr>
-          <w:rFonts w:ascii="Baskerville" w:hAnsi="Baskerville"/>
-          <w:color w:val="000000" w:themeColor="text1"/>
-          <w:lang w:val="en-US"/>
-        </w:rPr>
-        <w:t>has to</w:t>
-      </w:r>
-      <w:proofErr w:type="gramEnd"/>
+      <w:r>
+        <w:rPr>
+          <w:rFonts w:ascii="Baskerville" w:hAnsi="Baskerville"/>
+          <w:color w:val="000000" w:themeColor="text1"/>
+          <w:lang w:val="en-US"/>
+        </w:rPr>
+        <w:t>must</w:t>
+      </w:r>
       <w:r>
         <w:rPr>
           <w:rFonts w:ascii="Baskerville" w:hAnsi="Baskerville"/>
@@ -2596,7 +2681,6 @@
         <w:t>cmake</w:t>
       </w:r>
       <w:proofErr w:type="spellEnd"/>
-      <w:proofErr w:type="gramStart"/>
       <w:r>
         <w:rPr>
           <w:rFonts w:ascii="Baskerville" w:hAnsi="Baskerville"/>
@@ -2605,7 +2689,6 @@
         </w:rPr>
         <w:t xml:space="preserve"> ..</w:t>
       </w:r>
-      <w:proofErr w:type="gramEnd"/>
     </w:p>
     <w:p>
       <w:pPr>
@@ -2639,19 +2722,8 @@
           <w:kern w:val="0"/>
           <w:lang w:val="en-US"/>
         </w:rPr>
-        <w:t xml:space="preserve"> -DCMAKE_BUILD_TYPE=Debug</w:t>
-      </w:r>
-      <w:proofErr w:type="gramStart"/>
-      <w:r>
-        <w:rPr>
-          <w:rFonts w:ascii="Baskerville" w:hAnsi="Baskerville" w:cs="AppleSystemUIFont"/>
-          <w:color w:val="000000" w:themeColor="text1"/>
-          <w:kern w:val="0"/>
-          <w:lang w:val="en-US"/>
-        </w:rPr>
-        <w:t xml:space="preserve"> ..</w:t>
-      </w:r>
-      <w:proofErr w:type="gramEnd"/>
+        <w:t xml:space="preserve"> -DCMAKE_BUILD_TYPE=Debug ..</w:t>
+      </w:r>
     </w:p>
     <w:p>
       <w:pPr>
@@ -2686,7 +2758,6 @@
         <w:t xml:space="preserve"> --</w:t>
       </w:r>
       <w:proofErr w:type="spellStart"/>
-      <w:proofErr w:type="gramStart"/>
       <w:r>
         <w:rPr>
           <w:rFonts w:ascii="Baskerville" w:hAnsi="Baskerville" w:cs="AppleSystemUIFont"/>
@@ -2704,7 +2775,6 @@
         </w:rPr>
         <w:t xml:space="preserve"> .</w:t>
       </w:r>
-      <w:proofErr w:type="gramEnd"/>
     </w:p>
     <w:p>
       <w:pPr>
@@ -2746,19 +2816,9 @@
           <w:color w:val="000000" w:themeColor="text1"/>
           <w:lang w:val="en-US"/>
         </w:rPr>
-        <w:t xml:space="preserve">by going to the build folder of the project and executing </w:t>
-      </w:r>
-      <w:proofErr w:type="gramStart"/>
-      <w:r>
-        <w:rPr>
-          <w:rFonts w:ascii="Baskerville" w:hAnsi="Baskerville"/>
-          <w:color w:val="000000" w:themeColor="text1"/>
-          <w:lang w:val="en-US"/>
-        </w:rPr>
-        <w:t>“./</w:t>
+        <w:t>by going to the build folder of the project and executing “./</w:t>
       </w:r>
       <w:proofErr w:type="spellStart"/>
-      <w:proofErr w:type="gramEnd"/>
       <w:r>
         <w:rPr>
           <w:rFonts w:ascii="Baskerville" w:hAnsi="Baskerville"/>
@@ -2837,16 +2897,14 @@
         </w:rPr>
         <w:t xml:space="preserve">Game starts with main menu, where user should choose which type of level they want to play. User can choose to play already existing level, after what in front of </w:t>
       </w:r>
-      <w:proofErr w:type="gramStart"/>
-      <w:r>
-        <w:rPr>
-          <w:rFonts w:ascii="Baskerville" w:hAnsi="Baskerville"/>
-          <w:color w:val="000000" w:themeColor="text1"/>
-          <w:lang w:val="en-US"/>
-        </w:rPr>
-        <w:t>users</w:t>
-      </w:r>
-      <w:proofErr w:type="gramEnd"/>
+      <w:r>
+        <w:rPr>
+          <w:rFonts w:ascii="Baskerville" w:hAnsi="Baskerville"/>
+          <w:color w:val="000000" w:themeColor="text1"/>
+          <w:lang w:val="en-US"/>
+        </w:rPr>
+        <w:t>user’s</w:t>
+      </w:r>
       <w:r>
         <w:rPr>
           <w:rFonts w:ascii="Baskerville" w:hAnsi="Baskerville"/>
@@ -2944,18 +3002,32 @@
           <w:color w:val="000000" w:themeColor="text1"/>
           <w:lang w:val="en-US"/>
         </w:rPr>
-        <w:t xml:space="preserve"> remaining. With money that user has, user can buy towers from side menu by clicking on then and dragging to play field. All towers have different stats as health, damage, etc. That can be seen to the right side from tower. In the side menu is also “Start round” button that will start new round when pressed. Button will start new round that will </w:t>
-      </w:r>
-      <w:proofErr w:type="spellStart"/>
-      <w:r>
-        <w:rPr>
-          <w:rFonts w:ascii="Baskerville" w:hAnsi="Baskerville"/>
-          <w:color w:val="000000" w:themeColor="text1"/>
-          <w:lang w:val="en-US"/>
-        </w:rPr>
-        <w:t>generat</w:t>
-      </w:r>
-      <w:proofErr w:type="spellEnd"/>
+        <w:t xml:space="preserve"> remaining. With money that user has, user can buy towers from side menu by clicking on then and dragging </w:t>
+      </w:r>
+      <w:r>
+        <w:rPr>
+          <w:rFonts w:ascii="Baskerville" w:hAnsi="Baskerville"/>
+          <w:color w:val="000000" w:themeColor="text1"/>
+          <w:lang w:val="en-US"/>
+        </w:rPr>
+        <w:t>to the</w:t>
+      </w:r>
+      <w:r>
+        <w:rPr>
+          <w:rFonts w:ascii="Baskerville" w:hAnsi="Baskerville"/>
+          <w:color w:val="000000" w:themeColor="text1"/>
+          <w:lang w:val="en-US"/>
+        </w:rPr>
+        <w:t xml:space="preserve"> play field. All towers have different stats as health, damage, etc. That can be seen to the right side from tower. In the side menu is also “Start round” button that will start new round when pressed. Button will start new round that will generat</w:t>
+      </w:r>
+      <w:r>
+        <w:rPr>
+          <w:rFonts w:ascii="Baskerville" w:hAnsi="Baskerville"/>
+          <w:color w:val="000000" w:themeColor="text1"/>
+          <w:lang w:val="en-US"/>
+        </w:rPr>
+        <w:t>e</w:t>
+      </w:r>
       <w:r>
         <w:rPr>
           <w:rFonts w:ascii="Baskerville" w:hAnsi="Baskerville"/>
@@ -2964,16 +3036,14 @@
         </w:rPr>
         <w:t xml:space="preserve"> some specific </w:t>
       </w:r>
-      <w:proofErr w:type="gramStart"/>
-      <w:r>
-        <w:rPr>
-          <w:rFonts w:ascii="Baskerville" w:hAnsi="Baskerville"/>
-          <w:color w:val="000000" w:themeColor="text1"/>
-          <w:lang w:val="en-US"/>
-        </w:rPr>
-        <w:t>amount</w:t>
-      </w:r>
-      <w:proofErr w:type="gramEnd"/>
+      <w:r>
+        <w:rPr>
+          <w:rFonts w:ascii="Baskerville" w:hAnsi="Baskerville"/>
+          <w:color w:val="000000" w:themeColor="text1"/>
+          <w:lang w:val="en-US"/>
+        </w:rPr>
+        <w:t>number</w:t>
+      </w:r>
       <w:r>
         <w:rPr>
           <w:rFonts w:ascii="Baskerville" w:hAnsi="Baskerville"/>
@@ -2982,23 +3052,37 @@
         </w:rPr>
         <w:t xml:space="preserve"> of enemies (depending on current round). Enemies will spawn on left side on in game level on the first piece of road and </w:t>
       </w:r>
-      <w:proofErr w:type="gramStart"/>
-      <w:r>
-        <w:rPr>
-          <w:rFonts w:ascii="Baskerville" w:hAnsi="Baskerville"/>
-          <w:color w:val="000000" w:themeColor="text1"/>
-          <w:lang w:val="en-US"/>
-        </w:rPr>
-        <w:t>enemies</w:t>
-      </w:r>
-      <w:proofErr w:type="gramEnd"/>
-      <w:r>
-        <w:rPr>
-          <w:rFonts w:ascii="Baskerville" w:hAnsi="Baskerville"/>
-          <w:color w:val="000000" w:themeColor="text1"/>
-          <w:lang w:val="en-US"/>
-        </w:rPr>
-        <w:t xml:space="preserve"> mission is to get to the house that is located somewhere on the right side of the in game level. If they get to the house user will lose lives (one enemy takes on life).</w:t>
+      <w:r>
+        <w:rPr>
+          <w:rFonts w:ascii="Baskerville" w:hAnsi="Baskerville"/>
+          <w:color w:val="000000" w:themeColor="text1"/>
+          <w:lang w:val="en-US"/>
+        </w:rPr>
+        <w:t>enemies’</w:t>
+      </w:r>
+      <w:r>
+        <w:rPr>
+          <w:rFonts w:ascii="Baskerville" w:hAnsi="Baskerville"/>
+          <w:color w:val="000000" w:themeColor="text1"/>
+          <w:lang w:val="en-US"/>
+        </w:rPr>
+        <w:t xml:space="preserve"> mission is to get to the house that is located somewhere on the right side of the </w:t>
+      </w:r>
+      <w:r>
+        <w:rPr>
+          <w:rFonts w:ascii="Baskerville" w:hAnsi="Baskerville"/>
+          <w:color w:val="000000" w:themeColor="text1"/>
+          <w:lang w:val="en-US"/>
+        </w:rPr>
+        <w:t>in-game</w:t>
+      </w:r>
+      <w:r>
+        <w:rPr>
+          <w:rFonts w:ascii="Baskerville" w:hAnsi="Baskerville"/>
+          <w:color w:val="000000" w:themeColor="text1"/>
+          <w:lang w:val="en-US"/>
+        </w:rPr>
+        <w:t xml:space="preserve"> level. If they get to the house user will lose lives (one enemy takes on life).</w:t>
       </w:r>
     </w:p>
     <w:p>
@@ -3020,16 +3104,14 @@
         <w:lastRenderedPageBreak/>
         <w:t xml:space="preserve">Depending on </w:t>
       </w:r>
-      <w:proofErr w:type="gramStart"/>
-      <w:r>
-        <w:rPr>
-          <w:rFonts w:ascii="Baskerville" w:hAnsi="Baskerville"/>
-          <w:color w:val="000000" w:themeColor="text1"/>
-          <w:lang w:val="en-US"/>
-        </w:rPr>
-        <w:t>enemies</w:t>
-      </w:r>
-      <w:proofErr w:type="gramEnd"/>
+      <w:r>
+        <w:rPr>
+          <w:rFonts w:ascii="Baskerville" w:hAnsi="Baskerville"/>
+          <w:color w:val="000000" w:themeColor="text1"/>
+          <w:lang w:val="en-US"/>
+        </w:rPr>
+        <w:t>enemy’s</w:t>
+      </w:r>
       <w:r>
         <w:rPr>
           <w:rFonts w:ascii="Baskerville" w:hAnsi="Baskerville"/>
@@ -3193,6 +3275,14 @@
         </w:rPr>
         <w:t xml:space="preserve"> to tower.</w:t>
       </w:r>
+      <w:r>
+        <w:rPr>
+          <w:rFonts w:ascii="Baskerville" w:hAnsi="Baskerville"/>
+          <w:color w:val="000000" w:themeColor="text1"/>
+          <w:lang w:val="en-US"/>
+        </w:rPr>
+        <w:t xml:space="preserve"> One tower can be upgraded only twice.</w:t>
+      </w:r>
     </w:p>
     <w:p>
       <w:pPr>
@@ -3228,23 +3318,37 @@
         </w:rPr>
         <w:t xml:space="preserve">eals different amount of damage </w:t>
       </w:r>
-      <w:proofErr w:type="gramStart"/>
-      <w:r>
-        <w:rPr>
-          <w:rFonts w:ascii="Baskerville" w:hAnsi="Baskerville"/>
-          <w:color w:val="000000" w:themeColor="text1"/>
-          <w:lang w:val="en-US"/>
-        </w:rPr>
-        <w:t>depending</w:t>
-      </w:r>
-      <w:proofErr w:type="gramEnd"/>
-      <w:r>
-        <w:rPr>
-          <w:rFonts w:ascii="Baskerville" w:hAnsi="Baskerville"/>
-          <w:color w:val="000000" w:themeColor="text1"/>
-          <w:lang w:val="en-US"/>
-        </w:rPr>
-        <w:t xml:space="preserve"> what type they are and what type object that they are attacking. User wins game by </w:t>
+      <w:r>
+        <w:rPr>
+          <w:rFonts w:ascii="Baskerville" w:hAnsi="Baskerville"/>
+          <w:color w:val="000000" w:themeColor="text1"/>
+          <w:lang w:val="en-US"/>
+        </w:rPr>
+        <w:t>depending on</w:t>
+      </w:r>
+      <w:r>
+        <w:rPr>
+          <w:rFonts w:ascii="Baskerville" w:hAnsi="Baskerville"/>
+          <w:color w:val="000000" w:themeColor="text1"/>
+          <w:lang w:val="en-US"/>
+        </w:rPr>
+        <w:t xml:space="preserve"> what type they are and what </w:t>
+      </w:r>
+      <w:r>
+        <w:rPr>
+          <w:rFonts w:ascii="Baskerville" w:hAnsi="Baskerville"/>
+          <w:color w:val="000000" w:themeColor="text1"/>
+          <w:lang w:val="en-US"/>
+        </w:rPr>
+        <w:t>type of</w:t>
+      </w:r>
+      <w:r>
+        <w:rPr>
+          <w:rFonts w:ascii="Baskerville" w:hAnsi="Baskerville"/>
+          <w:color w:val="000000" w:themeColor="text1"/>
+          <w:lang w:val="en-US"/>
+        </w:rPr>
+        <w:t xml:space="preserve"> object that they are attacking. User wins game by </w:t>
       </w:r>
       <w:r>
         <w:rPr>
@@ -3294,16 +3398,14 @@
         </w:rPr>
         <w:t xml:space="preserve"> when users </w:t>
       </w:r>
-      <w:proofErr w:type="gramStart"/>
-      <w:r>
-        <w:rPr>
-          <w:rFonts w:ascii="Baskerville" w:hAnsi="Baskerville"/>
-          <w:color w:val="000000" w:themeColor="text1"/>
-          <w:lang w:val="en-US"/>
-        </w:rPr>
-        <w:t>lives</w:t>
-      </w:r>
-      <w:proofErr w:type="gramEnd"/>
+      <w:r>
+        <w:rPr>
+          <w:rFonts w:ascii="Baskerville" w:hAnsi="Baskerville"/>
+          <w:color w:val="000000" w:themeColor="text1"/>
+          <w:lang w:val="en-US"/>
+        </w:rPr>
+        <w:t>live</w:t>
+      </w:r>
       <w:r>
         <w:rPr>
           <w:rFonts w:ascii="Baskerville" w:hAnsi="Baskerville"/>
@@ -3552,6 +3654,35 @@
         </w:rPr>
         <w:t>."</w:t>
       </w:r>
+      <w:r>
+        <w:rPr>
+          <w:rFonts w:ascii="Baskerville" w:hAnsi="Baskerville" w:cs="Helvetica Neue"/>
+          <w:color w:val="2A3140"/>
+          <w:kern w:val="0"/>
+          <w:lang w:val="en-US"/>
+        </w:rPr>
+        <w:t xml:space="preserve"> that can be launched from build folder by calling “./</w:t>
+      </w:r>
+      <w:proofErr w:type="spellStart"/>
+      <w:r>
+        <w:rPr>
+          <w:rFonts w:ascii="Baskerville" w:hAnsi="Baskerville" w:cs="Helvetica Neue"/>
+          <w:color w:val="2A3140"/>
+          <w:kern w:val="0"/>
+          <w:lang w:val="en-US"/>
+        </w:rPr>
+        <w:t>TestRunner</w:t>
+      </w:r>
+      <w:proofErr w:type="spellEnd"/>
+      <w:r>
+        <w:rPr>
+          <w:rFonts w:ascii="Baskerville" w:hAnsi="Baskerville" w:cs="Helvetica Neue"/>
+          <w:color w:val="2A3140"/>
+          <w:kern w:val="0"/>
+          <w:lang w:val="en-US"/>
+        </w:rPr>
+        <w:t xml:space="preserve">” command in the terminal. </w:t>
+      </w:r>
     </w:p>
     <w:p>
       <w:pPr>
@@ -3582,8 +3713,9 @@
         <w:spacing w:after="240" w:line="276" w:lineRule="auto"/>
         <w:ind w:left="360"/>
         <w:rPr>
-          <w:rFonts w:ascii="Baskerville" w:hAnsi="Baskerville"/>
-          <w:color w:val="000000" w:themeColor="text1"/>
+          <w:rFonts w:ascii="Baskerville" w:hAnsi="Baskerville" w:cs="Helvetica Neue"/>
+          <w:color w:val="2A3140"/>
+          <w:kern w:val="0"/>
           <w:lang w:val="en-US"/>
         </w:rPr>
       </w:pPr>
@@ -3670,6 +3802,41 @@
         </w:rPr>
         <w:t xml:space="preserve"> classes. By evaluating both successful and failure scenarios, our tests contribute to the robustness of the codebase, providing confidence in the reliability and correctness of our game implementation.</w:t>
       </w:r>
+    </w:p>
+    <w:p>
+      <w:pPr>
+        <w:spacing w:after="240" w:line="276" w:lineRule="auto"/>
+        <w:ind w:left="360"/>
+        <w:rPr>
+          <w:rFonts w:ascii="Baskerville" w:hAnsi="Baskerville" w:cs="Helvetica Neue"/>
+          <w:color w:val="2A3140"/>
+          <w:kern w:val="0"/>
+          <w:lang w:val="en-US"/>
+        </w:rPr>
+      </w:pPr>
+    </w:p>
+    <w:p>
+      <w:pPr>
+        <w:spacing w:after="240" w:line="276" w:lineRule="auto"/>
+        <w:ind w:left="360"/>
+        <w:rPr>
+          <w:rFonts w:ascii="Baskerville" w:hAnsi="Baskerville" w:cs="Helvetica Neue"/>
+          <w:color w:val="2A3140"/>
+          <w:kern w:val="0"/>
+          <w:lang w:val="en-US"/>
+        </w:rPr>
+      </w:pPr>
+    </w:p>
+    <w:p>
+      <w:pPr>
+        <w:spacing w:after="240" w:line="276" w:lineRule="auto"/>
+        <w:ind w:left="360"/>
+        <w:rPr>
+          <w:rFonts w:ascii="Baskerville" w:hAnsi="Baskerville"/>
+          <w:color w:val="000000" w:themeColor="text1"/>
+          <w:lang w:val="en-US"/>
+        </w:rPr>
+      </w:pPr>
     </w:p>
     <w:p>
       <w:pPr>
@@ -3699,6 +3866,7 @@
           <w:szCs w:val="28"/>
           <w:lang w:val="en-US"/>
         </w:rPr>
+        <w:lastRenderedPageBreak/>
         <w:t>Work log</w:t>
       </w:r>
     </w:p>
@@ -3851,7 +4019,6 @@
         </w:rPr>
         <w:t xml:space="preserve">t class development and connected object, level and game class together. Made animation for objects. </w:t>
       </w:r>
-      <w:proofErr w:type="gramStart"/>
       <w:r>
         <w:rPr>
           <w:rStyle w:val="Voimakas"/>
@@ -3862,9 +4029,8 @@
           <w:shd w:val="clear" w:color="auto" w:fill="FFFFFF"/>
           <w:lang w:val="en-US"/>
         </w:rPr>
-        <w:t>And also</w:t>
-      </w:r>
-      <w:proofErr w:type="gramEnd"/>
+        <w:t>And</w:t>
+      </w:r>
       <w:r>
         <w:rPr>
           <w:rStyle w:val="Voimakas"/>
@@ -3928,7 +4094,6 @@
           <w:shd w:val="clear" w:color="auto" w:fill="FFFFFF"/>
           <w:lang w:val="en-US"/>
         </w:rPr>
-        <w:lastRenderedPageBreak/>
         <w:t xml:space="preserve">Leo: Developed object class and all subclasses with different abilities to each object. </w:t>
       </w:r>
     </w:p>
@@ -4145,7 +4310,23 @@
           <w:color w:val="000000" w:themeColor="text1"/>
           <w:lang w:val="en-US"/>
         </w:rPr>
-        <w:t xml:space="preserve">Mikhail and Leo continued working on the classes that they started on the precious week, implementing tests at the side. Aki continued with textures and </w:t>
+        <w:t>Mikhail and Leo continued working on the classes that they started on the pre</w:t>
+      </w:r>
+      <w:r>
+        <w:rPr>
+          <w:rFonts w:ascii="Baskerville" w:hAnsi="Baskerville"/>
+          <w:color w:val="000000" w:themeColor="text1"/>
+          <w:lang w:val="en-US"/>
+        </w:rPr>
+        <w:t>v</w:t>
+      </w:r>
+      <w:r>
+        <w:rPr>
+          <w:rFonts w:ascii="Baskerville" w:hAnsi="Baskerville"/>
+          <w:color w:val="000000" w:themeColor="text1"/>
+          <w:lang w:val="en-US"/>
+        </w:rPr>
+        <w:t xml:space="preserve">ious week, implementing tests at the side. Aki continued with textures and </w:t>
       </w:r>
       <w:proofErr w:type="spellStart"/>
       <w:r>
@@ -4182,7 +4363,23 @@
           <w:color w:val="000000" w:themeColor="text1"/>
           <w:lang w:val="en-US"/>
         </w:rPr>
-        <w:t xml:space="preserve">Week 46: Mikhail moved to work on connecting his level class to Leo’s object class, and Leo moved to developing enemy and tower class. </w:t>
+        <w:t>Week 46: Mikhail moved to work on connecting his level class to Leo’s object class, and Leo moved to developing enemy and tower class</w:t>
+      </w:r>
+      <w:r>
+        <w:rPr>
+          <w:rFonts w:ascii="Baskerville" w:hAnsi="Baskerville"/>
+          <w:color w:val="000000" w:themeColor="text1"/>
+          <w:lang w:val="en-US"/>
+        </w:rPr>
+        <w:t>es</w:t>
+      </w:r>
+      <w:r>
+        <w:rPr>
+          <w:rFonts w:ascii="Baskerville" w:hAnsi="Baskerville"/>
+          <w:color w:val="000000" w:themeColor="text1"/>
+          <w:lang w:val="en-US"/>
+        </w:rPr>
+        <w:t xml:space="preserve">. </w:t>
       </w:r>
       <w:proofErr w:type="spellStart"/>
       <w:r>
@@ -4276,24 +4473,14 @@
         </w:rPr>
         <w:t xml:space="preserve">Week 48: Mikhail made animation mechanism for all </w:t>
       </w:r>
-      <w:proofErr w:type="gramStart"/>
-      <w:r>
-        <w:rPr>
-          <w:rFonts w:ascii="Baskerville" w:hAnsi="Baskerville"/>
-          <w:color w:val="000000" w:themeColor="text1"/>
-          <w:lang w:val="en-US"/>
-        </w:rPr>
-        <w:t xml:space="preserve">textures, </w:t>
-      </w:r>
-      <w:r>
-        <w:rPr>
-          <w:rFonts w:ascii="Baskerville" w:hAnsi="Baskerville"/>
-          <w:color w:val="000000" w:themeColor="text1"/>
-          <w:lang w:val="en-US"/>
-        </w:rPr>
-        <w:t xml:space="preserve"> made</w:t>
-      </w:r>
-      <w:proofErr w:type="gramEnd"/>
+      <w:r>
+        <w:rPr>
+          <w:rFonts w:ascii="Baskerville" w:hAnsi="Baskerville"/>
+          <w:color w:val="000000" w:themeColor="text1"/>
+          <w:lang w:val="en-US"/>
+        </w:rPr>
+        <w:t>textures, made</w:t>
+      </w:r>
       <w:r>
         <w:rPr>
           <w:rFonts w:ascii="Baskerville" w:hAnsi="Baskerville"/>
@@ -4361,18 +4548,17 @@
           <w:color w:val="000000" w:themeColor="text1"/>
           <w:lang w:val="en-US"/>
         </w:rPr>
+        <w:lastRenderedPageBreak/>
         <w:t xml:space="preserve">Week 49: All team worked on finishing touches of the project and </w:t>
       </w:r>
-      <w:proofErr w:type="spellStart"/>
-      <w:r>
-        <w:rPr>
-          <w:rFonts w:ascii="Baskerville" w:hAnsi="Baskerville"/>
-          <w:color w:val="000000" w:themeColor="text1"/>
-          <w:lang w:val="en-US"/>
-        </w:rPr>
-        <w:t>trouble shooting</w:t>
-      </w:r>
-      <w:proofErr w:type="spellEnd"/>
+      <w:r>
+        <w:rPr>
+          <w:rFonts w:ascii="Baskerville" w:hAnsi="Baskerville"/>
+          <w:color w:val="000000" w:themeColor="text1"/>
+          <w:lang w:val="en-US"/>
+        </w:rPr>
+        <w:t>troubleshooting</w:t>
+      </w:r>
       <w:r>
         <w:rPr>
           <w:rFonts w:ascii="Baskerville" w:hAnsi="Baskerville"/>
@@ -5210,7 +5396,6 @@
   <w:style w:type="character" w:default="1" w:styleId="Kappaleenoletusfontti">
     <w:name w:val="Default Paragraph Font"/>
     <w:uiPriority w:val="1"/>
-    <w:semiHidden/>
     <w:unhideWhenUsed/>
   </w:style>
   <w:style w:type="table" w:default="1" w:styleId="Normaalitaulukko">

</xml_diff>

<commit_message>
fixed mispel with wrong amount of enemies and towers
</commit_message>
<xml_diff>
--- a/doc/documentation.docx
+++ b/doc/documentation.docx
@@ -597,8 +597,17 @@
           <w:rFonts w:ascii="Baskerville" w:hAnsi="Baskerville"/>
           <w:lang w:val="en-US"/>
         </w:rPr>
-        <w:t xml:space="preserve"> there is mechanic where damage between towers and enemies depends on objects type and on the type of object that it’s attacking</w:t>
-      </w:r>
+        <w:t xml:space="preserve"> there is mechanic where damage between towers and enemies depends on objects type and on the type of object that it’s </w:t>
+      </w:r>
+      <w:proofErr w:type="gramStart"/>
+      <w:r>
+        <w:rPr>
+          <w:rFonts w:ascii="Baskerville" w:hAnsi="Baskerville"/>
+          <w:lang w:val="en-US"/>
+        </w:rPr>
+        <w:t>attacking</w:t>
+      </w:r>
+      <w:proofErr w:type="gramEnd"/>
     </w:p>
     <w:p>
       <w:pPr>
@@ -614,7 +623,21 @@
           <w:rFonts w:ascii="Baskerville" w:hAnsi="Baskerville"/>
           <w:lang w:val="en-US"/>
         </w:rPr>
-        <w:t>Game starts with main menu, where user can choose level and difficulty to play. User can choose between few hard coded maps or randomly generated map. If user chooses randomly generated, game will randomly generate fully new level that player have never played before.</w:t>
+        <w:t>Game starts with main menu, where user can choose level</w:t>
+      </w:r>
+      <w:r>
+        <w:rPr>
+          <w:rFonts w:ascii="Baskerville" w:hAnsi="Baskerville"/>
+          <w:lang w:val="en-US"/>
+        </w:rPr>
+        <w:t xml:space="preserve"> to play</w:t>
+      </w:r>
+      <w:r>
+        <w:rPr>
+          <w:rFonts w:ascii="Baskerville" w:hAnsi="Baskerville"/>
+          <w:lang w:val="en-US"/>
+        </w:rPr>
+        <w:t>. User can choose between few hard coded maps or randomly generated map. If user chooses randomly generated, game will randomly generate fully new level that player have never played before.</w:t>
       </w:r>
     </w:p>
     <w:p>
@@ -788,7 +811,14 @@
           <w:rFonts w:ascii="Baskerville" w:hAnsi="Baskerville"/>
           <w:lang w:val="en-US"/>
         </w:rPr>
-        <w:t>8 types of towers</w:t>
+        <w:t>6</w:t>
+      </w:r>
+      <w:r>
+        <w:rPr>
+          <w:rFonts w:ascii="Baskerville" w:hAnsi="Baskerville"/>
+          <w:lang w:val="en-US"/>
+        </w:rPr>
+        <w:t xml:space="preserve"> types of towers</w:t>
       </w:r>
     </w:p>
     <w:p>
@@ -809,7 +839,14 @@
           <w:rFonts w:ascii="Baskerville" w:hAnsi="Baskerville"/>
           <w:lang w:val="en-US"/>
         </w:rPr>
-        <w:t>6 types of enemies</w:t>
+        <w:t>8</w:t>
+      </w:r>
+      <w:r>
+        <w:rPr>
+          <w:rFonts w:ascii="Baskerville" w:hAnsi="Baskerville"/>
+          <w:lang w:val="en-US"/>
+        </w:rPr>
+        <w:t xml:space="preserve"> types of enemies</w:t>
       </w:r>
     </w:p>
     <w:p>
@@ -856,6 +893,7 @@
         </w:rPr>
         <w:t xml:space="preserve">Different damage levels depending on type of </w:t>
       </w:r>
+      <w:proofErr w:type="gramStart"/>
       <w:r>
         <w:rPr>
           <w:rFonts w:ascii="Baskerville" w:hAnsi="Baskerville"/>
@@ -863,6 +901,7 @@
         </w:rPr>
         <w:t>object</w:t>
       </w:r>
+      <w:proofErr w:type="gramEnd"/>
     </w:p>
     <w:p>
       <w:pPr>
@@ -908,8 +947,18 @@
           <w:color w:val="000000" w:themeColor="text1"/>
           <w:lang w:val="en-US"/>
         </w:rPr>
-        <w:t>Towers can be damaged by enemies</w:t>
-      </w:r>
+        <w:t xml:space="preserve">Towers can be damaged by </w:t>
+      </w:r>
+      <w:proofErr w:type="gramStart"/>
+      <w:r>
+        <w:rPr>
+          <w:rFonts w:ascii="Baskerville" w:hAnsi="Baskerville"/>
+          <w:color w:val="000000" w:themeColor="text1"/>
+          <w:lang w:val="en-US"/>
+        </w:rPr>
+        <w:t>enemies</w:t>
+      </w:r>
+      <w:proofErr w:type="gramEnd"/>
     </w:p>
     <w:p>
       <w:pPr>
@@ -1955,7 +2004,31 @@
           <w:szCs w:val="28"/>
           <w:lang w:val="en-US"/>
         </w:rPr>
-        <w:t>Detailed picture of type based damage structure</w:t>
+        <w:t xml:space="preserve">Detailed picture of </w:t>
+      </w:r>
+      <w:proofErr w:type="gramStart"/>
+      <w:r>
+        <w:rPr>
+          <w:rFonts w:ascii="Baskerville" w:hAnsi="Baskerville" w:cs="Helvetica Neue"/>
+          <w:color w:val="2A3140"/>
+          <w:kern w:val="0"/>
+          <w:sz w:val="28"/>
+          <w:szCs w:val="28"/>
+          <w:lang w:val="en-US"/>
+        </w:rPr>
+        <w:t>type based</w:t>
+      </w:r>
+      <w:proofErr w:type="gramEnd"/>
+      <w:r>
+        <w:rPr>
+          <w:rFonts w:ascii="Baskerville" w:hAnsi="Baskerville" w:cs="Helvetica Neue"/>
+          <w:color w:val="2A3140"/>
+          <w:kern w:val="0"/>
+          <w:sz w:val="28"/>
+          <w:szCs w:val="28"/>
+          <w:lang w:val="en-US"/>
+        </w:rPr>
+        <w:t xml:space="preserve"> damage structure</w:t>
       </w:r>
     </w:p>
     <w:p>
@@ -2189,8 +2262,22 @@
           <w:lang w:val="en-US"/>
         </w:rPr>
         <w:lastRenderedPageBreak/>
-        <w:t>Instructions for building and using the software</w:t>
-      </w:r>
+        <w:t xml:space="preserve">Instructions for building and using the </w:t>
+      </w:r>
+      <w:proofErr w:type="gramStart"/>
+      <w:r>
+        <w:rPr>
+          <w:rFonts w:ascii="Baskerville" w:hAnsi="Baskerville"/>
+          <w:b/>
+          <w:bCs/>
+          <w:color w:val="000000" w:themeColor="text1"/>
+          <w:sz w:val="28"/>
+          <w:szCs w:val="28"/>
+          <w:lang w:val="en-US"/>
+        </w:rPr>
+        <w:t>software</w:t>
+      </w:r>
+      <w:proofErr w:type="gramEnd"/>
     </w:p>
     <w:p>
       <w:pPr>
@@ -2681,6 +2768,7 @@
         <w:t>cmake</w:t>
       </w:r>
       <w:proofErr w:type="spellEnd"/>
+      <w:proofErr w:type="gramStart"/>
       <w:r>
         <w:rPr>
           <w:rFonts w:ascii="Baskerville" w:hAnsi="Baskerville"/>
@@ -2689,6 +2777,7 @@
         </w:rPr>
         <w:t xml:space="preserve"> ..</w:t>
       </w:r>
+      <w:proofErr w:type="gramEnd"/>
     </w:p>
     <w:p>
       <w:pPr>
@@ -2722,8 +2811,19 @@
           <w:kern w:val="0"/>
           <w:lang w:val="en-US"/>
         </w:rPr>
-        <w:t xml:space="preserve"> -DCMAKE_BUILD_TYPE=Debug ..</w:t>
-      </w:r>
+        <w:t xml:space="preserve"> -DCMAKE_BUILD_TYPE=Debug</w:t>
+      </w:r>
+      <w:proofErr w:type="gramStart"/>
+      <w:r>
+        <w:rPr>
+          <w:rFonts w:ascii="Baskerville" w:hAnsi="Baskerville" w:cs="AppleSystemUIFont"/>
+          <w:color w:val="000000" w:themeColor="text1"/>
+          <w:kern w:val="0"/>
+          <w:lang w:val="en-US"/>
+        </w:rPr>
+        <w:t xml:space="preserve"> ..</w:t>
+      </w:r>
+      <w:proofErr w:type="gramEnd"/>
     </w:p>
     <w:p>
       <w:pPr>
@@ -2758,6 +2858,7 @@
         <w:t xml:space="preserve"> --</w:t>
       </w:r>
       <w:proofErr w:type="spellStart"/>
+      <w:proofErr w:type="gramStart"/>
       <w:r>
         <w:rPr>
           <w:rFonts w:ascii="Baskerville" w:hAnsi="Baskerville" w:cs="AppleSystemUIFont"/>
@@ -2775,6 +2876,7 @@
         </w:rPr>
         <w:t xml:space="preserve"> .</w:t>
       </w:r>
+      <w:proofErr w:type="gramEnd"/>
     </w:p>
     <w:p>
       <w:pPr>
@@ -2816,9 +2918,19 @@
           <w:color w:val="000000" w:themeColor="text1"/>
           <w:lang w:val="en-US"/>
         </w:rPr>
-        <w:t>by going to the build folder of the project and executing “./</w:t>
+        <w:t xml:space="preserve">by going to the build folder of the project and executing </w:t>
+      </w:r>
+      <w:proofErr w:type="gramStart"/>
+      <w:r>
+        <w:rPr>
+          <w:rFonts w:ascii="Baskerville" w:hAnsi="Baskerville"/>
+          <w:color w:val="000000" w:themeColor="text1"/>
+          <w:lang w:val="en-US"/>
+        </w:rPr>
+        <w:t>“./</w:t>
       </w:r>
       <w:proofErr w:type="spellStart"/>
+      <w:proofErr w:type="gramEnd"/>
       <w:r>
         <w:rPr>
           <w:rFonts w:ascii="Baskerville" w:hAnsi="Baskerville"/>
@@ -3661,9 +3773,20 @@
           <w:kern w:val="0"/>
           <w:lang w:val="en-US"/>
         </w:rPr>
-        <w:t xml:space="preserve"> that can be launched from build folder by calling “./</w:t>
+        <w:t xml:space="preserve"> that can be launched from build folder by calling </w:t>
+      </w:r>
+      <w:proofErr w:type="gramStart"/>
+      <w:r>
+        <w:rPr>
+          <w:rFonts w:ascii="Baskerville" w:hAnsi="Baskerville" w:cs="Helvetica Neue"/>
+          <w:color w:val="2A3140"/>
+          <w:kern w:val="0"/>
+          <w:lang w:val="en-US"/>
+        </w:rPr>
+        <w:t>“./</w:t>
       </w:r>
       <w:proofErr w:type="spellStart"/>
+      <w:proofErr w:type="gramEnd"/>
       <w:r>
         <w:rPr>
           <w:rFonts w:ascii="Baskerville" w:hAnsi="Baskerville" w:cs="Helvetica Neue"/>
@@ -5396,6 +5519,7 @@
   <w:style w:type="character" w:default="1" w:styleId="Kappaleenoletusfontti">
     <w:name w:val="Default Paragraph Font"/>
     <w:uiPriority w:val="1"/>
+    <w:semiHidden/>
     <w:unhideWhenUsed/>
   </w:style>
   <w:style w:type="table" w:default="1" w:styleId="Normaalitaulukko">

</xml_diff>